<commit_message>
resume just about there
</commit_message>
<xml_diff>
--- a/resume.docx
+++ b/resume.docx
@@ -252,8 +252,6 @@
         <w:pStyle w:val="Standard"/>
         <w:ind w:left="360" w:firstLine="360"/>
       </w:pPr>
-      <w:bookmarkStart w:id="1" w:name="_GoBack"/>
-      <w:bookmarkEnd w:id="1"/>
     </w:p>
     <w:p>
       <w:pPr>
@@ -265,6 +263,8 @@
         <w:spacing w:line="276" w:lineRule="auto"/>
         <w:ind w:left="360" w:hanging="360"/>
       </w:pPr>
+      <w:bookmarkStart w:id="1" w:name="_GoBack"/>
+      <w:bookmarkEnd w:id="1"/>
       <w:r>
         <w:rPr>
           <w:b/>
@@ -664,7 +664,7 @@
       <w:pPr>
         <w:pStyle w:val="Standard"/>
         <w:spacing w:line="276" w:lineRule="auto"/>
-        <w:ind w:left="360" w:firstLine="360"/>
+        <w:ind w:left="360"/>
       </w:pPr>
       <w:r>
         <w:t>Partnered w</w:t>
@@ -836,7 +836,7 @@
       <w:pPr>
         <w:pStyle w:val="Standard"/>
         <w:spacing w:line="276" w:lineRule="auto"/>
-        <w:ind w:left="360" w:firstLine="360"/>
+        <w:ind w:left="360"/>
       </w:pPr>
       <w:proofErr w:type="gramStart"/>
       <w:r>
@@ -4004,7 +4004,7 @@
 </file>
 
 <file path=customXml/itemProps1.xml><?xml version="1.0" encoding="utf-8"?>
-<ds:datastoreItem xmlns:ds="http://schemas.openxmlformats.org/officeDocument/2006/customXml" ds:itemID="{E7D10D0D-FAD2-494E-AB78-22CCA656984F}">
+<ds:datastoreItem xmlns:ds="http://schemas.openxmlformats.org/officeDocument/2006/customXml" ds:itemID="{4D6D55EA-B8F1-4FAF-A026-B7BBC01A5B98}">
   <ds:schemaRefs>
     <ds:schemaRef ds:uri="http://schemas.openxmlformats.org/officeDocument/2006/bibliography"/>
   </ds:schemaRefs>

</xml_diff>

<commit_message>
uncommon core to site
</commit_message>
<xml_diff>
--- a/resume.docx
+++ b/resume.docx
@@ -489,8 +489,13 @@
         <w:pStyle w:val="Standard"/>
         <w:ind w:left="360"/>
       </w:pPr>
-      <w:r>
-        <w:t>Worked on close range ultrasonic positioning systems for blind person navigation. Chirps, STFTs, and FFTs are some of the DSP concepts used to implement the system.</w:t>
+      <w:proofErr w:type="gramStart"/>
+      <w:r>
+        <w:t>Worked on close range ultrasonic positioning systems for blind person navigation.</w:t>
+      </w:r>
+      <w:proofErr w:type="gramEnd"/>
+      <w:r>
+        <w:t xml:space="preserve"> Chirps, STFTs, and FFTs are some of the DSP concepts used to implement the system.</w:t>
       </w:r>
     </w:p>
     <w:p>
@@ -723,7 +728,23 @@
       <w:bookmarkStart w:id="0" w:name="_GoBack"/>
       <w:bookmarkEnd w:id="0"/>
       <w:r>
-        <w:t>| AWS | Azure | Heroku | NetLogo | Scheme</w:t>
+        <w:t xml:space="preserve">| AWS | Azure | </w:t>
+      </w:r>
+      <w:proofErr w:type="spellStart"/>
+      <w:r>
+        <w:t>Heroku</w:t>
+      </w:r>
+      <w:proofErr w:type="spellEnd"/>
+      <w:r>
+        <w:t xml:space="preserve"> | </w:t>
+      </w:r>
+      <w:proofErr w:type="spellStart"/>
+      <w:r>
+        <w:t>NetLogo</w:t>
+      </w:r>
+      <w:proofErr w:type="spellEnd"/>
+      <w:r>
+        <w:t xml:space="preserve"> | Scheme</w:t>
       </w:r>
     </w:p>
     <w:p>
@@ -783,6 +804,7 @@
         <w:spacing w:line="276" w:lineRule="auto"/>
         <w:ind w:left="360"/>
       </w:pPr>
+      <w:proofErr w:type="gramStart"/>
       <w:r>
         <w:t>Partnered w</w:t>
       </w:r>
@@ -804,24 +826,29 @@
       <w:r>
         <w:t xml:space="preserve">David </w:t>
       </w:r>
+      <w:proofErr w:type="spellStart"/>
       <w:r>
         <w:t>K</w:t>
       </w:r>
       <w:r>
         <w:t>osbie</w:t>
       </w:r>
+      <w:proofErr w:type="spellEnd"/>
       <w:r>
         <w:t xml:space="preserve"> and </w:t>
       </w:r>
       <w:r>
         <w:t xml:space="preserve">Mark </w:t>
       </w:r>
+      <w:proofErr w:type="spellStart"/>
       <w:r>
         <w:t>Stehlik</w:t>
       </w:r>
+      <w:proofErr w:type="spellEnd"/>
       <w:r>
         <w:t>.</w:t>
       </w:r>
+      <w:proofErr w:type="gramEnd"/>
       <w:r>
         <w:t xml:space="preserve"> </w:t>
       </w:r>
@@ -4035,7 +4062,7 @@
 </file>
 
 <file path=customXml/itemProps1.xml><?xml version="1.0" encoding="utf-8"?>
-<ds:datastoreItem xmlns:ds="http://schemas.openxmlformats.org/officeDocument/2006/customXml" ds:itemID="{3F169334-A5FD-451B-9D3A-F90C91151396}">
+<ds:datastoreItem xmlns:ds="http://schemas.openxmlformats.org/officeDocument/2006/customXml" ds:itemID="{462F2534-B3E3-44EF-AF84-0E0828D04E78}">
   <ds:schemaRefs>
     <ds:schemaRef ds:uri="http://schemas.openxmlformats.org/officeDocument/2006/bibliography"/>
   </ds:schemaRefs>

</xml_diff>

<commit_message>
no more credit for jeffteta.tk
</commit_message>
<xml_diff>
--- a/resume.docx
+++ b/resume.docx
@@ -16,6 +16,13 @@
           <w:szCs w:val="26"/>
         </w:rPr>
         <w:t xml:space="preserve">       </w:t>
+      </w:r>
+      <w:r>
+        <w:rPr>
+          <w:sz w:val="26"/>
+          <w:szCs w:val="26"/>
+        </w:rPr>
+        <w:t xml:space="preserve">Former </w:t>
       </w:r>
       <w:r>
         <w:rPr>
@@ -190,6 +197,9 @@
       <w:r>
         <w:t>B.S. In ECE | May 2020</w:t>
       </w:r>
+      <w:r>
+        <w:t xml:space="preserve">                </w:t>
+      </w:r>
     </w:p>
     <w:p>
       <w:pPr>
@@ -201,10 +211,13 @@
         <w:ind w:left="360" w:hanging="360"/>
       </w:pPr>
       <w:r>
-        <w:t>M.S. In ECE | May 2021</w:t>
-      </w:r>
-      <w:r>
-        <w:t xml:space="preserve">                </w:t>
+        <w:t>Dean</w:t>
+      </w:r>
+      <w:r>
+        <w:t>’</w:t>
+      </w:r>
+      <w:r>
+        <w:t>s List Spring 2018</w:t>
       </w:r>
     </w:p>
     <w:p>
@@ -217,16 +230,7 @@
         <w:ind w:left="360" w:hanging="360"/>
       </w:pPr>
       <w:r>
-        <w:t>Dean</w:t>
-      </w:r>
-      <w:r>
-        <w:t>’</w:t>
-      </w:r>
-      <w:r>
-        <w:t>s List Spring 2018</w:t>
-      </w:r>
-      <w:r>
-        <w:t xml:space="preserve"> </w:t>
+        <w:t>Stuyvesant H.S. Class of 2016</w:t>
       </w:r>
     </w:p>
     <w:p>
@@ -331,7 +335,12 @@
         <w:t xml:space="preserve"> </w:t>
       </w:r>
       <w:r>
-        <w:t xml:space="preserve">graduate students fundamental </w:t>
+        <w:t xml:space="preserve">graduate students </w:t>
+      </w:r>
+      <w:bookmarkStart w:id="0" w:name="_GoBack"/>
+      <w:bookmarkEnd w:id="0"/>
+      <w:r>
+        <w:t xml:space="preserve">fundamental </w:t>
       </w:r>
       <w:r>
         <w:t>machine learning techniques</w:t>
@@ -725,8 +734,6 @@
       <w:r>
         <w:t xml:space="preserve"> </w:t>
       </w:r>
-      <w:bookmarkStart w:id="0" w:name="_GoBack"/>
-      <w:bookmarkEnd w:id="0"/>
       <w:r>
         <w:t xml:space="preserve">| AWS | Azure | </w:t>
       </w:r>
@@ -2820,7 +2827,6 @@
   <w:style w:type="character" w:default="1" w:styleId="DefaultParagraphFont">
     <w:name w:val="Default Paragraph Font"/>
     <w:uiPriority w:val="1"/>
-    <w:semiHidden/>
     <w:unhideWhenUsed/>
   </w:style>
   <w:style w:type="table" w:default="1" w:styleId="TableNormal">
@@ -3426,7 +3432,6 @@
   <w:style w:type="character" w:default="1" w:styleId="DefaultParagraphFont">
     <w:name w:val="Default Paragraph Font"/>
     <w:uiPriority w:val="1"/>
-    <w:semiHidden/>
     <w:unhideWhenUsed/>
   </w:style>
   <w:style w:type="table" w:default="1" w:styleId="TableNormal">
@@ -4062,7 +4067,7 @@
 </file>
 
 <file path=customXml/itemProps1.xml><?xml version="1.0" encoding="utf-8"?>
-<ds:datastoreItem xmlns:ds="http://schemas.openxmlformats.org/officeDocument/2006/customXml" ds:itemID="{462F2534-B3E3-44EF-AF84-0E0828D04E78}">
+<ds:datastoreItem xmlns:ds="http://schemas.openxmlformats.org/officeDocument/2006/customXml" ds:itemID="{AD43E441-A9FC-4E20-B6F5-83FADABFFC62}">
   <ds:schemaRefs>
     <ds:schemaRef ds:uri="http://schemas.openxmlformats.org/officeDocument/2006/bibliography"/>
   </ds:schemaRefs>

</xml_diff>

<commit_message>
more languages, cleaner language
</commit_message>
<xml_diff>
--- a/resume.docx
+++ b/resume.docx
@@ -413,10 +413,40 @@
         <w:ind w:left="360"/>
       </w:pPr>
       <w:r>
-        <w:t>Implemented various machine learning methods to classify children’s stages of sleep, as well as detect health anomalies given recorded brain waves and vitals</w:t>
-      </w:r>
-      <w:r>
-        <w:t xml:space="preserve"> using a medical dataset in which CMU has exclusive access to</w:t>
+        <w:t>Implemented various machine learning methods to clas</w:t>
+      </w:r>
+      <w:r>
+        <w:t>sify children’s stages of sleep</w:t>
+      </w:r>
+      <w:r>
+        <w:t xml:space="preserve"> </w:t>
+      </w:r>
+      <w:r>
+        <w:t>and</w:t>
+      </w:r>
+      <w:r>
+        <w:t xml:space="preserve"> </w:t>
+      </w:r>
+      <w:r>
+        <w:t>detect health anomalies given recorded brain waves and vitals</w:t>
+      </w:r>
+      <w:r>
+        <w:t xml:space="preserve"> </w:t>
+      </w:r>
+      <w:r>
+        <w:t>from</w:t>
+      </w:r>
+      <w:r>
+        <w:t xml:space="preserve"> exclusive</w:t>
+      </w:r>
+      <w:r>
+        <w:t xml:space="preserve"> hospital shared</w:t>
+      </w:r>
+      <w:r>
+        <w:t xml:space="preserve"> dataset</w:t>
+      </w:r>
+      <w:r>
+        <w:t>s</w:t>
       </w:r>
       <w:r>
         <w:t>.</w:t>
@@ -511,13 +541,14 @@
         <w:pStyle w:val="Standard"/>
         <w:ind w:left="360"/>
       </w:pPr>
-      <w:proofErr w:type="gramStart"/>
-      <w:r>
-        <w:t>Worked on close range ultrasonic positioning systems for blind person navigation.</w:t>
-      </w:r>
-      <w:proofErr w:type="gramEnd"/>
-      <w:r>
-        <w:t xml:space="preserve"> Chirps, STFTs, and FFTs are some of the DSP concepts used to implement the system.</w:t>
+      <w:r>
+        <w:t>Worked on close range ultrasonic positioning systems for blind person navigat</w:t>
+      </w:r>
+      <w:r>
+        <w:t>ion. Chirps, STFTs, and FFTs were</w:t>
+      </w:r>
+      <w:r>
+        <w:t xml:space="preserve"> some of the DSP concepts used to implement the system.</w:t>
       </w:r>
     </w:p>
     <w:p>
@@ -608,73 +639,33 @@
         <w:t>Data mined</w:t>
       </w:r>
       <w:r>
-        <w:t xml:space="preserve"> repository </w:t>
-      </w:r>
-      <w:r>
-        <w:t>contributor</w:t>
-      </w:r>
-      <w:r>
-        <w:t xml:space="preserve"> bugs</w:t>
+        <w:t xml:space="preserve"> and analyzed millions of </w:t>
+      </w:r>
+      <w:r>
+        <w:t>code-</w:t>
+      </w:r>
+      <w:r>
+        <w:t>build records</w:t>
       </w:r>
       <w:r>
         <w:t xml:space="preserve"> </w:t>
       </w:r>
       <w:r>
-        <w:t>and inserted</w:t>
-      </w:r>
-      <w:r>
-        <w:t xml:space="preserve"> this data into</w:t>
+        <w:t>from Travis CI</w:t>
       </w:r>
       <w:r>
         <w:t xml:space="preserve"> </w:t>
       </w:r>
       <w:r>
-        <w:t>My</w:t>
-      </w:r>
-      <w:r>
-        <w:t>SQL database</w:t>
-      </w:r>
-      <w:r>
-        <w:t>s</w:t>
-      </w:r>
-      <w:r>
-        <w:t>.</w:t>
-      </w:r>
-      <w:r>
-        <w:t xml:space="preserve"> </w:t>
-      </w:r>
-      <w:r>
-        <w:t>Performed s</w:t>
-      </w:r>
-      <w:r>
-        <w:t xml:space="preserve">tatistical </w:t>
-      </w:r>
-      <w:r>
-        <w:t>a</w:t>
-      </w:r>
-      <w:r>
-        <w:t>nalysis on</w:t>
-      </w:r>
-      <w:r>
-        <w:t xml:space="preserve"> the</w:t>
-      </w:r>
-      <w:r>
-        <w:t xml:space="preserve"> data </w:t>
-      </w:r>
-      <w:r>
-        <w:t>to determine</w:t>
-      </w:r>
-      <w:r>
-        <w:t xml:space="preserve"> coding practices</w:t>
-      </w:r>
-      <w:r>
-        <w:t xml:space="preserve"> </w:t>
-      </w:r>
-      <w:r>
-        <w:t>that result in projects with harder to resolve bugs</w:t>
-      </w:r>
-      <w:r>
-        <w:t>.</w:t>
+        <w:t xml:space="preserve">to empirically analyze </w:t>
+      </w:r>
+      <w:r>
+        <w:t xml:space="preserve">different </w:t>
+      </w:r>
+      <w:bookmarkStart w:id="0" w:name="_GoBack"/>
+      <w:bookmarkEnd w:id="0"/>
+      <w:r>
+        <w:t xml:space="preserve">coding practices. </w:t>
       </w:r>
     </w:p>
     <w:p>
@@ -715,6 +706,12 @@
         <w:ind w:left="360" w:hanging="360"/>
       </w:pPr>
       <w:r>
+        <w:t>Docker | Kubernetes</w:t>
+      </w:r>
+      <w:r>
+        <w:t xml:space="preserve"> | </w:t>
+      </w:r>
+      <w:r>
         <w:t>Python</w:t>
       </w:r>
       <w:r>
@@ -724,63 +721,52 @@
         <w:t xml:space="preserve"> </w:t>
       </w:r>
       <w:r>
+        <w:t xml:space="preserve">Flask | </w:t>
+      </w:r>
+      <w:r>
         <w:t xml:space="preserve">MATLAB </w:t>
       </w:r>
       <w:r>
-        <w:t xml:space="preserve">| C | C# | Java | </w:t>
-      </w:r>
-      <w:r>
-        <w:t>My</w:t>
-      </w:r>
-      <w:r>
-        <w:t>SQL</w:t>
+        <w:t xml:space="preserve">| R | C | C# | Java </w:t>
+      </w:r>
+      <w:r>
+        <w:t xml:space="preserve">| JS </w:t>
+      </w:r>
+      <w:r>
+        <w:t xml:space="preserve">| </w:t>
+      </w:r>
+      <w:r>
+        <w:t xml:space="preserve">HTML | CSS | </w:t>
+      </w:r>
+      <w:r>
+        <w:t>PHP</w:t>
+      </w:r>
+      <w:r>
+        <w:t xml:space="preserve"> | </w:t>
+      </w:r>
+      <w:r>
+        <w:t>React |</w:t>
+      </w:r>
+      <w:r>
+        <w:t xml:space="preserve"> Ionic | Electron Netlogo | Scheme | </w:t>
+      </w:r>
+      <w:r>
+        <w:t>Heroku</w:t>
+      </w:r>
+      <w:r>
+        <w:t xml:space="preserve"> | Google Cloud</w:t>
       </w:r>
       <w:r>
         <w:t xml:space="preserve"> </w:t>
       </w:r>
       <w:r>
-        <w:t xml:space="preserve">| JS </w:t>
-      </w:r>
-      <w:r>
-        <w:t>| PHP</w:t>
-      </w:r>
-      <w:r>
-        <w:t xml:space="preserve"> </w:t>
-      </w:r>
-      <w:r>
-        <w:t xml:space="preserve">| AWS | </w:t>
-      </w:r>
-      <w:proofErr w:type="spellStart"/>
-      <w:r>
-        <w:t>Docker</w:t>
-      </w:r>
-      <w:proofErr w:type="spellEnd"/>
-      <w:r>
-        <w:t xml:space="preserve"> | </w:t>
-      </w:r>
-      <w:proofErr w:type="spellStart"/>
-      <w:r>
-        <w:t>Kubernetes</w:t>
-      </w:r>
-      <w:proofErr w:type="spellEnd"/>
-      <w:r>
-        <w:t xml:space="preserve"> | </w:t>
-      </w:r>
-      <w:proofErr w:type="spellStart"/>
-      <w:r>
-        <w:t>Heroku</w:t>
-      </w:r>
-      <w:proofErr w:type="spellEnd"/>
-      <w:r>
-        <w:t xml:space="preserve"> | </w:t>
-      </w:r>
-      <w:proofErr w:type="spellStart"/>
-      <w:r>
-        <w:t>NetLogo</w:t>
-      </w:r>
-      <w:proofErr w:type="spellEnd"/>
-      <w:r>
-        <w:t xml:space="preserve"> | Scheme</w:t>
+        <w:t>| AWS</w:t>
+      </w:r>
+      <w:r>
+        <w:t xml:space="preserve"> | SQL | Mongo | Pytorch | Tensorflow</w:t>
+      </w:r>
+      <w:r>
+        <w:t xml:space="preserve"> | Latex | Jinja2</w:t>
       </w:r>
     </w:p>
     <w:p>
@@ -834,62 +820,28 @@
           <w:rFonts w:ascii="pt_sansitalic" w:hAnsi="pt_sansitalic"/>
           <w:shd w:val="clear" w:color="auto" w:fill="F9F9F9"/>
         </w:rPr>
-        <w:t xml:space="preserve"> is a differentiated learning platform providing a pencil on paper/tablet math curriculum for students, all materials graded via. </w:t>
-      </w:r>
-      <w:proofErr w:type="gramStart"/>
+        <w:t xml:space="preserve"> is a differentiated learning platform providing a pencil on paper/tablet math curriculum for students, all materials graded via. machine learning.</w:t>
+      </w:r>
       <w:r>
         <w:rPr>
           <w:rFonts w:ascii="pt_sansitalic" w:hAnsi="pt_sansitalic"/>
           <w:shd w:val="clear" w:color="auto" w:fill="F9F9F9"/>
         </w:rPr>
-        <w:t>machine</w:t>
-      </w:r>
-      <w:proofErr w:type="gramEnd"/>
+        <w:t xml:space="preserve"> Students progression is guided</w:t>
+      </w:r>
       <w:r>
         <w:rPr>
           <w:rFonts w:ascii="pt_sansitalic" w:hAnsi="pt_sansitalic"/>
           <w:shd w:val="clear" w:color="auto" w:fill="F9F9F9"/>
         </w:rPr>
-        <w:t xml:space="preserve"> learning.</w:t>
-      </w:r>
-      <w:r>
-        <w:rPr>
-          <w:rFonts w:ascii="pt_sansitalic" w:hAnsi="pt_sansitalic"/>
-          <w:shd w:val="clear" w:color="auto" w:fill="F9F9F9"/>
-        </w:rPr>
-        <w:t xml:space="preserve"> </w:t>
-      </w:r>
-      <w:proofErr w:type="gramStart"/>
-      <w:r>
-        <w:rPr>
-          <w:rFonts w:ascii="pt_sansitalic" w:hAnsi="pt_sansitalic"/>
-          <w:shd w:val="clear" w:color="auto" w:fill="F9F9F9"/>
-        </w:rPr>
-        <w:t>Students</w:t>
-      </w:r>
-      <w:proofErr w:type="gramEnd"/>
-      <w:r>
-        <w:rPr>
-          <w:rFonts w:ascii="pt_sansitalic" w:hAnsi="pt_sansitalic"/>
-          <w:shd w:val="clear" w:color="auto" w:fill="F9F9F9"/>
-        </w:rPr>
-        <w:t xml:space="preserve"> progression is guided</w:t>
-      </w:r>
-      <w:r>
-        <w:rPr>
-          <w:rFonts w:ascii="pt_sansitalic" w:hAnsi="pt_sansitalic"/>
-          <w:shd w:val="clear" w:color="auto" w:fill="F9F9F9"/>
-        </w:rPr>
         <w:t xml:space="preserve"> via. </w:t>
       </w:r>
-      <w:proofErr w:type="gramStart"/>
       <w:r>
         <w:t>r</w:t>
       </w:r>
       <w:r>
         <w:t>einforcement</w:t>
       </w:r>
-      <w:proofErr w:type="gramEnd"/>
       <w:r>
         <w:rPr>
           <w:rFonts w:ascii="pt_sansitalic" w:hAnsi="pt_sansitalic"/>
@@ -922,14 +874,12 @@
         <w:spacing w:line="276" w:lineRule="auto"/>
         <w:ind w:left="360" w:hanging="360"/>
       </w:pPr>
-      <w:proofErr w:type="spellStart"/>
       <w:r>
         <w:rPr>
           <w:b/>
         </w:rPr>
         <w:t>Greenstar</w:t>
       </w:r>
-      <w:proofErr w:type="spellEnd"/>
       <w:r>
         <w:t xml:space="preserve"> </w:t>
       </w:r>
@@ -988,12 +938,7 @@
         <w:t xml:space="preserve"> </w:t>
       </w:r>
       <w:r>
-        <w:t>reports</w:t>
-      </w:r>
-      <w:bookmarkStart w:id="0" w:name="_GoBack"/>
-      <w:bookmarkEnd w:id="0"/>
-      <w:r>
-        <w:t xml:space="preserve"> for</w:t>
+        <w:t>reports for</w:t>
       </w:r>
       <w:r>
         <w:t xml:space="preserve"> wealth managers</w:t>
@@ -2872,7 +2817,6 @@
   <w:style w:type="character" w:default="1" w:styleId="DefaultParagraphFont">
     <w:name w:val="Default Paragraph Font"/>
     <w:uiPriority w:val="1"/>
-    <w:semiHidden/>
     <w:unhideWhenUsed/>
   </w:style>
   <w:style w:type="table" w:default="1" w:styleId="TableNormal">
@@ -3478,7 +3422,6 @@
   <w:style w:type="character" w:default="1" w:styleId="DefaultParagraphFont">
     <w:name w:val="Default Paragraph Font"/>
     <w:uiPriority w:val="1"/>
-    <w:semiHidden/>
     <w:unhideWhenUsed/>
   </w:style>
   <w:style w:type="table" w:default="1" w:styleId="TableNormal">
@@ -4114,7 +4057,7 @@
 </file>
 
 <file path=customXml/itemProps1.xml><?xml version="1.0" encoding="utf-8"?>
-<ds:datastoreItem xmlns:ds="http://schemas.openxmlformats.org/officeDocument/2006/customXml" ds:itemID="{7E9E2DAF-D9A6-44FD-BF2E-DFCAB75F4FE4}">
+<ds:datastoreItem xmlns:ds="http://schemas.openxmlformats.org/officeDocument/2006/customXml" ds:itemID="{DF99D650-D45C-43F2-AABD-78120C647C33}">
   <ds:schemaRefs>
     <ds:schemaRef ds:uri="http://schemas.openxmlformats.org/officeDocument/2006/bibliography"/>
   </ds:schemaRefs>

</xml_diff>

<commit_message>
im a fucking dunce
</commit_message>
<xml_diff>
--- a/resume.docx
+++ b/resume.docx
@@ -279,25 +279,7 @@
         <w:rPr>
           <w:b/>
         </w:rPr>
-        <w:t>IBM | Artificial Intelligence Engineer | November</w:t>
-      </w:r>
-      <w:r>
-        <w:rPr>
-          <w:b/>
-        </w:rPr>
-        <w:t xml:space="preserve"> 2021 </w:t>
-      </w:r>
-      <w:r>
-        <w:rPr>
-          <w:b/>
-        </w:rPr>
-        <w:t>–</w:t>
-      </w:r>
-      <w:r>
-        <w:rPr>
-          <w:b/>
-        </w:rPr>
-        <w:t xml:space="preserve"> Current</w:t>
+        <w:t>IBM | Artificial Intelligence Engineer | November 2021 – Current</w:t>
       </w:r>
     </w:p>
     <w:p>
@@ -316,19 +298,55 @@
         </w:rPr>
       </w:pPr>
       <w:r>
-        <w:t>Developing and evaluating state of the art functionality for a U.S. N</w:t>
-      </w:r>
-      <w:r>
-        <w:t>aval</w:t>
+        <w:t>Developing</w:t>
+      </w:r>
+      <w:r>
+        <w:t xml:space="preserve"> and evaluating</w:t>
       </w:r>
       <w:r>
         <w:t xml:space="preserve"> </w:t>
       </w:r>
       <w:r>
-        <w:t>information</w:t>
+        <w:t>Natural L</w:t>
+      </w:r>
+      <w:r>
+        <w:t>anguage</w:t>
+      </w:r>
+      <w:r>
+        <w:t xml:space="preserve"> P</w:t>
+      </w:r>
+      <w:r>
+        <w:t xml:space="preserve">rocessing </w:t>
+      </w:r>
+      <w:r>
+        <w:t xml:space="preserve">Contextual QA </w:t>
+      </w:r>
+      <w:r>
+        <w:t>m</w:t>
+      </w:r>
+      <w:r>
+        <w:t>odels</w:t>
+      </w:r>
+      <w:r>
+        <w:t xml:space="preserve"> for the APEL</w:t>
+      </w:r>
+      <w:r>
+        <w:t xml:space="preserve"> U.S. N</w:t>
+      </w:r>
+      <w:r>
+        <w:t>avy</w:t>
+      </w:r>
+      <w:r>
+        <w:t xml:space="preserve"> </w:t>
+      </w:r>
+      <w:r>
+        <w:t>search</w:t>
       </w:r>
       <w:r>
         <w:t xml:space="preserve"> engine.</w:t>
+      </w:r>
+      <w:r>
+        <w:t xml:space="preserve"> </w:t>
       </w:r>
     </w:p>
     <w:p>
@@ -800,16 +818,7 @@
           <w:b/>
           <w:color w:val="000000"/>
         </w:rPr>
-        <w:t>CMU Dept. Of ECE | Teaching Assistant</w:t>
-      </w:r>
-      <w:bookmarkStart w:id="1" w:name="_GoBack"/>
-      <w:bookmarkEnd w:id="1"/>
-      <w:r>
-        <w:rPr>
-          <w:b/>
-          <w:color w:val="000000"/>
-        </w:rPr>
-        <w:t xml:space="preserve"> For (Graduate) Introduction To Machine Learning  | Spring 2020 </w:t>
+        <w:t xml:space="preserve">CMU Dept. Of ECE | Teaching Assistant For (Graduate) Introduction To Machine Learning  | Spring 2020 </w:t>
       </w:r>
       <w:r>
         <w:rPr>
@@ -836,7 +845,15 @@
         <w:rPr>
           <w:color w:val="000000"/>
         </w:rPr>
-        <w:t>Taught graduate students fundamental machine learning techniques such as Linear Regression, Naïve Bayes, Logistic Regression, Multiclass Classification, SVMs, Nearest Neighbors, Decision Trees, Ensemble Methods, Neural Networks, Clustering, PCA, Online Learning, and Reinforcement Learning.</w:t>
+        <w:t>Taught graduate students fundamental machine learning techniques such as Linear Regr</w:t>
+      </w:r>
+      <w:bookmarkStart w:id="1" w:name="_GoBack"/>
+      <w:bookmarkEnd w:id="1"/>
+      <w:r>
+        <w:rPr>
+          <w:color w:val="000000"/>
+        </w:rPr>
+        <w:t>ession, Naïve Bayes, Logistic Regression, Multiclass Classification, SVMs, Nearest Neighbors, Decision Trees, Ensemble Methods, Neural Networks, Clustering, PCA, Online Learning, and Reinforcement Learning.</w:t>
       </w:r>
     </w:p>
     <w:p>
@@ -1111,12 +1128,6 @@
           <w:color w:val="000000"/>
         </w:rPr>
         <w:t xml:space="preserve"> | REST | FLUX</w:t>
-      </w:r>
-      <w:r>
-        <w:rPr>
-          <w:color w:val="000000"/>
-        </w:rPr>
-        <w:t xml:space="preserve"> | Apache Spark</w:t>
       </w:r>
     </w:p>
     <w:p>

</xml_diff>

<commit_message>
stealth startup resume update
</commit_message>
<xml_diff>
--- a/resume.docx
+++ b/resume.docx
@@ -1,6 +1,6 @@
 
 <file path=word/document.xml><?xml version="1.0" encoding="utf-8"?>
-<w:document xmlns:wpc="http://schemas.microsoft.com/office/word/2010/wordprocessingCanvas" xmlns:mc="http://schemas.openxmlformats.org/markup-compatibility/2006" xmlns:o="urn:schemas-microsoft-com:office:office" xmlns:r="http://schemas.openxmlformats.org/officeDocument/2006/relationships" xmlns:m="http://schemas.openxmlformats.org/officeDocument/2006/math" xmlns:v="urn:schemas-microsoft-com:vml" xmlns:wp14="http://schemas.microsoft.com/office/word/2010/wordprocessingDrawing" xmlns:wp="http://schemas.openxmlformats.org/drawingml/2006/wordprocessingDrawing" xmlns:w10="urn:schemas-microsoft-com:office:word" xmlns:w="http://schemas.openxmlformats.org/wordprocessingml/2006/main" xmlns:w14="http://schemas.microsoft.com/office/word/2010/wordml" xmlns:wpg="http://schemas.microsoft.com/office/word/2010/wordprocessingGroup" xmlns:wpi="http://schemas.microsoft.com/office/word/2010/wordprocessingInk" xmlns:wne="http://schemas.microsoft.com/office/word/2006/wordml" xmlns:wps="http://schemas.microsoft.com/office/word/2010/wordprocessingShape" mc:Ignorable="w14 wp14">
+<w:document xmlns:wpc="http://schemas.microsoft.com/office/word/2010/wordprocessingCanvas" xmlns:cx="http://schemas.microsoft.com/office/drawing/2014/chartex" xmlns:cx1="http://schemas.microsoft.com/office/drawing/2015/9/8/chartex" xmlns:cx2="http://schemas.microsoft.com/office/drawing/2015/10/21/chartex" xmlns:cx3="http://schemas.microsoft.com/office/drawing/2016/5/9/chartex" xmlns:cx4="http://schemas.microsoft.com/office/drawing/2016/5/10/chartex" xmlns:cx5="http://schemas.microsoft.com/office/drawing/2016/5/11/chartex" xmlns:cx6="http://schemas.microsoft.com/office/drawing/2016/5/12/chartex" xmlns:cx7="http://schemas.microsoft.com/office/drawing/2016/5/13/chartex" xmlns:cx8="http://schemas.microsoft.com/office/drawing/2016/5/14/chartex" xmlns:mc="http://schemas.openxmlformats.org/markup-compatibility/2006" xmlns:aink="http://schemas.microsoft.com/office/drawing/2016/ink" xmlns:am3d="http://schemas.microsoft.com/office/drawing/2017/model3d" xmlns:o="urn:schemas-microsoft-com:office:office" xmlns:oel="http://schemas.microsoft.com/office/2019/extlst" xmlns:r="http://schemas.openxmlformats.org/officeDocument/2006/relationships" xmlns:m="http://schemas.openxmlformats.org/officeDocument/2006/math" xmlns:v="urn:schemas-microsoft-com:vml" xmlns:wp14="http://schemas.microsoft.com/office/word/2010/wordprocessingDrawing" xmlns:wp="http://schemas.openxmlformats.org/drawingml/2006/wordprocessingDrawing" xmlns:w10="urn:schemas-microsoft-com:office:word" xmlns:w="http://schemas.openxmlformats.org/wordprocessingml/2006/main" xmlns:w14="http://schemas.microsoft.com/office/word/2010/wordml" xmlns:w15="http://schemas.microsoft.com/office/word/2012/wordml" xmlns:w16cex="http://schemas.microsoft.com/office/word/2018/wordml/cex" xmlns:w16cid="http://schemas.microsoft.com/office/word/2016/wordml/cid" xmlns:w16="http://schemas.microsoft.com/office/word/2018/wordml" xmlns:w16sdtdh="http://schemas.microsoft.com/office/word/2020/wordml/sdtdatahash" xmlns:w16se="http://schemas.microsoft.com/office/word/2015/wordml/symex" xmlns:wpg="http://schemas.microsoft.com/office/word/2010/wordprocessingGroup" xmlns:wpi="http://schemas.microsoft.com/office/word/2010/wordprocessingInk" xmlns:wne="http://schemas.microsoft.com/office/word/2006/wordml" xmlns:wps="http://schemas.microsoft.com/office/word/2010/wordprocessingShape" mc:Ignorable="w14 w15 w16se w16cid w16 w16cex w16sdtdh wp14">
   <w:body>
     <w:p>
       <w:pPr>
@@ -35,22 +35,22 @@
     <w:tbl>
       <w:tblPr>
         <w:tblStyle w:val="a"/>
-        <w:tblW w:w="11020" w:type="dxa"/>
+        <w:tblW w:w="11064" w:type="dxa"/>
         <w:tblInd w:w="-600" w:type="dxa"/>
         <w:tblLayout w:type="fixed"/>
         <w:tblLook w:val="0400" w:firstRow="0" w:lastRow="0" w:firstColumn="0" w:lastColumn="0" w:noHBand="0" w:noVBand="1"/>
       </w:tblPr>
       <w:tblGrid>
-        <w:gridCol w:w="5202"/>
-        <w:gridCol w:w="5818"/>
+        <w:gridCol w:w="5223"/>
+        <w:gridCol w:w="5841"/>
       </w:tblGrid>
       <w:tr>
         <w:trPr>
-          <w:trHeight w:val="624"/>
+          <w:trHeight w:val="255"/>
         </w:trPr>
         <w:tc>
           <w:tcPr>
-            <w:tcW w:w="5202" w:type="dxa"/>
+            <w:tcW w:w="5223" w:type="dxa"/>
           </w:tcPr>
           <w:p>
             <w:pPr>
@@ -106,60 +106,16 @@
               <w:ind w:left="360"/>
             </w:pPr>
             <w:r>
-              <w:t xml:space="preserve">M.S. In Eng. </w:t>
+              <w:t>Inventor of github.com/jacoby149/</w:t>
             </w:r>
             <w:r>
-              <w:t>Management @ Johns Hopkins (2023</w:t>
+              <w:t xml:space="preserve">web10 </w:t>
             </w:r>
-            <w:r>
-              <w:t>)</w:t>
-            </w:r>
-          </w:p>
-          <w:p>
-            <w:pPr>
-              <w:numPr>
-                <w:ilvl w:val="0"/>
-                <w:numId w:val="2"/>
-              </w:numPr>
-              <w:ind w:left="360"/>
-            </w:pPr>
-            <w:r>
-              <w:t>M.S. In Ap</w:t>
-            </w:r>
-            <w:r>
-              <w:t>plied Math @ Johns Hopkins (2024</w:t>
-            </w:r>
-            <w:r>
-              <w:t>)</w:t>
-            </w:r>
-          </w:p>
-          <w:p>
-            <w:pPr>
-              <w:numPr>
-                <w:ilvl w:val="0"/>
-                <w:numId w:val="2"/>
-              </w:numPr>
-              <w:ind w:left="360"/>
-            </w:pPr>
-            <w:r>
-              <w:t xml:space="preserve">M.S. In Quant. Finance. @ </w:t>
-            </w:r>
-            <w:r>
-              <w:t>Johns Hopkins (2025</w:t>
-            </w:r>
-            <w:r>
-              <w:t>)</w:t>
-            </w:r>
-          </w:p>
-          <w:p>
-            <w:pPr>
-              <w:ind w:left="360"/>
-            </w:pPr>
           </w:p>
         </w:tc>
         <w:tc>
           <w:tcPr>
-            <w:tcW w:w="5818" w:type="dxa"/>
+            <w:tcW w:w="5841" w:type="dxa"/>
           </w:tcPr>
           <w:p>
             <w:pPr>
@@ -170,7 +126,15 @@
               <w:ind w:left="360"/>
             </w:pPr>
             <w:r>
-              <w:t>(15-410) Operating System Design And Implementation</w:t>
+              <w:t xml:space="preserve">(15-410) Operating System Design </w:t>
+            </w:r>
+            <w:proofErr w:type="gramStart"/>
+            <w:r>
+              <w:t>And</w:t>
+            </w:r>
+            <w:proofErr w:type="gramEnd"/>
+            <w:r>
+              <w:t xml:space="preserve"> Implementation</w:t>
             </w:r>
           </w:p>
           <w:p>
@@ -199,27 +163,8 @@
           </w:p>
           <w:p>
             <w:pPr>
-              <w:numPr>
-                <w:ilvl w:val="0"/>
-                <w:numId w:val="2"/>
-              </w:numPr>
               <w:ind w:left="360"/>
             </w:pPr>
-            <w:r>
-              <w:t>(18-491) Digital Signal Processing</w:t>
-            </w:r>
-          </w:p>
-          <w:p>
-            <w:pPr>
-              <w:numPr>
-                <w:ilvl w:val="0"/>
-                <w:numId w:val="2"/>
-              </w:numPr>
-              <w:ind w:left="360"/>
-            </w:pPr>
-            <w:r>
-              <w:t>(18-370) Fundamentals Of Control</w:t>
-            </w:r>
           </w:p>
         </w:tc>
       </w:tr>
@@ -279,7 +224,31 @@
         <w:rPr>
           <w:b/>
         </w:rPr>
-        <w:t>IBM | Artificial Intelligence Engineer | November 2021 – Current</w:t>
+        <w:t>Stealth Startup</w:t>
+      </w:r>
+      <w:r>
+        <w:rPr>
+          <w:b/>
+        </w:rPr>
+        <w:t xml:space="preserve"> | </w:t>
+      </w:r>
+      <w:r>
+        <w:rPr>
+          <w:b/>
+        </w:rPr>
+        <w:t>Software Architect</w:t>
+      </w:r>
+      <w:r>
+        <w:rPr>
+          <w:b/>
+        </w:rPr>
+        <w:t xml:space="preserve"> </w:t>
+      </w:r>
+      <w:r>
+        <w:rPr>
+          <w:b/>
+        </w:rPr>
+        <w:t>| August 2022 – Current</w:t>
       </w:r>
     </w:p>
     <w:p>
@@ -298,55 +267,22 @@
         </w:rPr>
       </w:pPr>
       <w:r>
-        <w:t>Developing</w:t>
-      </w:r>
-      <w:r>
-        <w:t xml:space="preserve"> and evaluating</w:t>
-      </w:r>
-      <w:r>
-        <w:t xml:space="preserve"> </w:t>
-      </w:r>
-      <w:r>
-        <w:t>Natural L</w:t>
-      </w:r>
-      <w:r>
-        <w:t>anguage</w:t>
-      </w:r>
-      <w:r>
-        <w:t xml:space="preserve"> P</w:t>
-      </w:r>
-      <w:r>
-        <w:t xml:space="preserve">rocessing </w:t>
-      </w:r>
-      <w:r>
-        <w:t xml:space="preserve">Contextual QA </w:t>
-      </w:r>
-      <w:r>
-        <w:t>m</w:t>
-      </w:r>
-      <w:r>
-        <w:t>odels</w:t>
-      </w:r>
-      <w:r>
-        <w:t xml:space="preserve"> for the APEL</w:t>
-      </w:r>
-      <w:r>
-        <w:t xml:space="preserve"> U.S. N</w:t>
-      </w:r>
-      <w:r>
-        <w:t>avy</w:t>
-      </w:r>
-      <w:r>
-        <w:t xml:space="preserve"> </w:t>
-      </w:r>
-      <w:r>
-        <w:t>search</w:t>
-      </w:r>
-      <w:r>
-        <w:t xml:space="preserve"> engine.</w:t>
-      </w:r>
-      <w:r>
-        <w:t xml:space="preserve"> </w:t>
+        <w:t>Joined as the 6</w:t>
+      </w:r>
+      <w:r>
+        <w:rPr>
+          <w:vertAlign w:val="superscript"/>
+        </w:rPr>
+        <w:t>th</w:t>
+      </w:r>
+      <w:r>
+        <w:t xml:space="preserve"> core member to a newly Andreessen Horowitz funded Washington DC based stealth startup with a focus on 5G. </w:t>
+      </w:r>
+      <w:r>
+        <w:t xml:space="preserve">Contributing computational theory and design skills to </w:t>
+      </w:r>
+      <w:r>
+        <w:t>forward the product.</w:t>
       </w:r>
     </w:p>
     <w:p>
@@ -388,34 +324,20 @@
         <w:rPr>
           <w:b/>
         </w:rPr>
-        <w:t xml:space="preserve">Johns Hopkins Applied Physics Laboratory | Data Scientist | May 2021 </w:t>
-      </w:r>
-      <w:r>
-        <w:rPr>
-          <w:b/>
-        </w:rPr>
-        <w:t>–</w:t>
-      </w:r>
-      <w:r>
-        <w:rPr>
-          <w:b/>
-        </w:rPr>
-        <w:t xml:space="preserve"> </w:t>
-      </w:r>
-      <w:r>
-        <w:rPr>
-          <w:b/>
-        </w:rPr>
-        <w:t>November 2021</w:t>
-      </w:r>
-    </w:p>
-    <w:p>
-      <w:pPr>
+        <w:t>IBM | Artificial Intelligence Engineer | November 2021 – August 2022</w:t>
+      </w:r>
+    </w:p>
+    <w:p>
+      <w:pPr>
+        <w:pBdr>
+          <w:top w:val="nil"/>
+          <w:left w:val="nil"/>
+          <w:bottom w:val="nil"/>
+          <w:right w:val="nil"/>
+          <w:between w:val="nil"/>
+        </w:pBdr>
         <w:spacing w:line="276" w:lineRule="auto"/>
         <w:ind w:left="360"/>
-        <w:rPr>
-          <w:b/>
-        </w:rPr>
       </w:pPr>
       <w:r>
         <w:t>Develop</w:t>
@@ -424,78 +346,54 @@
         <w:t>ed</w:t>
       </w:r>
       <w:r>
-        <w:t xml:space="preserve"> decision making algorithms for U.S. </w:t>
-      </w:r>
-      <w:r>
-        <w:t>anti-missile</w:t>
-      </w:r>
-      <w:r>
-        <w:t xml:space="preserve"> systems</w:t>
-      </w:r>
-      <w:r>
+        <w:t xml:space="preserve"> and evaluat</w:t>
+      </w:r>
+      <w:r>
+        <w:t>ed</w:t>
+      </w:r>
+      <w:r>
+        <w:t xml:space="preserve"> Natural Language Processing Contextual QA models for the APEL U.S. Navy search engine. </w:t>
+      </w:r>
+    </w:p>
+    <w:p>
+      <w:pPr>
+        <w:pBdr>
+          <w:top w:val="nil"/>
+          <w:left w:val="nil"/>
+          <w:bottom w:val="nil"/>
+          <w:right w:val="nil"/>
+          <w:between w:val="nil"/>
+        </w:pBdr>
+        <w:spacing w:line="276" w:lineRule="auto"/>
+        <w:ind w:left="360"/>
+        <w:rPr>
+          <w:i/>
+        </w:rPr>
+      </w:pPr>
+      <w:r>
+        <w:t xml:space="preserve">Contributed to </w:t>
+      </w:r>
+      <w:r>
+        <w:t xml:space="preserve">underwater </w:t>
+      </w:r>
+      <w:r>
+        <w:t xml:space="preserve">machine learning </w:t>
+      </w:r>
+      <w:r>
+        <w:t>classification systems.</w:t>
+      </w:r>
+      <w:r>
+        <w:rPr>
+          <w:i/>
+        </w:rPr>
         <w:t xml:space="preserve"> </w:t>
       </w:r>
       <w:r>
-        <w:t>similar to Israel’s famous Iron Dome system</w:t>
-      </w:r>
-      <w:r>
-        <w:t>,</w:t>
-      </w:r>
-      <w:r>
-        <w:t xml:space="preserve"> </w:t>
-      </w:r>
-      <w:r>
-        <w:t>but</w:t>
-      </w:r>
-      <w:r>
-        <w:t xml:space="preserve"> used for much more dangerous threats</w:t>
-      </w:r>
-      <w:r>
-        <w:t>.</w:t>
-      </w:r>
-      <w:r>
-        <w:t xml:space="preserve"> </w:t>
-      </w:r>
-      <w:proofErr w:type="gramStart"/>
-      <w:r>
-        <w:t>Contributed</w:t>
-      </w:r>
-      <w:r>
-        <w:t xml:space="preserve"> machine learnin</w:t>
-      </w:r>
-      <w:r>
-        <w:t>g</w:t>
-      </w:r>
-      <w:r>
-        <w:t xml:space="preserve"> and control theory</w:t>
-      </w:r>
-      <w:r>
-        <w:t xml:space="preserve"> skills</w:t>
-      </w:r>
-      <w:r>
-        <w:t>.</w:t>
-      </w:r>
-      <w:proofErr w:type="gramEnd"/>
-      <w:r>
-        <w:t xml:space="preserve"> </w:t>
-      </w:r>
-      <w:proofErr w:type="gramStart"/>
-      <w:r>
         <w:rPr>
           <w:i/>
         </w:rPr>
         <w:t>Classified</w:t>
       </w:r>
-      <w:r>
-        <w:rPr>
-          <w:i/>
-        </w:rPr>
-        <w:t>.</w:t>
-      </w:r>
-      <w:proofErr w:type="gramEnd"/>
-      <w:r>
-        <w:t xml:space="preserve"> </w:t>
-      </w:r>
     </w:p>
     <w:p>
       <w:pPr>
@@ -507,6 +405,7 @@
           <w:between w:val="nil"/>
         </w:pBdr>
         <w:spacing w:line="276" w:lineRule="auto"/>
+        <w:ind w:left="360"/>
         <w:rPr>
           <w:b/>
         </w:rPr>
@@ -527,104 +426,114 @@
         </w:pBdr>
         <w:spacing w:line="276" w:lineRule="auto"/>
         <w:ind w:left="360" w:hanging="360"/>
-      </w:pPr>
-      <w:proofErr w:type="spellStart"/>
-      <w:r>
         <w:rPr>
           <w:b/>
-          <w:color w:val="000000"/>
-        </w:rPr>
-        <w:t>Greenstar</w:t>
-      </w:r>
-      <w:proofErr w:type="spellEnd"/>
-      <w:r>
-        <w:rPr>
-          <w:color w:val="000000"/>
+        </w:rPr>
+      </w:pPr>
+      <w:r>
+        <w:rPr>
+          <w:b/>
+        </w:rPr>
+        <w:t xml:space="preserve">Johns Hopkins Applied Physics Laboratory | Data Scientist | May 2021 </w:t>
+      </w:r>
+      <w:r>
+        <w:rPr>
+          <w:b/>
+        </w:rPr>
+        <w:t>–</w:t>
+      </w:r>
+      <w:r>
+        <w:rPr>
+          <w:b/>
         </w:rPr>
         <w:t xml:space="preserve"> </w:t>
       </w:r>
       <w:r>
         <w:rPr>
           <w:b/>
-          <w:color w:val="000000"/>
-        </w:rPr>
-        <w:t xml:space="preserve">Group | Software Contractor | December 2020 – </w:t>
-      </w:r>
-      <w:r>
-        <w:rPr>
-          <w:b/>
-        </w:rPr>
-        <w:t>April 2021</w:t>
-      </w:r>
-    </w:p>
-    <w:p>
-      <w:pPr>
-        <w:pBdr>
-          <w:top w:val="nil"/>
-          <w:left w:val="nil"/>
-          <w:bottom w:val="nil"/>
-          <w:right w:val="nil"/>
-          <w:between w:val="nil"/>
-        </w:pBdr>
+        </w:rPr>
+        <w:t>November 2021</w:t>
+      </w:r>
+    </w:p>
+    <w:p>
+      <w:pPr>
         <w:spacing w:line="276" w:lineRule="auto"/>
         <w:ind w:left="360"/>
         <w:rPr>
-          <w:color w:val="000000"/>
-        </w:rPr>
-      </w:pPr>
-      <w:bookmarkStart w:id="0" w:name="_gjdgxs" w:colFirst="0" w:colLast="0"/>
-      <w:bookmarkEnd w:id="0"/>
-      <w:proofErr w:type="gramStart"/>
-      <w:r>
-        <w:t>Developed full</w:t>
+          <w:b/>
+        </w:rPr>
+      </w:pPr>
+      <w:r>
+        <w:t>Develop</w:t>
+      </w:r>
+      <w:r>
+        <w:t>ed</w:t>
+      </w:r>
+      <w:r>
+        <w:t xml:space="preserve"> decision making algorithms for U.S. </w:t>
+      </w:r>
+      <w:r>
+        <w:t>anti-missile</w:t>
+      </w:r>
+      <w:r>
+        <w:t xml:space="preserve"> systems</w:t>
       </w:r>
       <w:r>
         <w:t xml:space="preserve"> </w:t>
       </w:r>
       <w:r>
-        <w:t xml:space="preserve">stack </w:t>
-      </w:r>
-      <w:r>
-        <w:t xml:space="preserve">technology </w:t>
-      </w:r>
-      <w:r>
-        <w:t xml:space="preserve">for </w:t>
-      </w:r>
-      <w:proofErr w:type="spellStart"/>
-      <w:r>
-        <w:t>Sentact</w:t>
-      </w:r>
-      <w:proofErr w:type="spellEnd"/>
-      <w:r>
-        <w:t xml:space="preserve"> LLC.</w:t>
-      </w:r>
-      <w:proofErr w:type="gramEnd"/>
-      <w:r>
-        <w:t xml:space="preserve"> (</w:t>
-      </w:r>
-      <w:proofErr w:type="gramStart"/>
-      <w:r>
-        <w:t>healthcare</w:t>
-      </w:r>
-      <w:proofErr w:type="gramEnd"/>
-      <w:r>
-        <w:t xml:space="preserve">) and Cardiff, </w:t>
-      </w:r>
-      <w:proofErr w:type="spellStart"/>
-      <w:r>
-        <w:t>Provins</w:t>
-      </w:r>
-      <w:proofErr w:type="spellEnd"/>
-      <w:r>
-        <w:t xml:space="preserve"> &amp; Angel LLC. (</w:t>
-      </w:r>
-      <w:proofErr w:type="gramStart"/>
-      <w:r>
-        <w:t>finance</w:t>
-      </w:r>
-      <w:proofErr w:type="gramEnd"/>
-      <w:r>
-        <w:t>)</w:t>
+        <w:t>similar to Israel’s famous Iron Dome system</w:t>
+      </w:r>
+      <w:r>
+        <w:t>,</w:t>
+      </w:r>
+      <w:r>
+        <w:t xml:space="preserve"> </w:t>
+      </w:r>
+      <w:r>
+        <w:t>but</w:t>
+      </w:r>
+      <w:r>
+        <w:t xml:space="preserve"> used for much more dangerous threats</w:t>
+      </w:r>
+      <w:r>
+        <w:t>.</w:t>
+      </w:r>
+      <w:r>
+        <w:t xml:space="preserve"> </w:t>
+      </w:r>
+      <w:r>
+        <w:t>Contributed</w:t>
+      </w:r>
+      <w:r>
+        <w:t xml:space="preserve"> machine learnin</w:t>
+      </w:r>
+      <w:r>
+        <w:t>g</w:t>
+      </w:r>
+      <w:r>
+        <w:t xml:space="preserve"> and control theory</w:t>
+      </w:r>
+      <w:r>
+        <w:t xml:space="preserve"> skills</w:t>
+      </w:r>
+      <w:r>
+        <w:t xml:space="preserve">. </w:t>
+      </w:r>
+      <w:r>
+        <w:rPr>
+          <w:i/>
+        </w:rPr>
+        <w:t>Classified</w:t>
+      </w:r>
+      <w:r>
+        <w:rPr>
+          <w:i/>
+        </w:rPr>
+        <w:t>.</w:t>
+      </w:r>
+      <w:r>
+        <w:t xml:space="preserve"> </w:t>
       </w:r>
     </w:p>
     <w:p>
@@ -637,9 +546,8 @@
           <w:between w:val="nil"/>
         </w:pBdr>
         <w:spacing w:line="276" w:lineRule="auto"/>
-        <w:ind w:left="360"/>
-        <w:rPr>
-          <w:color w:val="000000"/>
+        <w:rPr>
+          <w:b/>
         </w:rPr>
       </w:pPr>
     </w:p>
@@ -664,7 +572,26 @@
           <w:b/>
           <w:color w:val="000000"/>
         </w:rPr>
-        <w:t xml:space="preserve">Uncommon Core | Software Engineer | November 2019 - November 2020 </w:t>
+        <w:t>Greenstar</w:t>
+      </w:r>
+      <w:r>
+        <w:rPr>
+          <w:color w:val="000000"/>
+        </w:rPr>
+        <w:t xml:space="preserve"> </w:t>
+      </w:r>
+      <w:r>
+        <w:rPr>
+          <w:b/>
+          <w:color w:val="000000"/>
+        </w:rPr>
+        <w:t xml:space="preserve">Group | Software Contractor | December 2020 – </w:t>
+      </w:r>
+      <w:r>
+        <w:rPr>
+          <w:b/>
+        </w:rPr>
+        <w:t>April 2021</w:t>
       </w:r>
     </w:p>
     <w:p>
@@ -682,104 +609,31 @@
           <w:color w:val="000000"/>
         </w:rPr>
       </w:pPr>
-      <w:r>
-        <w:rPr>
-          <w:color w:val="000000"/>
-        </w:rPr>
-        <w:t xml:space="preserve">Developed </w:t>
-      </w:r>
-      <w:proofErr w:type="gramStart"/>
-      <w:r>
-        <w:rPr>
-          <w:color w:val="000000"/>
-        </w:rPr>
-        <w:t>an automatic grading API incorporating techniques</w:t>
-      </w:r>
-      <w:proofErr w:type="gramEnd"/>
-      <w:r>
-        <w:rPr>
-          <w:color w:val="000000"/>
-        </w:rPr>
-        <w:t xml:space="preserve"> such as Hough Line Transforms, Gaussian Blur an</w:t>
-      </w:r>
-      <w:r>
-        <w:rPr>
-          <w:color w:val="000000"/>
-        </w:rPr>
-        <w:t xml:space="preserve">d Convolutional Neural </w:t>
-      </w:r>
-      <w:r>
-        <w:rPr>
-          <w:color w:val="000000"/>
-        </w:rPr>
-        <w:t xml:space="preserve">Networks. </w:t>
-      </w:r>
-      <w:proofErr w:type="gramStart"/>
-      <w:r>
-        <w:rPr>
-          <w:color w:val="000000"/>
-        </w:rPr>
-        <w:t>Moved the</w:t>
-      </w:r>
-      <w:r>
-        <w:rPr>
-          <w:color w:val="000000"/>
-        </w:rPr>
+      <w:bookmarkStart w:id="0" w:name="_gjdgxs" w:colFirst="0" w:colLast="0"/>
+      <w:bookmarkEnd w:id="0"/>
+      <w:r>
+        <w:t>Developed full</w:t>
+      </w:r>
+      <w:r>
         <w:t xml:space="preserve"> </w:t>
       </w:r>
       <w:r>
-        <w:rPr>
-          <w:color w:val="000000"/>
-        </w:rPr>
-        <w:t>team</w:t>
-      </w:r>
-      <w:r>
-        <w:rPr>
-          <w:color w:val="000000"/>
-        </w:rPr>
-        <w:t xml:space="preserve"> onto a </w:t>
-      </w:r>
-      <w:r>
-        <w:rPr>
-          <w:color w:val="000000"/>
-        </w:rPr>
-        <w:t>Google C</w:t>
-      </w:r>
-      <w:r>
-        <w:rPr>
-          <w:color w:val="000000"/>
-        </w:rPr>
-        <w:t xml:space="preserve">loud solution utilizing </w:t>
+        <w:t xml:space="preserve">stack </w:t>
+      </w:r>
+      <w:r>
+        <w:t xml:space="preserve">technology </w:t>
+      </w:r>
+      <w:r>
+        <w:t xml:space="preserve">for Sentact LLC. (healthcare) and Cardiff, </w:t>
       </w:r>
       <w:proofErr w:type="spellStart"/>
       <w:r>
-        <w:rPr>
-          <w:color w:val="000000"/>
-        </w:rPr>
-        <w:t>Docker</w:t>
+        <w:t>Provins</w:t>
       </w:r>
       <w:proofErr w:type="spellEnd"/>
       <w:r>
-        <w:rPr>
-          <w:color w:val="000000"/>
-        </w:rPr>
-        <w:t xml:space="preserve"> and </w:t>
-      </w:r>
-      <w:proofErr w:type="spellStart"/>
-      <w:r>
-        <w:rPr>
-          <w:color w:val="000000"/>
-        </w:rPr>
-        <w:t>Kubernetes</w:t>
-      </w:r>
-      <w:proofErr w:type="spellEnd"/>
-      <w:r>
-        <w:rPr>
-          <w:color w:val="000000"/>
-        </w:rPr>
-        <w:t>.</w:t>
-      </w:r>
-      <w:proofErr w:type="gramEnd"/>
+        <w:t xml:space="preserve"> &amp; Angel LLC. (finance)</w:t>
+      </w:r>
     </w:p>
     <w:p>
       <w:pPr>
@@ -818,7 +672,41 @@
           <w:b/>
           <w:color w:val="000000"/>
         </w:rPr>
-        <w:t xml:space="preserve">CMU Dept. Of ECE | Teaching Assistant For (Graduate) Introduction To Machine Learning  | Spring 2020 </w:t>
+        <w:t xml:space="preserve">Uncommon Core | Software Engineer | November 2019 - November 2020 </w:t>
+      </w:r>
+    </w:p>
+    <w:p>
+      <w:pPr>
+        <w:pBdr>
+          <w:top w:val="nil"/>
+          <w:left w:val="nil"/>
+          <w:bottom w:val="nil"/>
+          <w:right w:val="nil"/>
+          <w:between w:val="nil"/>
+        </w:pBdr>
+        <w:spacing w:line="276" w:lineRule="auto"/>
+        <w:ind w:left="360"/>
+        <w:rPr>
+          <w:color w:val="000000"/>
+        </w:rPr>
+      </w:pPr>
+      <w:r>
+        <w:rPr>
+          <w:color w:val="000000"/>
+        </w:rPr>
+        <w:t>Developed an automatic grading API incorporating techniques such as Hough Line Transforms, Gaussian Blur an</w:t>
+      </w:r>
+      <w:r>
+        <w:rPr>
+          <w:color w:val="000000"/>
+        </w:rPr>
+        <w:t xml:space="preserve">d Convolutional Neural </w:t>
+      </w:r>
+      <w:r>
+        <w:rPr>
+          <w:color w:val="000000"/>
+        </w:rPr>
+        <w:t>Networks. Moved the</w:t>
       </w:r>
       <w:r>
         <w:rPr>
@@ -826,34 +714,29 @@
         </w:rPr>
         <w:t xml:space="preserve"> </w:t>
       </w:r>
-    </w:p>
-    <w:p>
-      <w:pPr>
-        <w:pBdr>
-          <w:top w:val="nil"/>
-          <w:left w:val="nil"/>
-          <w:bottom w:val="nil"/>
-          <w:right w:val="nil"/>
-          <w:between w:val="nil"/>
-        </w:pBdr>
-        <w:ind w:left="360"/>
-        <w:rPr>
-          <w:color w:val="000000"/>
-        </w:rPr>
-      </w:pPr>
-      <w:r>
-        <w:rPr>
-          <w:color w:val="000000"/>
-        </w:rPr>
-        <w:t>Taught graduate students fundamental machine learning techniques such as Linear Regr</w:t>
-      </w:r>
-      <w:bookmarkStart w:id="1" w:name="_GoBack"/>
-      <w:bookmarkEnd w:id="1"/>
-      <w:r>
-        <w:rPr>
-          <w:color w:val="000000"/>
-        </w:rPr>
-        <w:t>ession, Naïve Bayes, Logistic Regression, Multiclass Classification, SVMs, Nearest Neighbors, Decision Trees, Ensemble Methods, Neural Networks, Clustering, PCA, Online Learning, and Reinforcement Learning.</w:t>
+      <w:r>
+        <w:rPr>
+          <w:color w:val="000000"/>
+        </w:rPr>
+        <w:t>team</w:t>
+      </w:r>
+      <w:r>
+        <w:rPr>
+          <w:color w:val="000000"/>
+        </w:rPr>
+        <w:t xml:space="preserve"> onto a </w:t>
+      </w:r>
+      <w:r>
+        <w:rPr>
+          <w:color w:val="000000"/>
+        </w:rPr>
+        <w:t>Google C</w:t>
+      </w:r>
+      <w:r>
+        <w:rPr>
+          <w:color w:val="000000"/>
+        </w:rPr>
+        <w:t>loud solution utilizing Docker and Kubernetes.</w:t>
       </w:r>
     </w:p>
     <w:p>
@@ -893,7 +776,7 @@
           <w:b/>
           <w:color w:val="000000"/>
         </w:rPr>
-        <w:t xml:space="preserve">CMU Dept. Of ECE | Theoretical Machine Learning Researcher  | Spring 2020 </w:t>
+        <w:t xml:space="preserve">CMU Dept. Of ECE | Teaching Assistant For (Graduate) Introduction To Machine Learning  | Spring 2020 </w:t>
       </w:r>
       <w:r>
         <w:rPr>
@@ -920,7 +803,7 @@
         <w:rPr>
           <w:color w:val="000000"/>
         </w:rPr>
-        <w:t xml:space="preserve">Implemented various machine learning methods to classify children’s stages of sleep and detect health anomalies given recorded brain waves and vitals from exclusive hospital shared datasets. </w:t>
+        <w:t>Taught graduate students fundamental machine learning techniques such as Linear Regression, Naïve Bayes, Logistic Regression, Multiclass Classification, SVMs, Nearest Neighbors, Decision Trees, Ensemble Methods, Neural Networks, Clustering, PCA, Online Learning, and Reinforcement Learning.</w:t>
       </w:r>
     </w:p>
     <w:p>
@@ -933,7 +816,6 @@
           <w:between w:val="nil"/>
         </w:pBdr>
         <w:spacing w:line="276" w:lineRule="auto"/>
-        <w:ind w:left="360"/>
         <w:rPr>
           <w:color w:val="000000"/>
         </w:rPr>
@@ -960,7 +842,23 @@
           <w:b/>
           <w:color w:val="000000"/>
         </w:rPr>
-        <w:t>General Motors | Embedded Controls Intern | Stability Of Vehicle | Summer of 2019</w:t>
+        <w:t xml:space="preserve">General Motors | Embedded Controls Intern | Stability </w:t>
+      </w:r>
+      <w:proofErr w:type="gramStart"/>
+      <w:r>
+        <w:rPr>
+          <w:b/>
+          <w:color w:val="000000"/>
+        </w:rPr>
+        <w:t>Of</w:t>
+      </w:r>
+      <w:proofErr w:type="gramEnd"/>
+      <w:r>
+        <w:rPr>
+          <w:b/>
+          <w:color w:val="000000"/>
+        </w:rPr>
+        <w:t xml:space="preserve"> Vehicle | Summer of 2019</w:t>
       </w:r>
     </w:p>
     <w:p>
@@ -1045,61 +943,25 @@
         <w:spacing w:line="276" w:lineRule="auto"/>
         <w:ind w:left="360" w:hanging="360"/>
       </w:pPr>
+      <w:r>
+        <w:rPr>
+          <w:color w:val="000000"/>
+        </w:rPr>
+        <w:t xml:space="preserve">Docker | Kubernetes | Python | Flask | MATLAB | R | C | C# |  C++ | Java | JS | HTML | CSS | PHP | React |  </w:t>
+      </w:r>
       <w:proofErr w:type="spellStart"/>
       <w:r>
         <w:rPr>
           <w:color w:val="000000"/>
         </w:rPr>
-        <w:t>Docker</w:t>
+        <w:t>Netlogo</w:t>
       </w:r>
       <w:proofErr w:type="spellEnd"/>
       <w:r>
         <w:rPr>
           <w:color w:val="000000"/>
         </w:rPr>
-        <w:t xml:space="preserve"> | </w:t>
-      </w:r>
-      <w:proofErr w:type="spellStart"/>
-      <w:r>
-        <w:rPr>
-          <w:color w:val="000000"/>
-        </w:rPr>
-        <w:t>Kubernetes</w:t>
-      </w:r>
-      <w:proofErr w:type="spellEnd"/>
-      <w:r>
-        <w:rPr>
-          <w:color w:val="000000"/>
-        </w:rPr>
-        <w:t xml:space="preserve"> | Python | Flask | MATLAB | R | C | C# |  C++ | Java | JS | HTML | CSS | PHP | React |  </w:t>
-      </w:r>
-      <w:proofErr w:type="spellStart"/>
-      <w:r>
-        <w:rPr>
-          <w:color w:val="000000"/>
-        </w:rPr>
-        <w:t>Netlogo</w:t>
-      </w:r>
-      <w:proofErr w:type="spellEnd"/>
-      <w:r>
-        <w:rPr>
-          <w:color w:val="000000"/>
-        </w:rPr>
-        <w:t xml:space="preserve"> | Scheme | </w:t>
-      </w:r>
-      <w:proofErr w:type="spellStart"/>
-      <w:r>
-        <w:rPr>
-          <w:color w:val="000000"/>
-        </w:rPr>
-        <w:t>Heroku</w:t>
-      </w:r>
-      <w:proofErr w:type="spellEnd"/>
-      <w:r>
-        <w:rPr>
-          <w:color w:val="000000"/>
-        </w:rPr>
-        <w:t xml:space="preserve"> | Google Cloud | AWS | SQL | </w:t>
+        <w:t xml:space="preserve"> | Scheme | Heroku | Google Cloud | AWS | SQL | </w:t>
       </w:r>
       <w:proofErr w:type="spellStart"/>
       <w:r>
@@ -1214,8 +1076,8 @@
       </w:r>
     </w:p>
     <w:sectPr>
-      <w:headerReference w:type="default" r:id="rId8"/>
-      <w:footerReference w:type="default" r:id="rId9"/>
+      <w:headerReference w:type="default" r:id="rId7"/>
+      <w:footerReference w:type="default" r:id="rId8"/>
       <w:pgSz w:w="12240" w:h="15840"/>
       <w:pgMar w:top="1440" w:right="1080" w:bottom="1440" w:left="1080" w:header="0" w:footer="720" w:gutter="0"/>
       <w:pgNumType w:start="1"/>
@@ -1226,7 +1088,7 @@
 </file>
 
 <file path=word/endnotes.xml><?xml version="1.0" encoding="utf-8"?>
-<w:endnotes xmlns:wpc="http://schemas.microsoft.com/office/word/2010/wordprocessingCanvas" xmlns:mc="http://schemas.openxmlformats.org/markup-compatibility/2006" xmlns:o="urn:schemas-microsoft-com:office:office" xmlns:r="http://schemas.openxmlformats.org/officeDocument/2006/relationships" xmlns:m="http://schemas.openxmlformats.org/officeDocument/2006/math" xmlns:v="urn:schemas-microsoft-com:vml" xmlns:wp14="http://schemas.microsoft.com/office/word/2010/wordprocessingDrawing" xmlns:wp="http://schemas.openxmlformats.org/drawingml/2006/wordprocessingDrawing" xmlns:w10="urn:schemas-microsoft-com:office:word" xmlns:w="http://schemas.openxmlformats.org/wordprocessingml/2006/main" xmlns:w14="http://schemas.microsoft.com/office/word/2010/wordml" xmlns:wpg="http://schemas.microsoft.com/office/word/2010/wordprocessingGroup" xmlns:wpi="http://schemas.microsoft.com/office/word/2010/wordprocessingInk" xmlns:wne="http://schemas.microsoft.com/office/word/2006/wordml" xmlns:wps="http://schemas.microsoft.com/office/word/2010/wordprocessingShape" mc:Ignorable="w14 wp14">
+<w:endnotes xmlns:wpc="http://schemas.microsoft.com/office/word/2010/wordprocessingCanvas" xmlns:cx="http://schemas.microsoft.com/office/drawing/2014/chartex" xmlns:cx1="http://schemas.microsoft.com/office/drawing/2015/9/8/chartex" xmlns:cx2="http://schemas.microsoft.com/office/drawing/2015/10/21/chartex" xmlns:cx3="http://schemas.microsoft.com/office/drawing/2016/5/9/chartex" xmlns:cx4="http://schemas.microsoft.com/office/drawing/2016/5/10/chartex" xmlns:cx5="http://schemas.microsoft.com/office/drawing/2016/5/11/chartex" xmlns:cx6="http://schemas.microsoft.com/office/drawing/2016/5/12/chartex" xmlns:cx7="http://schemas.microsoft.com/office/drawing/2016/5/13/chartex" xmlns:cx8="http://schemas.microsoft.com/office/drawing/2016/5/14/chartex" xmlns:mc="http://schemas.openxmlformats.org/markup-compatibility/2006" xmlns:aink="http://schemas.microsoft.com/office/drawing/2016/ink" xmlns:am3d="http://schemas.microsoft.com/office/drawing/2017/model3d" xmlns:o="urn:schemas-microsoft-com:office:office" xmlns:oel="http://schemas.microsoft.com/office/2019/extlst" xmlns:r="http://schemas.openxmlformats.org/officeDocument/2006/relationships" xmlns:m="http://schemas.openxmlformats.org/officeDocument/2006/math" xmlns:v="urn:schemas-microsoft-com:vml" xmlns:wp14="http://schemas.microsoft.com/office/word/2010/wordprocessingDrawing" xmlns:wp="http://schemas.openxmlformats.org/drawingml/2006/wordprocessingDrawing" xmlns:w10="urn:schemas-microsoft-com:office:word" xmlns:w="http://schemas.openxmlformats.org/wordprocessingml/2006/main" xmlns:w14="http://schemas.microsoft.com/office/word/2010/wordml" xmlns:w15="http://schemas.microsoft.com/office/word/2012/wordml" xmlns:w16cex="http://schemas.microsoft.com/office/word/2018/wordml/cex" xmlns:w16cid="http://schemas.microsoft.com/office/word/2016/wordml/cid" xmlns:w16="http://schemas.microsoft.com/office/word/2018/wordml" xmlns:w16sdtdh="http://schemas.microsoft.com/office/word/2020/wordml/sdtdatahash" xmlns:w16se="http://schemas.microsoft.com/office/word/2015/wordml/symex" xmlns:wpg="http://schemas.microsoft.com/office/word/2010/wordprocessingGroup" xmlns:wpi="http://schemas.microsoft.com/office/word/2010/wordprocessingInk" xmlns:wne="http://schemas.microsoft.com/office/word/2006/wordml" xmlns:wps="http://schemas.microsoft.com/office/word/2010/wordprocessingShape" mc:Ignorable="w14 w15 w16se w16cid w16 w16cex w16sdtdh wp14">
   <w:endnote w:type="separator" w:id="-1">
     <w:p>
       <w:r>
@@ -1245,7 +1107,7 @@
 </file>
 
 <file path=word/footer1.xml><?xml version="1.0" encoding="utf-8"?>
-<w:ftr xmlns:wpc="http://schemas.microsoft.com/office/word/2010/wordprocessingCanvas" xmlns:mc="http://schemas.openxmlformats.org/markup-compatibility/2006" xmlns:o="urn:schemas-microsoft-com:office:office" xmlns:r="http://schemas.openxmlformats.org/officeDocument/2006/relationships" xmlns:m="http://schemas.openxmlformats.org/officeDocument/2006/math" xmlns:v="urn:schemas-microsoft-com:vml" xmlns:wp14="http://schemas.microsoft.com/office/word/2010/wordprocessingDrawing" xmlns:wp="http://schemas.openxmlformats.org/drawingml/2006/wordprocessingDrawing" xmlns:w10="urn:schemas-microsoft-com:office:word" xmlns:w="http://schemas.openxmlformats.org/wordprocessingml/2006/main" xmlns:w14="http://schemas.microsoft.com/office/word/2010/wordml" xmlns:wpg="http://schemas.microsoft.com/office/word/2010/wordprocessingGroup" xmlns:wpi="http://schemas.microsoft.com/office/word/2010/wordprocessingInk" xmlns:wne="http://schemas.microsoft.com/office/word/2006/wordml" xmlns:wps="http://schemas.microsoft.com/office/word/2010/wordprocessingShape" mc:Ignorable="w14 wp14">
+<w:ftr xmlns:wpc="http://schemas.microsoft.com/office/word/2010/wordprocessingCanvas" xmlns:cx="http://schemas.microsoft.com/office/drawing/2014/chartex" xmlns:cx1="http://schemas.microsoft.com/office/drawing/2015/9/8/chartex" xmlns:cx2="http://schemas.microsoft.com/office/drawing/2015/10/21/chartex" xmlns:cx3="http://schemas.microsoft.com/office/drawing/2016/5/9/chartex" xmlns:cx4="http://schemas.microsoft.com/office/drawing/2016/5/10/chartex" xmlns:cx5="http://schemas.microsoft.com/office/drawing/2016/5/11/chartex" xmlns:cx6="http://schemas.microsoft.com/office/drawing/2016/5/12/chartex" xmlns:cx7="http://schemas.microsoft.com/office/drawing/2016/5/13/chartex" xmlns:cx8="http://schemas.microsoft.com/office/drawing/2016/5/14/chartex" xmlns:mc="http://schemas.openxmlformats.org/markup-compatibility/2006" xmlns:aink="http://schemas.microsoft.com/office/drawing/2016/ink" xmlns:am3d="http://schemas.microsoft.com/office/drawing/2017/model3d" xmlns:o="urn:schemas-microsoft-com:office:office" xmlns:oel="http://schemas.microsoft.com/office/2019/extlst" xmlns:r="http://schemas.openxmlformats.org/officeDocument/2006/relationships" xmlns:m="http://schemas.openxmlformats.org/officeDocument/2006/math" xmlns:v="urn:schemas-microsoft-com:vml" xmlns:wp14="http://schemas.microsoft.com/office/word/2010/wordprocessingDrawing" xmlns:wp="http://schemas.openxmlformats.org/drawingml/2006/wordprocessingDrawing" xmlns:w10="urn:schemas-microsoft-com:office:word" xmlns:w="http://schemas.openxmlformats.org/wordprocessingml/2006/main" xmlns:w14="http://schemas.microsoft.com/office/word/2010/wordml" xmlns:w15="http://schemas.microsoft.com/office/word/2012/wordml" xmlns:w16cex="http://schemas.microsoft.com/office/word/2018/wordml/cex" xmlns:w16cid="http://schemas.microsoft.com/office/word/2016/wordml/cid" xmlns:w16="http://schemas.microsoft.com/office/word/2018/wordml" xmlns:w16sdtdh="http://schemas.microsoft.com/office/word/2020/wordml/sdtdatahash" xmlns:w16se="http://schemas.microsoft.com/office/word/2015/wordml/symex" xmlns:wpg="http://schemas.microsoft.com/office/word/2010/wordprocessingGroup" xmlns:wpi="http://schemas.microsoft.com/office/word/2010/wordprocessingInk" xmlns:wne="http://schemas.microsoft.com/office/word/2006/wordml" xmlns:wps="http://schemas.microsoft.com/office/word/2010/wordprocessingShape" mc:Ignorable="w14 w15 w16se w16cid w16 w16cex w16sdtdh wp14">
   <w:p>
     <w:pPr>
       <w:pBdr>
@@ -1319,7 +1181,7 @@
 </file>
 
 <file path=word/footnotes.xml><?xml version="1.0" encoding="utf-8"?>
-<w:footnotes xmlns:wpc="http://schemas.microsoft.com/office/word/2010/wordprocessingCanvas" xmlns:mc="http://schemas.openxmlformats.org/markup-compatibility/2006" xmlns:o="urn:schemas-microsoft-com:office:office" xmlns:r="http://schemas.openxmlformats.org/officeDocument/2006/relationships" xmlns:m="http://schemas.openxmlformats.org/officeDocument/2006/math" xmlns:v="urn:schemas-microsoft-com:vml" xmlns:wp14="http://schemas.microsoft.com/office/word/2010/wordprocessingDrawing" xmlns:wp="http://schemas.openxmlformats.org/drawingml/2006/wordprocessingDrawing" xmlns:w10="urn:schemas-microsoft-com:office:word" xmlns:w="http://schemas.openxmlformats.org/wordprocessingml/2006/main" xmlns:w14="http://schemas.microsoft.com/office/word/2010/wordml" xmlns:wpg="http://schemas.microsoft.com/office/word/2010/wordprocessingGroup" xmlns:wpi="http://schemas.microsoft.com/office/word/2010/wordprocessingInk" xmlns:wne="http://schemas.microsoft.com/office/word/2006/wordml" xmlns:wps="http://schemas.microsoft.com/office/word/2010/wordprocessingShape" mc:Ignorable="w14 wp14">
+<w:footnotes xmlns:wpc="http://schemas.microsoft.com/office/word/2010/wordprocessingCanvas" xmlns:cx="http://schemas.microsoft.com/office/drawing/2014/chartex" xmlns:cx1="http://schemas.microsoft.com/office/drawing/2015/9/8/chartex" xmlns:cx2="http://schemas.microsoft.com/office/drawing/2015/10/21/chartex" xmlns:cx3="http://schemas.microsoft.com/office/drawing/2016/5/9/chartex" xmlns:cx4="http://schemas.microsoft.com/office/drawing/2016/5/10/chartex" xmlns:cx5="http://schemas.microsoft.com/office/drawing/2016/5/11/chartex" xmlns:cx6="http://schemas.microsoft.com/office/drawing/2016/5/12/chartex" xmlns:cx7="http://schemas.microsoft.com/office/drawing/2016/5/13/chartex" xmlns:cx8="http://schemas.microsoft.com/office/drawing/2016/5/14/chartex" xmlns:mc="http://schemas.openxmlformats.org/markup-compatibility/2006" xmlns:aink="http://schemas.microsoft.com/office/drawing/2016/ink" xmlns:am3d="http://schemas.microsoft.com/office/drawing/2017/model3d" xmlns:o="urn:schemas-microsoft-com:office:office" xmlns:oel="http://schemas.microsoft.com/office/2019/extlst" xmlns:r="http://schemas.openxmlformats.org/officeDocument/2006/relationships" xmlns:m="http://schemas.openxmlformats.org/officeDocument/2006/math" xmlns:v="urn:schemas-microsoft-com:vml" xmlns:wp14="http://schemas.microsoft.com/office/word/2010/wordprocessingDrawing" xmlns:wp="http://schemas.openxmlformats.org/drawingml/2006/wordprocessingDrawing" xmlns:w10="urn:schemas-microsoft-com:office:word" xmlns:w="http://schemas.openxmlformats.org/wordprocessingml/2006/main" xmlns:w14="http://schemas.microsoft.com/office/word/2010/wordml" xmlns:w15="http://schemas.microsoft.com/office/word/2012/wordml" xmlns:w16cex="http://schemas.microsoft.com/office/word/2018/wordml/cex" xmlns:w16cid="http://schemas.microsoft.com/office/word/2016/wordml/cid" xmlns:w16="http://schemas.microsoft.com/office/word/2018/wordml" xmlns:w16sdtdh="http://schemas.microsoft.com/office/word/2020/wordml/sdtdatahash" xmlns:w16se="http://schemas.microsoft.com/office/word/2015/wordml/symex" xmlns:wpg="http://schemas.microsoft.com/office/word/2010/wordprocessingGroup" xmlns:wpi="http://schemas.microsoft.com/office/word/2010/wordprocessingInk" xmlns:wne="http://schemas.microsoft.com/office/word/2006/wordml" xmlns:wps="http://schemas.microsoft.com/office/word/2010/wordprocessingShape" mc:Ignorable="w14 w15 w16se w16cid w16 w16cex w16sdtdh wp14">
   <w:footnote w:type="separator" w:id="-1">
     <w:p>
       <w:r>
@@ -1338,7 +1200,7 @@
 </file>
 
 <file path=word/header1.xml><?xml version="1.0" encoding="utf-8"?>
-<w:hdr xmlns:wpc="http://schemas.microsoft.com/office/word/2010/wordprocessingCanvas" xmlns:mc="http://schemas.openxmlformats.org/markup-compatibility/2006" xmlns:o="urn:schemas-microsoft-com:office:office" xmlns:r="http://schemas.openxmlformats.org/officeDocument/2006/relationships" xmlns:m="http://schemas.openxmlformats.org/officeDocument/2006/math" xmlns:v="urn:schemas-microsoft-com:vml" xmlns:wp14="http://schemas.microsoft.com/office/word/2010/wordprocessingDrawing" xmlns:wp="http://schemas.openxmlformats.org/drawingml/2006/wordprocessingDrawing" xmlns:w10="urn:schemas-microsoft-com:office:word" xmlns:w="http://schemas.openxmlformats.org/wordprocessingml/2006/main" xmlns:w14="http://schemas.microsoft.com/office/word/2010/wordml" xmlns:wpg="http://schemas.microsoft.com/office/word/2010/wordprocessingGroup" xmlns:wpi="http://schemas.microsoft.com/office/word/2010/wordprocessingInk" xmlns:wne="http://schemas.microsoft.com/office/word/2006/wordml" xmlns:wps="http://schemas.microsoft.com/office/word/2010/wordprocessingShape" mc:Ignorable="w14 wp14">
+<w:hdr xmlns:wpc="http://schemas.microsoft.com/office/word/2010/wordprocessingCanvas" xmlns:cx="http://schemas.microsoft.com/office/drawing/2014/chartex" xmlns:cx1="http://schemas.microsoft.com/office/drawing/2015/9/8/chartex" xmlns:cx2="http://schemas.microsoft.com/office/drawing/2015/10/21/chartex" xmlns:cx3="http://schemas.microsoft.com/office/drawing/2016/5/9/chartex" xmlns:cx4="http://schemas.microsoft.com/office/drawing/2016/5/10/chartex" xmlns:cx5="http://schemas.microsoft.com/office/drawing/2016/5/11/chartex" xmlns:cx6="http://schemas.microsoft.com/office/drawing/2016/5/12/chartex" xmlns:cx7="http://schemas.microsoft.com/office/drawing/2016/5/13/chartex" xmlns:cx8="http://schemas.microsoft.com/office/drawing/2016/5/14/chartex" xmlns:mc="http://schemas.openxmlformats.org/markup-compatibility/2006" xmlns:aink="http://schemas.microsoft.com/office/drawing/2016/ink" xmlns:am3d="http://schemas.microsoft.com/office/drawing/2017/model3d" xmlns:o="urn:schemas-microsoft-com:office:office" xmlns:oel="http://schemas.microsoft.com/office/2019/extlst" xmlns:r="http://schemas.openxmlformats.org/officeDocument/2006/relationships" xmlns:m="http://schemas.openxmlformats.org/officeDocument/2006/math" xmlns:v="urn:schemas-microsoft-com:vml" xmlns:wp14="http://schemas.microsoft.com/office/word/2010/wordprocessingDrawing" xmlns:wp="http://schemas.openxmlformats.org/drawingml/2006/wordprocessingDrawing" xmlns:w10="urn:schemas-microsoft-com:office:word" xmlns:w="http://schemas.openxmlformats.org/wordprocessingml/2006/main" xmlns:w14="http://schemas.microsoft.com/office/word/2010/wordml" xmlns:w15="http://schemas.microsoft.com/office/word/2012/wordml" xmlns:w16cex="http://schemas.microsoft.com/office/word/2018/wordml/cex" xmlns:w16cid="http://schemas.microsoft.com/office/word/2016/wordml/cid" xmlns:w16="http://schemas.microsoft.com/office/word/2018/wordml" xmlns:w16sdtdh="http://schemas.microsoft.com/office/word/2020/wordml/sdtdatahash" xmlns:w16se="http://schemas.microsoft.com/office/word/2015/wordml/symex" xmlns:wpg="http://schemas.microsoft.com/office/word/2010/wordprocessingGroup" xmlns:wpi="http://schemas.microsoft.com/office/word/2010/wordprocessingInk" xmlns:wne="http://schemas.microsoft.com/office/word/2006/wordml" xmlns:wps="http://schemas.microsoft.com/office/word/2010/wordprocessingShape" mc:Ignorable="w14 w15 w16se w16cid w16 w16cex w16sdtdh wp14">
   <w:p>
     <w:pPr>
       <w:pBdr>
@@ -1491,8 +1353,8 @@
 </file>
 
 <file path=word/numbering.xml><?xml version="1.0" encoding="utf-8"?>
-<w:numbering xmlns:wpc="http://schemas.microsoft.com/office/word/2010/wordprocessingCanvas" xmlns:mc="http://schemas.openxmlformats.org/markup-compatibility/2006" xmlns:o="urn:schemas-microsoft-com:office:office" xmlns:r="http://schemas.openxmlformats.org/officeDocument/2006/relationships" xmlns:m="http://schemas.openxmlformats.org/officeDocument/2006/math" xmlns:v="urn:schemas-microsoft-com:vml" xmlns:wp14="http://schemas.microsoft.com/office/word/2010/wordprocessingDrawing" xmlns:wp="http://schemas.openxmlformats.org/drawingml/2006/wordprocessingDrawing" xmlns:w10="urn:schemas-microsoft-com:office:word" xmlns:w="http://schemas.openxmlformats.org/wordprocessingml/2006/main" xmlns:w14="http://schemas.microsoft.com/office/word/2010/wordml" xmlns:wpg="http://schemas.microsoft.com/office/word/2010/wordprocessingGroup" xmlns:wpi="http://schemas.microsoft.com/office/word/2010/wordprocessingInk" xmlns:wne="http://schemas.microsoft.com/office/word/2006/wordml" xmlns:wps="http://schemas.microsoft.com/office/word/2010/wordprocessingShape" mc:Ignorable="w14 wp14">
-  <w:abstractNum w:abstractNumId="0">
+<w:numbering xmlns:wpc="http://schemas.microsoft.com/office/word/2010/wordprocessingCanvas" xmlns:cx="http://schemas.microsoft.com/office/drawing/2014/chartex" xmlns:cx1="http://schemas.microsoft.com/office/drawing/2015/9/8/chartex" xmlns:cx2="http://schemas.microsoft.com/office/drawing/2015/10/21/chartex" xmlns:cx3="http://schemas.microsoft.com/office/drawing/2016/5/9/chartex" xmlns:cx4="http://schemas.microsoft.com/office/drawing/2016/5/10/chartex" xmlns:cx5="http://schemas.microsoft.com/office/drawing/2016/5/11/chartex" xmlns:cx6="http://schemas.microsoft.com/office/drawing/2016/5/12/chartex" xmlns:cx7="http://schemas.microsoft.com/office/drawing/2016/5/13/chartex" xmlns:cx8="http://schemas.microsoft.com/office/drawing/2016/5/14/chartex" xmlns:mc="http://schemas.openxmlformats.org/markup-compatibility/2006" xmlns:aink="http://schemas.microsoft.com/office/drawing/2016/ink" xmlns:am3d="http://schemas.microsoft.com/office/drawing/2017/model3d" xmlns:o="urn:schemas-microsoft-com:office:office" xmlns:oel="http://schemas.microsoft.com/office/2019/extlst" xmlns:r="http://schemas.openxmlformats.org/officeDocument/2006/relationships" xmlns:m="http://schemas.openxmlformats.org/officeDocument/2006/math" xmlns:v="urn:schemas-microsoft-com:vml" xmlns:wp14="http://schemas.microsoft.com/office/word/2010/wordprocessingDrawing" xmlns:wp="http://schemas.openxmlformats.org/drawingml/2006/wordprocessingDrawing" xmlns:w10="urn:schemas-microsoft-com:office:word" xmlns:w="http://schemas.openxmlformats.org/wordprocessingml/2006/main" xmlns:w14="http://schemas.microsoft.com/office/word/2010/wordml" xmlns:w15="http://schemas.microsoft.com/office/word/2012/wordml" xmlns:w16cex="http://schemas.microsoft.com/office/word/2018/wordml/cex" xmlns:w16cid="http://schemas.microsoft.com/office/word/2016/wordml/cid" xmlns:w16="http://schemas.microsoft.com/office/word/2018/wordml" xmlns:w16sdtdh="http://schemas.microsoft.com/office/word/2020/wordml/sdtdatahash" xmlns:w16se="http://schemas.microsoft.com/office/word/2015/wordml/symex" xmlns:wpg="http://schemas.microsoft.com/office/word/2010/wordprocessingGroup" xmlns:wpi="http://schemas.microsoft.com/office/word/2010/wordprocessingInk" xmlns:wne="http://schemas.microsoft.com/office/word/2006/wordml" xmlns:wps="http://schemas.microsoft.com/office/word/2010/wordprocessingShape" mc:Ignorable="w14 w15 w16se w16cid w16 w16cex w16sdtdh wp14">
+  <w:abstractNum w:abstractNumId="0" w15:restartNumberingAfterBreak="0">
     <w:nsid w:val="49F3405B"/>
     <w:multiLevelType w:val="multilevel"/>
     <w:tmpl w:val="5B202C78"/>
@@ -1617,7 +1479,7 @@
       </w:rPr>
     </w:lvl>
   </w:abstractNum>
-  <w:abstractNum w:abstractNumId="1">
+  <w:abstractNum w:abstractNumId="1" w15:restartNumberingAfterBreak="0">
     <w:nsid w:val="6FC94E2E"/>
     <w:multiLevelType w:val="multilevel"/>
     <w:tmpl w:val="DF1E430C"/>
@@ -1742,17 +1604,17 @@
       </w:rPr>
     </w:lvl>
   </w:abstractNum>
-  <w:num w:numId="1">
+  <w:num w:numId="1" w16cid:durableId="2129619795">
     <w:abstractNumId w:val="1"/>
   </w:num>
-  <w:num w:numId="2">
+  <w:num w:numId="2" w16cid:durableId="27071234">
     <w:abstractNumId w:val="0"/>
   </w:num>
 </w:numbering>
 </file>
 
 <file path=word/styles.xml><?xml version="1.0" encoding="utf-8"?>
-<w:styles xmlns:mc="http://schemas.openxmlformats.org/markup-compatibility/2006" xmlns:r="http://schemas.openxmlformats.org/officeDocument/2006/relationships" xmlns:w="http://schemas.openxmlformats.org/wordprocessingml/2006/main" xmlns:w14="http://schemas.microsoft.com/office/word/2010/wordml" mc:Ignorable="w14">
+<w:styles xmlns:mc="http://schemas.openxmlformats.org/markup-compatibility/2006" xmlns:r="http://schemas.openxmlformats.org/officeDocument/2006/relationships" xmlns:w="http://schemas.openxmlformats.org/wordprocessingml/2006/main" xmlns:w14="http://schemas.microsoft.com/office/word/2010/wordml" xmlns:w15="http://schemas.microsoft.com/office/word/2012/wordml" xmlns:w16cex="http://schemas.microsoft.com/office/word/2018/wordml/cex" xmlns:w16cid="http://schemas.microsoft.com/office/word/2016/wordml/cid" xmlns:w16="http://schemas.microsoft.com/office/word/2018/wordml" xmlns:w16sdtdh="http://schemas.microsoft.com/office/word/2020/wordml/sdtdatahash" xmlns:w16se="http://schemas.microsoft.com/office/word/2015/wordml/symex" mc:Ignorable="w14 w15 w16se w16cid w16 w16cex w16sdtdh">
   <w:docDefaults>
     <w:rPrDefault>
       <w:rPr>
@@ -1762,144 +1624,383 @@
     </w:rPrDefault>
     <w:pPrDefault/>
   </w:docDefaults>
-  <w:latentStyles w:defLockedState="0" w:defUIPriority="99" w:defSemiHidden="1" w:defUnhideWhenUsed="1" w:defQFormat="0" w:count="267">
-    <w:lsdException w:name="Normal" w:semiHidden="0" w:uiPriority="0" w:unhideWhenUsed="0" w:qFormat="1"/>
-    <w:lsdException w:name="heading 1" w:semiHidden="0" w:uiPriority="9" w:unhideWhenUsed="0" w:qFormat="1"/>
-    <w:lsdException w:name="heading 2" w:uiPriority="9" w:qFormat="1"/>
-    <w:lsdException w:name="heading 3" w:uiPriority="9" w:qFormat="1"/>
-    <w:lsdException w:name="heading 4" w:uiPriority="9" w:qFormat="1"/>
-    <w:lsdException w:name="heading 5" w:uiPriority="9" w:qFormat="1"/>
-    <w:lsdException w:name="heading 6" w:uiPriority="9" w:qFormat="1"/>
-    <w:lsdException w:name="heading 7" w:uiPriority="9" w:qFormat="1"/>
-    <w:lsdException w:name="heading 8" w:uiPriority="9" w:qFormat="1"/>
-    <w:lsdException w:name="heading 9" w:uiPriority="9" w:qFormat="1"/>
-    <w:lsdException w:name="toc 1" w:uiPriority="39"/>
-    <w:lsdException w:name="toc 2" w:uiPriority="39"/>
-    <w:lsdException w:name="toc 3" w:uiPriority="39"/>
-    <w:lsdException w:name="toc 4" w:uiPriority="39"/>
-    <w:lsdException w:name="toc 5" w:uiPriority="39"/>
-    <w:lsdException w:name="toc 6" w:uiPriority="39"/>
-    <w:lsdException w:name="toc 7" w:uiPriority="39"/>
-    <w:lsdException w:name="toc 8" w:uiPriority="39"/>
-    <w:lsdException w:name="toc 9" w:uiPriority="39"/>
-    <w:lsdException w:name="caption" w:uiPriority="35" w:qFormat="1"/>
-    <w:lsdException w:name="Title" w:semiHidden="0" w:uiPriority="10" w:unhideWhenUsed="0" w:qFormat="1"/>
-    <w:lsdException w:name="Default Paragraph Font" w:uiPriority="1"/>
-    <w:lsdException w:name="Subtitle" w:semiHidden="0" w:uiPriority="11" w:unhideWhenUsed="0" w:qFormat="1"/>
-    <w:lsdException w:name="Strong" w:semiHidden="0" w:uiPriority="22" w:unhideWhenUsed="0" w:qFormat="1"/>
-    <w:lsdException w:name="Emphasis" w:semiHidden="0" w:uiPriority="20" w:unhideWhenUsed="0" w:qFormat="1"/>
-    <w:lsdException w:name="Table Grid" w:semiHidden="0" w:uiPriority="39" w:unhideWhenUsed="0"/>
-    <w:lsdException w:name="Placeholder Text" w:unhideWhenUsed="0"/>
-    <w:lsdException w:name="No Spacing" w:semiHidden="0" w:uiPriority="1" w:unhideWhenUsed="0" w:qFormat="1"/>
-    <w:lsdException w:name="Light Shading" w:semiHidden="0" w:uiPriority="60" w:unhideWhenUsed="0"/>
-    <w:lsdException w:name="Light List" w:semiHidden="0" w:uiPriority="61" w:unhideWhenUsed="0"/>
-    <w:lsdException w:name="Light Grid" w:semiHidden="0" w:uiPriority="62" w:unhideWhenUsed="0"/>
-    <w:lsdException w:name="Medium Shading 1" w:semiHidden="0" w:uiPriority="63" w:unhideWhenUsed="0"/>
-    <w:lsdException w:name="Medium Shading 2" w:semiHidden="0" w:uiPriority="64" w:unhideWhenUsed="0"/>
-    <w:lsdException w:name="Medium List 1" w:semiHidden="0" w:uiPriority="65" w:unhideWhenUsed="0"/>
-    <w:lsdException w:name="Medium List 2" w:semiHidden="0" w:uiPriority="66" w:unhideWhenUsed="0"/>
-    <w:lsdException w:name="Medium Grid 1" w:semiHidden="0" w:uiPriority="67" w:unhideWhenUsed="0"/>
-    <w:lsdException w:name="Medium Grid 2" w:semiHidden="0" w:uiPriority="68" w:unhideWhenUsed="0"/>
-    <w:lsdException w:name="Medium Grid 3" w:semiHidden="0" w:uiPriority="69" w:unhideWhenUsed="0"/>
-    <w:lsdException w:name="Dark List" w:semiHidden="0" w:uiPriority="70" w:unhideWhenUsed="0"/>
-    <w:lsdException w:name="Colorful Shading" w:semiHidden="0" w:uiPriority="71" w:unhideWhenUsed="0"/>
-    <w:lsdException w:name="Colorful List" w:semiHidden="0" w:uiPriority="72" w:unhideWhenUsed="0"/>
-    <w:lsdException w:name="Colorful Grid" w:semiHidden="0" w:uiPriority="73" w:unhideWhenUsed="0"/>
-    <w:lsdException w:name="Light Shading Accent 1" w:semiHidden="0" w:uiPriority="60" w:unhideWhenUsed="0"/>
-    <w:lsdException w:name="Light List Accent 1" w:semiHidden="0" w:uiPriority="61" w:unhideWhenUsed="0"/>
-    <w:lsdException w:name="Light Grid Accent 1" w:semiHidden="0" w:uiPriority="62" w:unhideWhenUsed="0"/>
-    <w:lsdException w:name="Medium Shading 1 Accent 1" w:semiHidden="0" w:uiPriority="63" w:unhideWhenUsed="0"/>
-    <w:lsdException w:name="Medium Shading 2 Accent 1" w:semiHidden="0" w:uiPriority="64" w:unhideWhenUsed="0"/>
-    <w:lsdException w:name="Medium List 1 Accent 1" w:semiHidden="0" w:uiPriority="65" w:unhideWhenUsed="0"/>
-    <w:lsdException w:name="Revision" w:unhideWhenUsed="0"/>
-    <w:lsdException w:name="List Paragraph" w:semiHidden="0" w:uiPriority="34" w:unhideWhenUsed="0" w:qFormat="1"/>
-    <w:lsdException w:name="Quote" w:semiHidden="0" w:uiPriority="29" w:unhideWhenUsed="0" w:qFormat="1"/>
-    <w:lsdException w:name="Intense Quote" w:semiHidden="0" w:uiPriority="30" w:unhideWhenUsed="0" w:qFormat="1"/>
-    <w:lsdException w:name="Medium List 2 Accent 1" w:semiHidden="0" w:uiPriority="66" w:unhideWhenUsed="0"/>
-    <w:lsdException w:name="Medium Grid 1 Accent 1" w:semiHidden="0" w:uiPriority="67" w:unhideWhenUsed="0"/>
-    <w:lsdException w:name="Medium Grid 2 Accent 1" w:semiHidden="0" w:uiPriority="68" w:unhideWhenUsed="0"/>
-    <w:lsdException w:name="Medium Grid 3 Accent 1" w:semiHidden="0" w:uiPriority="69" w:unhideWhenUsed="0"/>
-    <w:lsdException w:name="Dark List Accent 1" w:semiHidden="0" w:uiPriority="70" w:unhideWhenUsed="0"/>
-    <w:lsdException w:name="Colorful Shading Accent 1" w:semiHidden="0" w:uiPriority="71" w:unhideWhenUsed="0"/>
-    <w:lsdException w:name="Colorful List Accent 1" w:semiHidden="0" w:uiPriority="72" w:unhideWhenUsed="0"/>
-    <w:lsdException w:name="Colorful Grid Accent 1" w:semiHidden="0" w:uiPriority="73" w:unhideWhenUsed="0"/>
-    <w:lsdException w:name="Light Shading Accent 2" w:semiHidden="0" w:uiPriority="60" w:unhideWhenUsed="0"/>
-    <w:lsdException w:name="Light List Accent 2" w:semiHidden="0" w:uiPriority="61" w:unhideWhenUsed="0"/>
-    <w:lsdException w:name="Light Grid Accent 2" w:semiHidden="0" w:uiPriority="62" w:unhideWhenUsed="0"/>
-    <w:lsdException w:name="Medium Shading 1 Accent 2" w:semiHidden="0" w:uiPriority="63" w:unhideWhenUsed="0"/>
-    <w:lsdException w:name="Medium Shading 2 Accent 2" w:semiHidden="0" w:uiPriority="64" w:unhideWhenUsed="0"/>
-    <w:lsdException w:name="Medium List 1 Accent 2" w:semiHidden="0" w:uiPriority="65" w:unhideWhenUsed="0"/>
-    <w:lsdException w:name="Medium List 2 Accent 2" w:semiHidden="0" w:uiPriority="66" w:unhideWhenUsed="0"/>
-    <w:lsdException w:name="Medium Grid 1 Accent 2" w:semiHidden="0" w:uiPriority="67" w:unhideWhenUsed="0"/>
-    <w:lsdException w:name="Medium Grid 2 Accent 2" w:semiHidden="0" w:uiPriority="68" w:unhideWhenUsed="0"/>
-    <w:lsdException w:name="Medium Grid 3 Accent 2" w:semiHidden="0" w:uiPriority="69" w:unhideWhenUsed="0"/>
-    <w:lsdException w:name="Dark List Accent 2" w:semiHidden="0" w:uiPriority="70" w:unhideWhenUsed="0"/>
-    <w:lsdException w:name="Colorful Shading Accent 2" w:semiHidden="0" w:uiPriority="71" w:unhideWhenUsed="0"/>
-    <w:lsdException w:name="Colorful List Accent 2" w:semiHidden="0" w:uiPriority="72" w:unhideWhenUsed="0"/>
-    <w:lsdException w:name="Colorful Grid Accent 2" w:semiHidden="0" w:uiPriority="73" w:unhideWhenUsed="0"/>
-    <w:lsdException w:name="Light Shading Accent 3" w:semiHidden="0" w:uiPriority="60" w:unhideWhenUsed="0"/>
-    <w:lsdException w:name="Light List Accent 3" w:semiHidden="0" w:uiPriority="61" w:unhideWhenUsed="0"/>
-    <w:lsdException w:name="Light Grid Accent 3" w:semiHidden="0" w:uiPriority="62" w:unhideWhenUsed="0"/>
-    <w:lsdException w:name="Medium Shading 1 Accent 3" w:semiHidden="0" w:uiPriority="63" w:unhideWhenUsed="0"/>
-    <w:lsdException w:name="Medium Shading 2 Accent 3" w:semiHidden="0" w:uiPriority="64" w:unhideWhenUsed="0"/>
-    <w:lsdException w:name="Medium List 1 Accent 3" w:semiHidden="0" w:uiPriority="65" w:unhideWhenUsed="0"/>
-    <w:lsdException w:name="Medium List 2 Accent 3" w:semiHidden="0" w:uiPriority="66" w:unhideWhenUsed="0"/>
-    <w:lsdException w:name="Medium Grid 1 Accent 3" w:semiHidden="0" w:uiPriority="67" w:unhideWhenUsed="0"/>
-    <w:lsdException w:name="Medium Grid 2 Accent 3" w:semiHidden="0" w:uiPriority="68" w:unhideWhenUsed="0"/>
-    <w:lsdException w:name="Medium Grid 3 Accent 3" w:semiHidden="0" w:uiPriority="69" w:unhideWhenUsed="0"/>
-    <w:lsdException w:name="Dark List Accent 3" w:semiHidden="0" w:uiPriority="70" w:unhideWhenUsed="0"/>
-    <w:lsdException w:name="Colorful Shading Accent 3" w:semiHidden="0" w:uiPriority="71" w:unhideWhenUsed="0"/>
-    <w:lsdException w:name="Colorful List Accent 3" w:semiHidden="0" w:uiPriority="72" w:unhideWhenUsed="0"/>
-    <w:lsdException w:name="Colorful Grid Accent 3" w:semiHidden="0" w:uiPriority="73" w:unhideWhenUsed="0"/>
-    <w:lsdException w:name="Light Shading Accent 4" w:semiHidden="0" w:uiPriority="60" w:unhideWhenUsed="0"/>
-    <w:lsdException w:name="Light List Accent 4" w:semiHidden="0" w:uiPriority="61" w:unhideWhenUsed="0"/>
-    <w:lsdException w:name="Light Grid Accent 4" w:semiHidden="0" w:uiPriority="62" w:unhideWhenUsed="0"/>
-    <w:lsdException w:name="Medium Shading 1 Accent 4" w:semiHidden="0" w:uiPriority="63" w:unhideWhenUsed="0"/>
-    <w:lsdException w:name="Medium Shading 2 Accent 4" w:semiHidden="0" w:uiPriority="64" w:unhideWhenUsed="0"/>
-    <w:lsdException w:name="Medium List 1 Accent 4" w:semiHidden="0" w:uiPriority="65" w:unhideWhenUsed="0"/>
-    <w:lsdException w:name="Medium List 2 Accent 4" w:semiHidden="0" w:uiPriority="66" w:unhideWhenUsed="0"/>
-    <w:lsdException w:name="Medium Grid 1 Accent 4" w:semiHidden="0" w:uiPriority="67" w:unhideWhenUsed="0"/>
-    <w:lsdException w:name="Medium Grid 2 Accent 4" w:semiHidden="0" w:uiPriority="68" w:unhideWhenUsed="0"/>
-    <w:lsdException w:name="Medium Grid 3 Accent 4" w:semiHidden="0" w:uiPriority="69" w:unhideWhenUsed="0"/>
-    <w:lsdException w:name="Dark List Accent 4" w:semiHidden="0" w:uiPriority="70" w:unhideWhenUsed="0"/>
-    <w:lsdException w:name="Colorful Shading Accent 4" w:semiHidden="0" w:uiPriority="71" w:unhideWhenUsed="0"/>
-    <w:lsdException w:name="Colorful List Accent 4" w:semiHidden="0" w:uiPriority="72" w:unhideWhenUsed="0"/>
-    <w:lsdException w:name="Colorful Grid Accent 4" w:semiHidden="0" w:uiPriority="73" w:unhideWhenUsed="0"/>
-    <w:lsdException w:name="Light Shading Accent 5" w:semiHidden="0" w:uiPriority="60" w:unhideWhenUsed="0"/>
-    <w:lsdException w:name="Light List Accent 5" w:semiHidden="0" w:uiPriority="61" w:unhideWhenUsed="0"/>
-    <w:lsdException w:name="Light Grid Accent 5" w:semiHidden="0" w:uiPriority="62" w:unhideWhenUsed="0"/>
-    <w:lsdException w:name="Medium Shading 1 Accent 5" w:semiHidden="0" w:uiPriority="63" w:unhideWhenUsed="0"/>
-    <w:lsdException w:name="Medium Shading 2 Accent 5" w:semiHidden="0" w:uiPriority="64" w:unhideWhenUsed="0"/>
-    <w:lsdException w:name="Medium List 1 Accent 5" w:semiHidden="0" w:uiPriority="65" w:unhideWhenUsed="0"/>
-    <w:lsdException w:name="Medium List 2 Accent 5" w:semiHidden="0" w:uiPriority="66" w:unhideWhenUsed="0"/>
-    <w:lsdException w:name="Medium Grid 1 Accent 5" w:semiHidden="0" w:uiPriority="67" w:unhideWhenUsed="0"/>
-    <w:lsdException w:name="Medium Grid 2 Accent 5" w:semiHidden="0" w:uiPriority="68" w:unhideWhenUsed="0"/>
-    <w:lsdException w:name="Medium Grid 3 Accent 5" w:semiHidden="0" w:uiPriority="69" w:unhideWhenUsed="0"/>
-    <w:lsdException w:name="Dark List Accent 5" w:semiHidden="0" w:uiPriority="70" w:unhideWhenUsed="0"/>
-    <w:lsdException w:name="Colorful Shading Accent 5" w:semiHidden="0" w:uiPriority="71" w:unhideWhenUsed="0"/>
-    <w:lsdException w:name="Colorful List Accent 5" w:semiHidden="0" w:uiPriority="72" w:unhideWhenUsed="0"/>
-    <w:lsdException w:name="Colorful Grid Accent 5" w:semiHidden="0" w:uiPriority="73" w:unhideWhenUsed="0"/>
-    <w:lsdException w:name="Light Shading Accent 6" w:semiHidden="0" w:uiPriority="60" w:unhideWhenUsed="0"/>
-    <w:lsdException w:name="Light List Accent 6" w:semiHidden="0" w:uiPriority="61" w:unhideWhenUsed="0"/>
-    <w:lsdException w:name="Light Grid Accent 6" w:semiHidden="0" w:uiPriority="62" w:unhideWhenUsed="0"/>
-    <w:lsdException w:name="Medium Shading 1 Accent 6" w:semiHidden="0" w:uiPriority="63" w:unhideWhenUsed="0"/>
-    <w:lsdException w:name="Medium Shading 2 Accent 6" w:semiHidden="0" w:uiPriority="64" w:unhideWhenUsed="0"/>
-    <w:lsdException w:name="Medium List 1 Accent 6" w:semiHidden="0" w:uiPriority="65" w:unhideWhenUsed="0"/>
-    <w:lsdException w:name="Medium List 2 Accent 6" w:semiHidden="0" w:uiPriority="66" w:unhideWhenUsed="0"/>
-    <w:lsdException w:name="Medium Grid 1 Accent 6" w:semiHidden="0" w:uiPriority="67" w:unhideWhenUsed="0"/>
-    <w:lsdException w:name="Medium Grid 2 Accent 6" w:semiHidden="0" w:uiPriority="68" w:unhideWhenUsed="0"/>
-    <w:lsdException w:name="Medium Grid 3 Accent 6" w:semiHidden="0" w:uiPriority="69" w:unhideWhenUsed="0"/>
-    <w:lsdException w:name="Dark List Accent 6" w:semiHidden="0" w:uiPriority="70" w:unhideWhenUsed="0"/>
-    <w:lsdException w:name="Colorful Shading Accent 6" w:semiHidden="0" w:uiPriority="71" w:unhideWhenUsed="0"/>
-    <w:lsdException w:name="Colorful List Accent 6" w:semiHidden="0" w:uiPriority="72" w:unhideWhenUsed="0"/>
-    <w:lsdException w:name="Colorful Grid Accent 6" w:semiHidden="0" w:uiPriority="73" w:unhideWhenUsed="0"/>
-    <w:lsdException w:name="Subtle Emphasis" w:semiHidden="0" w:uiPriority="19" w:unhideWhenUsed="0" w:qFormat="1"/>
-    <w:lsdException w:name="Intense Emphasis" w:semiHidden="0" w:uiPriority="21" w:unhideWhenUsed="0" w:qFormat="1"/>
-    <w:lsdException w:name="Subtle Reference" w:semiHidden="0" w:uiPriority="31" w:unhideWhenUsed="0" w:qFormat="1"/>
-    <w:lsdException w:name="Intense Reference" w:semiHidden="0" w:uiPriority="32" w:unhideWhenUsed="0" w:qFormat="1"/>
-    <w:lsdException w:name="Book Title" w:semiHidden="0" w:uiPriority="33" w:unhideWhenUsed="0" w:qFormat="1"/>
-    <w:lsdException w:name="Bibliography" w:uiPriority="37"/>
-    <w:lsdException w:name="TOC Heading" w:uiPriority="39" w:qFormat="1"/>
+  <w:latentStyles w:defLockedState="0" w:defUIPriority="99" w:defSemiHidden="0" w:defUnhideWhenUsed="0" w:defQFormat="0" w:count="376">
+    <w:lsdException w:name="Normal" w:uiPriority="0" w:qFormat="1"/>
+    <w:lsdException w:name="heading 1" w:uiPriority="9" w:qFormat="1"/>
+    <w:lsdException w:name="heading 2" w:semiHidden="1" w:uiPriority="9" w:unhideWhenUsed="1" w:qFormat="1"/>
+    <w:lsdException w:name="heading 3" w:semiHidden="1" w:uiPriority="9" w:unhideWhenUsed="1" w:qFormat="1"/>
+    <w:lsdException w:name="heading 4" w:semiHidden="1" w:uiPriority="9" w:unhideWhenUsed="1" w:qFormat="1"/>
+    <w:lsdException w:name="heading 5" w:semiHidden="1" w:uiPriority="9" w:unhideWhenUsed="1" w:qFormat="1"/>
+    <w:lsdException w:name="heading 6" w:semiHidden="1" w:uiPriority="9" w:unhideWhenUsed="1" w:qFormat="1"/>
+    <w:lsdException w:name="heading 7" w:semiHidden="1" w:uiPriority="9" w:unhideWhenUsed="1" w:qFormat="1"/>
+    <w:lsdException w:name="heading 8" w:semiHidden="1" w:uiPriority="9" w:unhideWhenUsed="1" w:qFormat="1"/>
+    <w:lsdException w:name="heading 9" w:semiHidden="1" w:uiPriority="9" w:unhideWhenUsed="1" w:qFormat="1"/>
+    <w:lsdException w:name="index 1" w:semiHidden="1" w:unhideWhenUsed="1"/>
+    <w:lsdException w:name="index 2" w:semiHidden="1" w:unhideWhenUsed="1"/>
+    <w:lsdException w:name="index 3" w:semiHidden="1" w:unhideWhenUsed="1"/>
+    <w:lsdException w:name="index 4" w:semiHidden="1" w:unhideWhenUsed="1"/>
+    <w:lsdException w:name="index 5" w:semiHidden="1" w:unhideWhenUsed="1"/>
+    <w:lsdException w:name="index 6" w:semiHidden="1" w:unhideWhenUsed="1"/>
+    <w:lsdException w:name="index 7" w:semiHidden="1" w:unhideWhenUsed="1"/>
+    <w:lsdException w:name="index 8" w:semiHidden="1" w:unhideWhenUsed="1"/>
+    <w:lsdException w:name="index 9" w:semiHidden="1" w:unhideWhenUsed="1"/>
+    <w:lsdException w:name="toc 1" w:semiHidden="1" w:uiPriority="39" w:unhideWhenUsed="1"/>
+    <w:lsdException w:name="toc 2" w:semiHidden="1" w:uiPriority="39" w:unhideWhenUsed="1"/>
+    <w:lsdException w:name="toc 3" w:semiHidden="1" w:uiPriority="39" w:unhideWhenUsed="1"/>
+    <w:lsdException w:name="toc 4" w:semiHidden="1" w:uiPriority="39" w:unhideWhenUsed="1"/>
+    <w:lsdException w:name="toc 5" w:semiHidden="1" w:uiPriority="39" w:unhideWhenUsed="1"/>
+    <w:lsdException w:name="toc 6" w:semiHidden="1" w:uiPriority="39" w:unhideWhenUsed="1"/>
+    <w:lsdException w:name="toc 7" w:semiHidden="1" w:uiPriority="39" w:unhideWhenUsed="1"/>
+    <w:lsdException w:name="toc 8" w:semiHidden="1" w:uiPriority="39" w:unhideWhenUsed="1"/>
+    <w:lsdException w:name="toc 9" w:semiHidden="1" w:uiPriority="39" w:unhideWhenUsed="1"/>
+    <w:lsdException w:name="Normal Indent" w:semiHidden="1" w:unhideWhenUsed="1"/>
+    <w:lsdException w:name="footnote text" w:semiHidden="1" w:unhideWhenUsed="1"/>
+    <w:lsdException w:name="annotation text" w:semiHidden="1" w:unhideWhenUsed="1"/>
+    <w:lsdException w:name="header" w:semiHidden="1" w:unhideWhenUsed="1"/>
+    <w:lsdException w:name="footer" w:semiHidden="1" w:unhideWhenUsed="1"/>
+    <w:lsdException w:name="index heading" w:semiHidden="1" w:unhideWhenUsed="1"/>
+    <w:lsdException w:name="caption" w:semiHidden="1" w:uiPriority="35" w:unhideWhenUsed="1" w:qFormat="1"/>
+    <w:lsdException w:name="table of figures" w:semiHidden="1" w:unhideWhenUsed="1"/>
+    <w:lsdException w:name="envelope address" w:semiHidden="1" w:unhideWhenUsed="1"/>
+    <w:lsdException w:name="envelope return" w:semiHidden="1" w:unhideWhenUsed="1"/>
+    <w:lsdException w:name="footnote reference" w:semiHidden="1" w:unhideWhenUsed="1"/>
+    <w:lsdException w:name="annotation reference" w:semiHidden="1" w:unhideWhenUsed="1"/>
+    <w:lsdException w:name="line number" w:semiHidden="1" w:unhideWhenUsed="1"/>
+    <w:lsdException w:name="page number" w:semiHidden="1" w:unhideWhenUsed="1"/>
+    <w:lsdException w:name="endnote reference" w:semiHidden="1" w:unhideWhenUsed="1"/>
+    <w:lsdException w:name="endnote text" w:semiHidden="1" w:unhideWhenUsed="1"/>
+    <w:lsdException w:name="table of authorities" w:semiHidden="1" w:unhideWhenUsed="1"/>
+    <w:lsdException w:name="macro" w:semiHidden="1" w:unhideWhenUsed="1"/>
+    <w:lsdException w:name="toa heading" w:semiHidden="1" w:unhideWhenUsed="1"/>
+    <w:lsdException w:name="List" w:semiHidden="1" w:unhideWhenUsed="1"/>
+    <w:lsdException w:name="List Bullet" w:semiHidden="1" w:unhideWhenUsed="1"/>
+    <w:lsdException w:name="List Number" w:semiHidden="1" w:unhideWhenUsed="1"/>
+    <w:lsdException w:name="List 2" w:semiHidden="1" w:unhideWhenUsed="1"/>
+    <w:lsdException w:name="List 3" w:semiHidden="1" w:unhideWhenUsed="1"/>
+    <w:lsdException w:name="List 4" w:semiHidden="1" w:unhideWhenUsed="1"/>
+    <w:lsdException w:name="List 5" w:semiHidden="1" w:unhideWhenUsed="1"/>
+    <w:lsdException w:name="List Bullet 2" w:semiHidden="1" w:unhideWhenUsed="1"/>
+    <w:lsdException w:name="List Bullet 3" w:semiHidden="1" w:unhideWhenUsed="1"/>
+    <w:lsdException w:name="List Bullet 4" w:semiHidden="1" w:unhideWhenUsed="1"/>
+    <w:lsdException w:name="List Bullet 5" w:semiHidden="1" w:unhideWhenUsed="1"/>
+    <w:lsdException w:name="List Number 2" w:semiHidden="1" w:unhideWhenUsed="1"/>
+    <w:lsdException w:name="List Number 3" w:semiHidden="1" w:unhideWhenUsed="1"/>
+    <w:lsdException w:name="List Number 4" w:semiHidden="1" w:unhideWhenUsed="1"/>
+    <w:lsdException w:name="List Number 5" w:semiHidden="1" w:unhideWhenUsed="1"/>
+    <w:lsdException w:name="Title" w:uiPriority="10" w:qFormat="1"/>
+    <w:lsdException w:name="Closing" w:semiHidden="1" w:unhideWhenUsed="1"/>
+    <w:lsdException w:name="Signature" w:semiHidden="1" w:unhideWhenUsed="1"/>
+    <w:lsdException w:name="Default Paragraph Font" w:semiHidden="1" w:uiPriority="1" w:unhideWhenUsed="1"/>
+    <w:lsdException w:name="Body Text" w:semiHidden="1" w:unhideWhenUsed="1"/>
+    <w:lsdException w:name="Body Text Indent" w:semiHidden="1" w:unhideWhenUsed="1"/>
+    <w:lsdException w:name="List Continue" w:semiHidden="1" w:unhideWhenUsed="1"/>
+    <w:lsdException w:name="List Continue 2" w:semiHidden="1" w:unhideWhenUsed="1"/>
+    <w:lsdException w:name="List Continue 3" w:semiHidden="1" w:unhideWhenUsed="1"/>
+    <w:lsdException w:name="List Continue 4" w:semiHidden="1" w:unhideWhenUsed="1"/>
+    <w:lsdException w:name="List Continue 5" w:semiHidden="1" w:unhideWhenUsed="1"/>
+    <w:lsdException w:name="Message Header" w:semiHidden="1" w:unhideWhenUsed="1"/>
+    <w:lsdException w:name="Subtitle" w:uiPriority="11" w:qFormat="1"/>
+    <w:lsdException w:name="Salutation" w:semiHidden="1" w:unhideWhenUsed="1"/>
+    <w:lsdException w:name="Date" w:semiHidden="1" w:unhideWhenUsed="1"/>
+    <w:lsdException w:name="Body Text First Indent" w:semiHidden="1" w:unhideWhenUsed="1"/>
+    <w:lsdException w:name="Body Text First Indent 2" w:semiHidden="1" w:unhideWhenUsed="1"/>
+    <w:lsdException w:name="Note Heading" w:semiHidden="1" w:unhideWhenUsed="1"/>
+    <w:lsdException w:name="Body Text 2" w:semiHidden="1" w:unhideWhenUsed="1"/>
+    <w:lsdException w:name="Body Text 3" w:semiHidden="1" w:unhideWhenUsed="1"/>
+    <w:lsdException w:name="Body Text Indent 2" w:semiHidden="1" w:unhideWhenUsed="1"/>
+    <w:lsdException w:name="Body Text Indent 3" w:semiHidden="1" w:unhideWhenUsed="1"/>
+    <w:lsdException w:name="Block Text" w:semiHidden="1" w:unhideWhenUsed="1"/>
+    <w:lsdException w:name="Hyperlink" w:semiHidden="1" w:unhideWhenUsed="1"/>
+    <w:lsdException w:name="FollowedHyperlink" w:semiHidden="1" w:unhideWhenUsed="1"/>
+    <w:lsdException w:name="Strong" w:uiPriority="22" w:qFormat="1"/>
+    <w:lsdException w:name="Emphasis" w:uiPriority="20" w:qFormat="1"/>
+    <w:lsdException w:name="Document Map" w:semiHidden="1" w:unhideWhenUsed="1"/>
+    <w:lsdException w:name="Plain Text" w:semiHidden="1" w:unhideWhenUsed="1"/>
+    <w:lsdException w:name="E-mail Signature" w:semiHidden="1" w:unhideWhenUsed="1"/>
+    <w:lsdException w:name="HTML Top of Form" w:semiHidden="1" w:unhideWhenUsed="1"/>
+    <w:lsdException w:name="HTML Bottom of Form" w:semiHidden="1" w:unhideWhenUsed="1"/>
+    <w:lsdException w:name="Normal (Web)" w:semiHidden="1" w:unhideWhenUsed="1"/>
+    <w:lsdException w:name="HTML Acronym" w:semiHidden="1" w:unhideWhenUsed="1"/>
+    <w:lsdException w:name="HTML Address" w:semiHidden="1" w:unhideWhenUsed="1"/>
+    <w:lsdException w:name="HTML Cite" w:semiHidden="1" w:unhideWhenUsed="1"/>
+    <w:lsdException w:name="HTML Code" w:semiHidden="1" w:unhideWhenUsed="1"/>
+    <w:lsdException w:name="HTML Definition" w:semiHidden="1" w:unhideWhenUsed="1"/>
+    <w:lsdException w:name="HTML Keyboard" w:semiHidden="1" w:unhideWhenUsed="1"/>
+    <w:lsdException w:name="HTML Preformatted" w:semiHidden="1" w:unhideWhenUsed="1"/>
+    <w:lsdException w:name="HTML Sample" w:semiHidden="1" w:unhideWhenUsed="1"/>
+    <w:lsdException w:name="HTML Typewriter" w:semiHidden="1" w:unhideWhenUsed="1"/>
+    <w:lsdException w:name="HTML Variable" w:semiHidden="1" w:unhideWhenUsed="1"/>
+    <w:lsdException w:name="Normal Table" w:semiHidden="1" w:unhideWhenUsed="1"/>
+    <w:lsdException w:name="annotation subject" w:semiHidden="1" w:unhideWhenUsed="1"/>
+    <w:lsdException w:name="No List" w:semiHidden="1" w:unhideWhenUsed="1"/>
+    <w:lsdException w:name="Outline List 1" w:semiHidden="1" w:unhideWhenUsed="1"/>
+    <w:lsdException w:name="Outline List 2" w:semiHidden="1" w:unhideWhenUsed="1"/>
+    <w:lsdException w:name="Outline List 3" w:semiHidden="1" w:unhideWhenUsed="1"/>
+    <w:lsdException w:name="Table Simple 1" w:semiHidden="1" w:unhideWhenUsed="1"/>
+    <w:lsdException w:name="Table Simple 2" w:semiHidden="1" w:unhideWhenUsed="1"/>
+    <w:lsdException w:name="Table Simple 3" w:semiHidden="1" w:unhideWhenUsed="1"/>
+    <w:lsdException w:name="Table Classic 1" w:semiHidden="1" w:unhideWhenUsed="1"/>
+    <w:lsdException w:name="Table Classic 2" w:semiHidden="1" w:unhideWhenUsed="1"/>
+    <w:lsdException w:name="Table Classic 3" w:semiHidden="1" w:unhideWhenUsed="1"/>
+    <w:lsdException w:name="Table Classic 4" w:semiHidden="1" w:unhideWhenUsed="1"/>
+    <w:lsdException w:name="Table Colorful 1" w:semiHidden="1" w:unhideWhenUsed="1"/>
+    <w:lsdException w:name="Table Colorful 2" w:semiHidden="1" w:unhideWhenUsed="1"/>
+    <w:lsdException w:name="Table Colorful 3" w:semiHidden="1" w:unhideWhenUsed="1"/>
+    <w:lsdException w:name="Table Columns 1" w:semiHidden="1" w:unhideWhenUsed="1"/>
+    <w:lsdException w:name="Table Columns 2" w:semiHidden="1" w:unhideWhenUsed="1"/>
+    <w:lsdException w:name="Table Columns 3" w:semiHidden="1" w:unhideWhenUsed="1"/>
+    <w:lsdException w:name="Table Columns 4" w:semiHidden="1" w:unhideWhenUsed="1"/>
+    <w:lsdException w:name="Table Columns 5" w:semiHidden="1" w:unhideWhenUsed="1"/>
+    <w:lsdException w:name="Table Grid 1" w:semiHidden="1" w:unhideWhenUsed="1"/>
+    <w:lsdException w:name="Table Grid 2" w:semiHidden="1" w:unhideWhenUsed="1"/>
+    <w:lsdException w:name="Table Grid 3" w:semiHidden="1" w:unhideWhenUsed="1"/>
+    <w:lsdException w:name="Table Grid 4" w:semiHidden="1" w:unhideWhenUsed="1"/>
+    <w:lsdException w:name="Table Grid 5" w:semiHidden="1" w:unhideWhenUsed="1"/>
+    <w:lsdException w:name="Table Grid 6" w:semiHidden="1" w:unhideWhenUsed="1"/>
+    <w:lsdException w:name="Table Grid 7" w:semiHidden="1" w:unhideWhenUsed="1"/>
+    <w:lsdException w:name="Table Grid 8" w:semiHidden="1" w:unhideWhenUsed="1"/>
+    <w:lsdException w:name="Table List 1" w:semiHidden="1" w:unhideWhenUsed="1"/>
+    <w:lsdException w:name="Table List 2" w:semiHidden="1" w:unhideWhenUsed="1"/>
+    <w:lsdException w:name="Table List 3" w:semiHidden="1" w:unhideWhenUsed="1"/>
+    <w:lsdException w:name="Table List 4" w:semiHidden="1" w:unhideWhenUsed="1"/>
+    <w:lsdException w:name="Table List 5" w:semiHidden="1" w:unhideWhenUsed="1"/>
+    <w:lsdException w:name="Table List 6" w:semiHidden="1" w:unhideWhenUsed="1"/>
+    <w:lsdException w:name="Table List 7" w:semiHidden="1" w:unhideWhenUsed="1"/>
+    <w:lsdException w:name="Table List 8" w:semiHidden="1" w:unhideWhenUsed="1"/>
+    <w:lsdException w:name="Table 3D effects 1" w:semiHidden="1" w:unhideWhenUsed="1"/>
+    <w:lsdException w:name="Table 3D effects 2" w:semiHidden="1" w:unhideWhenUsed="1"/>
+    <w:lsdException w:name="Table 3D effects 3" w:semiHidden="1" w:unhideWhenUsed="1"/>
+    <w:lsdException w:name="Table Contemporary" w:semiHidden="1" w:unhideWhenUsed="1"/>
+    <w:lsdException w:name="Table Elegant" w:semiHidden="1" w:unhideWhenUsed="1"/>
+    <w:lsdException w:name="Table Professional" w:semiHidden="1" w:unhideWhenUsed="1"/>
+    <w:lsdException w:name="Table Subtle 1" w:semiHidden="1" w:unhideWhenUsed="1"/>
+    <w:lsdException w:name="Table Subtle 2" w:semiHidden="1" w:unhideWhenUsed="1"/>
+    <w:lsdException w:name="Table Web 1" w:semiHidden="1" w:unhideWhenUsed="1"/>
+    <w:lsdException w:name="Table Web 2" w:semiHidden="1" w:unhideWhenUsed="1"/>
+    <w:lsdException w:name="Table Web 3" w:semiHidden="1" w:unhideWhenUsed="1"/>
+    <w:lsdException w:name="Balloon Text" w:semiHidden="1" w:unhideWhenUsed="1"/>
+    <w:lsdException w:name="Table Grid" w:uiPriority="39"/>
+    <w:lsdException w:name="Table Theme" w:semiHidden="1" w:unhideWhenUsed="1"/>
+    <w:lsdException w:name="Placeholder Text" w:semiHidden="1"/>
+    <w:lsdException w:name="No Spacing" w:uiPriority="1" w:qFormat="1"/>
+    <w:lsdException w:name="Light Shading" w:uiPriority="60"/>
+    <w:lsdException w:name="Light List" w:uiPriority="61"/>
+    <w:lsdException w:name="Light Grid" w:uiPriority="62"/>
+    <w:lsdException w:name="Medium Shading 1" w:uiPriority="63"/>
+    <w:lsdException w:name="Medium Shading 2" w:uiPriority="64"/>
+    <w:lsdException w:name="Medium List 1" w:uiPriority="65"/>
+    <w:lsdException w:name="Medium List 2" w:uiPriority="66"/>
+    <w:lsdException w:name="Medium Grid 1" w:uiPriority="67"/>
+    <w:lsdException w:name="Medium Grid 2" w:uiPriority="68"/>
+    <w:lsdException w:name="Medium Grid 3" w:uiPriority="69"/>
+    <w:lsdException w:name="Dark List" w:uiPriority="70"/>
+    <w:lsdException w:name="Colorful Shading" w:uiPriority="71"/>
+    <w:lsdException w:name="Colorful List" w:uiPriority="72"/>
+    <w:lsdException w:name="Colorful Grid" w:uiPriority="73"/>
+    <w:lsdException w:name="Light Shading Accent 1" w:uiPriority="60"/>
+    <w:lsdException w:name="Light List Accent 1" w:uiPriority="61"/>
+    <w:lsdException w:name="Light Grid Accent 1" w:uiPriority="62"/>
+    <w:lsdException w:name="Medium Shading 1 Accent 1" w:uiPriority="63"/>
+    <w:lsdException w:name="Medium Shading 2 Accent 1" w:uiPriority="64"/>
+    <w:lsdException w:name="Medium List 1 Accent 1" w:uiPriority="65"/>
+    <w:lsdException w:name="Revision" w:semiHidden="1"/>
+    <w:lsdException w:name="List Paragraph" w:uiPriority="34" w:qFormat="1"/>
+    <w:lsdException w:name="Quote" w:uiPriority="29" w:qFormat="1"/>
+    <w:lsdException w:name="Intense Quote" w:uiPriority="30" w:qFormat="1"/>
+    <w:lsdException w:name="Medium List 2 Accent 1" w:uiPriority="66"/>
+    <w:lsdException w:name="Medium Grid 1 Accent 1" w:uiPriority="67"/>
+    <w:lsdException w:name="Medium Grid 2 Accent 1" w:uiPriority="68"/>
+    <w:lsdException w:name="Medium Grid 3 Accent 1" w:uiPriority="69"/>
+    <w:lsdException w:name="Dark List Accent 1" w:uiPriority="70"/>
+    <w:lsdException w:name="Colorful Shading Accent 1" w:uiPriority="71"/>
+    <w:lsdException w:name="Colorful List Accent 1" w:uiPriority="72"/>
+    <w:lsdException w:name="Colorful Grid Accent 1" w:uiPriority="73"/>
+    <w:lsdException w:name="Light Shading Accent 2" w:uiPriority="60"/>
+    <w:lsdException w:name="Light List Accent 2" w:uiPriority="61"/>
+    <w:lsdException w:name="Light Grid Accent 2" w:uiPriority="62"/>
+    <w:lsdException w:name="Medium Shading 1 Accent 2" w:uiPriority="63"/>
+    <w:lsdException w:name="Medium Shading 2 Accent 2" w:uiPriority="64"/>
+    <w:lsdException w:name="Medium List 1 Accent 2" w:uiPriority="65"/>
+    <w:lsdException w:name="Medium List 2 Accent 2" w:uiPriority="66"/>
+    <w:lsdException w:name="Medium Grid 1 Accent 2" w:uiPriority="67"/>
+    <w:lsdException w:name="Medium Grid 2 Accent 2" w:uiPriority="68"/>
+    <w:lsdException w:name="Medium Grid 3 Accent 2" w:uiPriority="69"/>
+    <w:lsdException w:name="Dark List Accent 2" w:uiPriority="70"/>
+    <w:lsdException w:name="Colorful Shading Accent 2" w:uiPriority="71"/>
+    <w:lsdException w:name="Colorful List Accent 2" w:uiPriority="72"/>
+    <w:lsdException w:name="Colorful Grid Accent 2" w:uiPriority="73"/>
+    <w:lsdException w:name="Light Shading Accent 3" w:uiPriority="60"/>
+    <w:lsdException w:name="Light List Accent 3" w:uiPriority="61"/>
+    <w:lsdException w:name="Light Grid Accent 3" w:uiPriority="62"/>
+    <w:lsdException w:name="Medium Shading 1 Accent 3" w:uiPriority="63"/>
+    <w:lsdException w:name="Medium Shading 2 Accent 3" w:uiPriority="64"/>
+    <w:lsdException w:name="Medium List 1 Accent 3" w:uiPriority="65"/>
+    <w:lsdException w:name="Medium List 2 Accent 3" w:uiPriority="66"/>
+    <w:lsdException w:name="Medium Grid 1 Accent 3" w:uiPriority="67"/>
+    <w:lsdException w:name="Medium Grid 2 Accent 3" w:uiPriority="68"/>
+    <w:lsdException w:name="Medium Grid 3 Accent 3" w:uiPriority="69"/>
+    <w:lsdException w:name="Dark List Accent 3" w:uiPriority="70"/>
+    <w:lsdException w:name="Colorful Shading Accent 3" w:uiPriority="71"/>
+    <w:lsdException w:name="Colorful List Accent 3" w:uiPriority="72"/>
+    <w:lsdException w:name="Colorful Grid Accent 3" w:uiPriority="73"/>
+    <w:lsdException w:name="Light Shading Accent 4" w:uiPriority="60"/>
+    <w:lsdException w:name="Light List Accent 4" w:uiPriority="61"/>
+    <w:lsdException w:name="Light Grid Accent 4" w:uiPriority="62"/>
+    <w:lsdException w:name="Medium Shading 1 Accent 4" w:uiPriority="63"/>
+    <w:lsdException w:name="Medium Shading 2 Accent 4" w:uiPriority="64"/>
+    <w:lsdException w:name="Medium List 1 Accent 4" w:uiPriority="65"/>
+    <w:lsdException w:name="Medium List 2 Accent 4" w:uiPriority="66"/>
+    <w:lsdException w:name="Medium Grid 1 Accent 4" w:uiPriority="67"/>
+    <w:lsdException w:name="Medium Grid 2 Accent 4" w:uiPriority="68"/>
+    <w:lsdException w:name="Medium Grid 3 Accent 4" w:uiPriority="69"/>
+    <w:lsdException w:name="Dark List Accent 4" w:uiPriority="70"/>
+    <w:lsdException w:name="Colorful Shading Accent 4" w:uiPriority="71"/>
+    <w:lsdException w:name="Colorful List Accent 4" w:uiPriority="72"/>
+    <w:lsdException w:name="Colorful Grid Accent 4" w:uiPriority="73"/>
+    <w:lsdException w:name="Light Shading Accent 5" w:uiPriority="60"/>
+    <w:lsdException w:name="Light List Accent 5" w:uiPriority="61"/>
+    <w:lsdException w:name="Light Grid Accent 5" w:uiPriority="62"/>
+    <w:lsdException w:name="Medium Shading 1 Accent 5" w:uiPriority="63"/>
+    <w:lsdException w:name="Medium Shading 2 Accent 5" w:uiPriority="64"/>
+    <w:lsdException w:name="Medium List 1 Accent 5" w:uiPriority="65"/>
+    <w:lsdException w:name="Medium List 2 Accent 5" w:uiPriority="66"/>
+    <w:lsdException w:name="Medium Grid 1 Accent 5" w:uiPriority="67"/>
+    <w:lsdException w:name="Medium Grid 2 Accent 5" w:uiPriority="68"/>
+    <w:lsdException w:name="Medium Grid 3 Accent 5" w:uiPriority="69"/>
+    <w:lsdException w:name="Dark List Accent 5" w:uiPriority="70"/>
+    <w:lsdException w:name="Colorful Shading Accent 5" w:uiPriority="71"/>
+    <w:lsdException w:name="Colorful List Accent 5" w:uiPriority="72"/>
+    <w:lsdException w:name="Colorful Grid Accent 5" w:uiPriority="73"/>
+    <w:lsdException w:name="Light Shading Accent 6" w:uiPriority="60"/>
+    <w:lsdException w:name="Light List Accent 6" w:uiPriority="61"/>
+    <w:lsdException w:name="Light Grid Accent 6" w:uiPriority="62"/>
+    <w:lsdException w:name="Medium Shading 1 Accent 6" w:uiPriority="63"/>
+    <w:lsdException w:name="Medium Shading 2 Accent 6" w:uiPriority="64"/>
+    <w:lsdException w:name="Medium List 1 Accent 6" w:uiPriority="65"/>
+    <w:lsdException w:name="Medium List 2 Accent 6" w:uiPriority="66"/>
+    <w:lsdException w:name="Medium Grid 1 Accent 6" w:uiPriority="67"/>
+    <w:lsdException w:name="Medium Grid 2 Accent 6" w:uiPriority="68"/>
+    <w:lsdException w:name="Medium Grid 3 Accent 6" w:uiPriority="69"/>
+    <w:lsdException w:name="Dark List Accent 6" w:uiPriority="70"/>
+    <w:lsdException w:name="Colorful Shading Accent 6" w:uiPriority="71"/>
+    <w:lsdException w:name="Colorful List Accent 6" w:uiPriority="72"/>
+    <w:lsdException w:name="Colorful Grid Accent 6" w:uiPriority="73"/>
+    <w:lsdException w:name="Subtle Emphasis" w:uiPriority="19" w:qFormat="1"/>
+    <w:lsdException w:name="Intense Emphasis" w:uiPriority="21" w:qFormat="1"/>
+    <w:lsdException w:name="Subtle Reference" w:uiPriority="31" w:qFormat="1"/>
+    <w:lsdException w:name="Intense Reference" w:uiPriority="32" w:qFormat="1"/>
+    <w:lsdException w:name="Book Title" w:uiPriority="33" w:qFormat="1"/>
+    <w:lsdException w:name="Bibliography" w:semiHidden="1" w:uiPriority="37" w:unhideWhenUsed="1"/>
+    <w:lsdException w:name="TOC Heading" w:semiHidden="1" w:uiPriority="39" w:unhideWhenUsed="1" w:qFormat="1"/>
+    <w:lsdException w:name="Plain Table 1" w:uiPriority="41"/>
+    <w:lsdException w:name="Plain Table 2" w:uiPriority="42"/>
+    <w:lsdException w:name="Plain Table 3" w:uiPriority="43"/>
+    <w:lsdException w:name="Plain Table 4" w:uiPriority="44"/>
+    <w:lsdException w:name="Plain Table 5" w:uiPriority="45"/>
+    <w:lsdException w:name="Grid Table Light" w:uiPriority="40"/>
+    <w:lsdException w:name="Grid Table 1 Light" w:uiPriority="46"/>
+    <w:lsdException w:name="Grid Table 2" w:uiPriority="47"/>
+    <w:lsdException w:name="Grid Table 3" w:uiPriority="48"/>
+    <w:lsdException w:name="Grid Table 4" w:uiPriority="49"/>
+    <w:lsdException w:name="Grid Table 5 Dark" w:uiPriority="50"/>
+    <w:lsdException w:name="Grid Table 6 Colorful" w:uiPriority="51"/>
+    <w:lsdException w:name="Grid Table 7 Colorful" w:uiPriority="52"/>
+    <w:lsdException w:name="Grid Table 1 Light Accent 1" w:uiPriority="46"/>
+    <w:lsdException w:name="Grid Table 2 Accent 1" w:uiPriority="47"/>
+    <w:lsdException w:name="Grid Table 3 Accent 1" w:uiPriority="48"/>
+    <w:lsdException w:name="Grid Table 4 Accent 1" w:uiPriority="49"/>
+    <w:lsdException w:name="Grid Table 5 Dark Accent 1" w:uiPriority="50"/>
+    <w:lsdException w:name="Grid Table 6 Colorful Accent 1" w:uiPriority="51"/>
+    <w:lsdException w:name="Grid Table 7 Colorful Accent 1" w:uiPriority="52"/>
+    <w:lsdException w:name="Grid Table 1 Light Accent 2" w:uiPriority="46"/>
+    <w:lsdException w:name="Grid Table 2 Accent 2" w:uiPriority="47"/>
+    <w:lsdException w:name="Grid Table 3 Accent 2" w:uiPriority="48"/>
+    <w:lsdException w:name="Grid Table 4 Accent 2" w:uiPriority="49"/>
+    <w:lsdException w:name="Grid Table 5 Dark Accent 2" w:uiPriority="50"/>
+    <w:lsdException w:name="Grid Table 6 Colorful Accent 2" w:uiPriority="51"/>
+    <w:lsdException w:name="Grid Table 7 Colorful Accent 2" w:uiPriority="52"/>
+    <w:lsdException w:name="Grid Table 1 Light Accent 3" w:uiPriority="46"/>
+    <w:lsdException w:name="Grid Table 2 Accent 3" w:uiPriority="47"/>
+    <w:lsdException w:name="Grid Table 3 Accent 3" w:uiPriority="48"/>
+    <w:lsdException w:name="Grid Table 4 Accent 3" w:uiPriority="49"/>
+    <w:lsdException w:name="Grid Table 5 Dark Accent 3" w:uiPriority="50"/>
+    <w:lsdException w:name="Grid Table 6 Colorful Accent 3" w:uiPriority="51"/>
+    <w:lsdException w:name="Grid Table 7 Colorful Accent 3" w:uiPriority="52"/>
+    <w:lsdException w:name="Grid Table 1 Light Accent 4" w:uiPriority="46"/>
+    <w:lsdException w:name="Grid Table 2 Accent 4" w:uiPriority="47"/>
+    <w:lsdException w:name="Grid Table 3 Accent 4" w:uiPriority="48"/>
+    <w:lsdException w:name="Grid Table 4 Accent 4" w:uiPriority="49"/>
+    <w:lsdException w:name="Grid Table 5 Dark Accent 4" w:uiPriority="50"/>
+    <w:lsdException w:name="Grid Table 6 Colorful Accent 4" w:uiPriority="51"/>
+    <w:lsdException w:name="Grid Table 7 Colorful Accent 4" w:uiPriority="52"/>
+    <w:lsdException w:name="Grid Table 1 Light Accent 5" w:uiPriority="46"/>
+    <w:lsdException w:name="Grid Table 2 Accent 5" w:uiPriority="47"/>
+    <w:lsdException w:name="Grid Table 3 Accent 5" w:uiPriority="48"/>
+    <w:lsdException w:name="Grid Table 4 Accent 5" w:uiPriority="49"/>
+    <w:lsdException w:name="Grid Table 5 Dark Accent 5" w:uiPriority="50"/>
+    <w:lsdException w:name="Grid Table 6 Colorful Accent 5" w:uiPriority="51"/>
+    <w:lsdException w:name="Grid Table 7 Colorful Accent 5" w:uiPriority="52"/>
+    <w:lsdException w:name="Grid Table 1 Light Accent 6" w:uiPriority="46"/>
+    <w:lsdException w:name="Grid Table 2 Accent 6" w:uiPriority="47"/>
+    <w:lsdException w:name="Grid Table 3 Accent 6" w:uiPriority="48"/>
+    <w:lsdException w:name="Grid Table 4 Accent 6" w:uiPriority="49"/>
+    <w:lsdException w:name="Grid Table 5 Dark Accent 6" w:uiPriority="50"/>
+    <w:lsdException w:name="Grid Table 6 Colorful Accent 6" w:uiPriority="51"/>
+    <w:lsdException w:name="Grid Table 7 Colorful Accent 6" w:uiPriority="52"/>
+    <w:lsdException w:name="List Table 1 Light" w:uiPriority="46"/>
+    <w:lsdException w:name="List Table 2" w:uiPriority="47"/>
+    <w:lsdException w:name="List Table 3" w:uiPriority="48"/>
+    <w:lsdException w:name="List Table 4" w:uiPriority="49"/>
+    <w:lsdException w:name="List Table 5 Dark" w:uiPriority="50"/>
+    <w:lsdException w:name="List Table 6 Colorful" w:uiPriority="51"/>
+    <w:lsdException w:name="List Table 7 Colorful" w:uiPriority="52"/>
+    <w:lsdException w:name="List Table 1 Light Accent 1" w:uiPriority="46"/>
+    <w:lsdException w:name="List Table 2 Accent 1" w:uiPriority="47"/>
+    <w:lsdException w:name="List Table 3 Accent 1" w:uiPriority="48"/>
+    <w:lsdException w:name="List Table 4 Accent 1" w:uiPriority="49"/>
+    <w:lsdException w:name="List Table 5 Dark Accent 1" w:uiPriority="50"/>
+    <w:lsdException w:name="List Table 6 Colorful Accent 1" w:uiPriority="51"/>
+    <w:lsdException w:name="List Table 7 Colorful Accent 1" w:uiPriority="52"/>
+    <w:lsdException w:name="List Table 1 Light Accent 2" w:uiPriority="46"/>
+    <w:lsdException w:name="List Table 2 Accent 2" w:uiPriority="47"/>
+    <w:lsdException w:name="List Table 3 Accent 2" w:uiPriority="48"/>
+    <w:lsdException w:name="List Table 4 Accent 2" w:uiPriority="49"/>
+    <w:lsdException w:name="List Table 5 Dark Accent 2" w:uiPriority="50"/>
+    <w:lsdException w:name="List Table 6 Colorful Accent 2" w:uiPriority="51"/>
+    <w:lsdException w:name="List Table 7 Colorful Accent 2" w:uiPriority="52"/>
+    <w:lsdException w:name="List Table 1 Light Accent 3" w:uiPriority="46"/>
+    <w:lsdException w:name="List Table 2 Accent 3" w:uiPriority="47"/>
+    <w:lsdException w:name="List Table 3 Accent 3" w:uiPriority="48"/>
+    <w:lsdException w:name="List Table 4 Accent 3" w:uiPriority="49"/>
+    <w:lsdException w:name="List Table 5 Dark Accent 3" w:uiPriority="50"/>
+    <w:lsdException w:name="List Table 6 Colorful Accent 3" w:uiPriority="51"/>
+    <w:lsdException w:name="List Table 7 Colorful Accent 3" w:uiPriority="52"/>
+    <w:lsdException w:name="List Table 1 Light Accent 4" w:uiPriority="46"/>
+    <w:lsdException w:name="List Table 2 Accent 4" w:uiPriority="47"/>
+    <w:lsdException w:name="List Table 3 Accent 4" w:uiPriority="48"/>
+    <w:lsdException w:name="List Table 4 Accent 4" w:uiPriority="49"/>
+    <w:lsdException w:name="List Table 5 Dark Accent 4" w:uiPriority="50"/>
+    <w:lsdException w:name="List Table 6 Colorful Accent 4" w:uiPriority="51"/>
+    <w:lsdException w:name="List Table 7 Colorful Accent 4" w:uiPriority="52"/>
+    <w:lsdException w:name="List Table 1 Light Accent 5" w:uiPriority="46"/>
+    <w:lsdException w:name="List Table 2 Accent 5" w:uiPriority="47"/>
+    <w:lsdException w:name="List Table 3 Accent 5" w:uiPriority="48"/>
+    <w:lsdException w:name="List Table 4 Accent 5" w:uiPriority="49"/>
+    <w:lsdException w:name="List Table 5 Dark Accent 5" w:uiPriority="50"/>
+    <w:lsdException w:name="List Table 6 Colorful Accent 5" w:uiPriority="51"/>
+    <w:lsdException w:name="List Table 7 Colorful Accent 5" w:uiPriority="52"/>
+    <w:lsdException w:name="List Table 1 Light Accent 6" w:uiPriority="46"/>
+    <w:lsdException w:name="List Table 2 Accent 6" w:uiPriority="47"/>
+    <w:lsdException w:name="List Table 3 Accent 6" w:uiPriority="48"/>
+    <w:lsdException w:name="List Table 4 Accent 6" w:uiPriority="49"/>
+    <w:lsdException w:name="List Table 5 Dark Accent 6" w:uiPriority="50"/>
+    <w:lsdException w:name="List Table 6 Colorful Accent 6" w:uiPriority="51"/>
+    <w:lsdException w:name="List Table 7 Colorful Accent 6" w:uiPriority="52"/>
+    <w:lsdException w:name="Mention" w:semiHidden="1" w:unhideWhenUsed="1"/>
+    <w:lsdException w:name="Smart Hyperlink" w:semiHidden="1" w:unhideWhenUsed="1"/>
+    <w:lsdException w:name="Hashtag" w:semiHidden="1" w:unhideWhenUsed="1"/>
+    <w:lsdException w:name="Unresolved Mention" w:semiHidden="1" w:unhideWhenUsed="1"/>
+    <w:lsdException w:name="Smart Link" w:semiHidden="1" w:unhideWhenUsed="1"/>
   </w:latentStyles>
   <w:style w:type="paragraph" w:default="1" w:styleId="Normal">
     <w:name w:val="Normal"/>
@@ -2092,408 +2193,6 @@
     <w:tblPr>
       <w:tblStyleRowBandSize w:val="1"/>
       <w:tblStyleColBandSize w:val="1"/>
-      <w:tblInd w:w="0" w:type="dxa"/>
-      <w:tblCellMar>
-        <w:top w:w="0" w:type="dxa"/>
-        <w:left w:w="108" w:type="dxa"/>
-        <w:bottom w:w="0" w:type="dxa"/>
-        <w:right w:w="108" w:type="dxa"/>
-      </w:tblCellMar>
-    </w:tblPr>
-  </w:style>
-  <w:style w:type="paragraph" w:styleId="Header">
-    <w:name w:val="header"/>
-    <w:basedOn w:val="Normal"/>
-    <w:link w:val="HeaderChar"/>
-    <w:uiPriority w:val="99"/>
-    <w:unhideWhenUsed/>
-    <w:rsid w:val="00ED12C0"/>
-    <w:pPr>
-      <w:tabs>
-        <w:tab w:val="center" w:pos="4680"/>
-        <w:tab w:val="right" w:pos="9360"/>
-      </w:tabs>
-    </w:pPr>
-  </w:style>
-  <w:style w:type="character" w:customStyle="1" w:styleId="HeaderChar">
-    <w:name w:val="Header Char"/>
-    <w:basedOn w:val="DefaultParagraphFont"/>
-    <w:link w:val="Header"/>
-    <w:uiPriority w:val="99"/>
-    <w:rsid w:val="00ED12C0"/>
-  </w:style>
-  <w:style w:type="paragraph" w:styleId="Footer">
-    <w:name w:val="footer"/>
-    <w:basedOn w:val="Normal"/>
-    <w:link w:val="FooterChar"/>
-    <w:uiPriority w:val="99"/>
-    <w:unhideWhenUsed/>
-    <w:rsid w:val="00ED12C0"/>
-    <w:pPr>
-      <w:tabs>
-        <w:tab w:val="center" w:pos="4680"/>
-        <w:tab w:val="right" w:pos="9360"/>
-      </w:tabs>
-    </w:pPr>
-  </w:style>
-  <w:style w:type="character" w:customStyle="1" w:styleId="FooterChar">
-    <w:name w:val="Footer Char"/>
-    <w:basedOn w:val="DefaultParagraphFont"/>
-    <w:link w:val="Footer"/>
-    <w:uiPriority w:val="99"/>
-    <w:rsid w:val="00ED12C0"/>
-  </w:style>
-</w:styles>
-</file>
-
-<file path=word/stylesWithEffects.xml><?xml version="1.0" encoding="utf-8"?>
-<w:styles xmlns:wpc="http://schemas.microsoft.com/office/word/2010/wordprocessingCanvas" xmlns:mc="http://schemas.openxmlformats.org/markup-compatibility/2006" xmlns:o="urn:schemas-microsoft-com:office:office" xmlns:r="http://schemas.openxmlformats.org/officeDocument/2006/relationships" xmlns:m="http://schemas.openxmlformats.org/officeDocument/2006/math" xmlns:v="urn:schemas-microsoft-com:vml" xmlns:wp14="http://schemas.microsoft.com/office/word/2010/wordprocessingDrawing" xmlns:wp="http://schemas.openxmlformats.org/drawingml/2006/wordprocessingDrawing" xmlns:w10="urn:schemas-microsoft-com:office:word" xmlns:w="http://schemas.openxmlformats.org/wordprocessingml/2006/main" xmlns:w14="http://schemas.microsoft.com/office/word/2010/wordml" xmlns:wpg="http://schemas.microsoft.com/office/word/2010/wordprocessingGroup" xmlns:wpi="http://schemas.microsoft.com/office/word/2010/wordprocessingInk" xmlns:wne="http://schemas.microsoft.com/office/word/2006/wordml" xmlns:wps="http://schemas.microsoft.com/office/word/2010/wordprocessingShape" mc:Ignorable="w14 wp14">
-  <w:docDefaults>
-    <w:rPrDefault>
-      <w:rPr>
-        <w:rFonts w:ascii="Times New Roman" w:eastAsia="Times New Roman" w:hAnsi="Times New Roman" w:cs="Times New Roman"/>
-        <w:lang w:val="en-US" w:eastAsia="en-US" w:bidi="ar-SA"/>
-      </w:rPr>
-    </w:rPrDefault>
-    <w:pPrDefault/>
-  </w:docDefaults>
-  <w:latentStyles w:defLockedState="0" w:defUIPriority="99" w:defSemiHidden="1" w:defUnhideWhenUsed="1" w:defQFormat="0" w:count="267">
-    <w:lsdException w:name="Normal" w:semiHidden="0" w:uiPriority="0" w:unhideWhenUsed="0" w:qFormat="1"/>
-    <w:lsdException w:name="heading 1" w:semiHidden="0" w:uiPriority="9" w:unhideWhenUsed="0" w:qFormat="1"/>
-    <w:lsdException w:name="heading 2" w:uiPriority="9" w:qFormat="1"/>
-    <w:lsdException w:name="heading 3" w:uiPriority="9" w:qFormat="1"/>
-    <w:lsdException w:name="heading 4" w:uiPriority="9" w:qFormat="1"/>
-    <w:lsdException w:name="heading 5" w:uiPriority="9" w:qFormat="1"/>
-    <w:lsdException w:name="heading 6" w:uiPriority="9" w:qFormat="1"/>
-    <w:lsdException w:name="heading 7" w:uiPriority="9" w:qFormat="1"/>
-    <w:lsdException w:name="heading 8" w:uiPriority="9" w:qFormat="1"/>
-    <w:lsdException w:name="heading 9" w:uiPriority="9" w:qFormat="1"/>
-    <w:lsdException w:name="toc 1" w:uiPriority="39"/>
-    <w:lsdException w:name="toc 2" w:uiPriority="39"/>
-    <w:lsdException w:name="toc 3" w:uiPriority="39"/>
-    <w:lsdException w:name="toc 4" w:uiPriority="39"/>
-    <w:lsdException w:name="toc 5" w:uiPriority="39"/>
-    <w:lsdException w:name="toc 6" w:uiPriority="39"/>
-    <w:lsdException w:name="toc 7" w:uiPriority="39"/>
-    <w:lsdException w:name="toc 8" w:uiPriority="39"/>
-    <w:lsdException w:name="toc 9" w:uiPriority="39"/>
-    <w:lsdException w:name="caption" w:uiPriority="35" w:qFormat="1"/>
-    <w:lsdException w:name="Title" w:semiHidden="0" w:uiPriority="10" w:unhideWhenUsed="0" w:qFormat="1"/>
-    <w:lsdException w:name="Default Paragraph Font" w:uiPriority="1"/>
-    <w:lsdException w:name="Subtitle" w:semiHidden="0" w:uiPriority="11" w:unhideWhenUsed="0" w:qFormat="1"/>
-    <w:lsdException w:name="Strong" w:semiHidden="0" w:uiPriority="22" w:unhideWhenUsed="0" w:qFormat="1"/>
-    <w:lsdException w:name="Emphasis" w:semiHidden="0" w:uiPriority="20" w:unhideWhenUsed="0" w:qFormat="1"/>
-    <w:lsdException w:name="Table Grid" w:semiHidden="0" w:uiPriority="39" w:unhideWhenUsed="0"/>
-    <w:lsdException w:name="Placeholder Text" w:unhideWhenUsed="0"/>
-    <w:lsdException w:name="No Spacing" w:semiHidden="0" w:uiPriority="1" w:unhideWhenUsed="0" w:qFormat="1"/>
-    <w:lsdException w:name="Light Shading" w:semiHidden="0" w:uiPriority="60" w:unhideWhenUsed="0"/>
-    <w:lsdException w:name="Light List" w:semiHidden="0" w:uiPriority="61" w:unhideWhenUsed="0"/>
-    <w:lsdException w:name="Light Grid" w:semiHidden="0" w:uiPriority="62" w:unhideWhenUsed="0"/>
-    <w:lsdException w:name="Medium Shading 1" w:semiHidden="0" w:uiPriority="63" w:unhideWhenUsed="0"/>
-    <w:lsdException w:name="Medium Shading 2" w:semiHidden="0" w:uiPriority="64" w:unhideWhenUsed="0"/>
-    <w:lsdException w:name="Medium List 1" w:semiHidden="0" w:uiPriority="65" w:unhideWhenUsed="0"/>
-    <w:lsdException w:name="Medium List 2" w:semiHidden="0" w:uiPriority="66" w:unhideWhenUsed="0"/>
-    <w:lsdException w:name="Medium Grid 1" w:semiHidden="0" w:uiPriority="67" w:unhideWhenUsed="0"/>
-    <w:lsdException w:name="Medium Grid 2" w:semiHidden="0" w:uiPriority="68" w:unhideWhenUsed="0"/>
-    <w:lsdException w:name="Medium Grid 3" w:semiHidden="0" w:uiPriority="69" w:unhideWhenUsed="0"/>
-    <w:lsdException w:name="Dark List" w:semiHidden="0" w:uiPriority="70" w:unhideWhenUsed="0"/>
-    <w:lsdException w:name="Colorful Shading" w:semiHidden="0" w:uiPriority="71" w:unhideWhenUsed="0"/>
-    <w:lsdException w:name="Colorful List" w:semiHidden="0" w:uiPriority="72" w:unhideWhenUsed="0"/>
-    <w:lsdException w:name="Colorful Grid" w:semiHidden="0" w:uiPriority="73" w:unhideWhenUsed="0"/>
-    <w:lsdException w:name="Light Shading Accent 1" w:semiHidden="0" w:uiPriority="60" w:unhideWhenUsed="0"/>
-    <w:lsdException w:name="Light List Accent 1" w:semiHidden="0" w:uiPriority="61" w:unhideWhenUsed="0"/>
-    <w:lsdException w:name="Light Grid Accent 1" w:semiHidden="0" w:uiPriority="62" w:unhideWhenUsed="0"/>
-    <w:lsdException w:name="Medium Shading 1 Accent 1" w:semiHidden="0" w:uiPriority="63" w:unhideWhenUsed="0"/>
-    <w:lsdException w:name="Medium Shading 2 Accent 1" w:semiHidden="0" w:uiPriority="64" w:unhideWhenUsed="0"/>
-    <w:lsdException w:name="Medium List 1 Accent 1" w:semiHidden="0" w:uiPriority="65" w:unhideWhenUsed="0"/>
-    <w:lsdException w:name="Revision" w:unhideWhenUsed="0"/>
-    <w:lsdException w:name="List Paragraph" w:semiHidden="0" w:uiPriority="34" w:unhideWhenUsed="0" w:qFormat="1"/>
-    <w:lsdException w:name="Quote" w:semiHidden="0" w:uiPriority="29" w:unhideWhenUsed="0" w:qFormat="1"/>
-    <w:lsdException w:name="Intense Quote" w:semiHidden="0" w:uiPriority="30" w:unhideWhenUsed="0" w:qFormat="1"/>
-    <w:lsdException w:name="Medium List 2 Accent 1" w:semiHidden="0" w:uiPriority="66" w:unhideWhenUsed="0"/>
-    <w:lsdException w:name="Medium Grid 1 Accent 1" w:semiHidden="0" w:uiPriority="67" w:unhideWhenUsed="0"/>
-    <w:lsdException w:name="Medium Grid 2 Accent 1" w:semiHidden="0" w:uiPriority="68" w:unhideWhenUsed="0"/>
-    <w:lsdException w:name="Medium Grid 3 Accent 1" w:semiHidden="0" w:uiPriority="69" w:unhideWhenUsed="0"/>
-    <w:lsdException w:name="Dark List Accent 1" w:semiHidden="0" w:uiPriority="70" w:unhideWhenUsed="0"/>
-    <w:lsdException w:name="Colorful Shading Accent 1" w:semiHidden="0" w:uiPriority="71" w:unhideWhenUsed="0"/>
-    <w:lsdException w:name="Colorful List Accent 1" w:semiHidden="0" w:uiPriority="72" w:unhideWhenUsed="0"/>
-    <w:lsdException w:name="Colorful Grid Accent 1" w:semiHidden="0" w:uiPriority="73" w:unhideWhenUsed="0"/>
-    <w:lsdException w:name="Light Shading Accent 2" w:semiHidden="0" w:uiPriority="60" w:unhideWhenUsed="0"/>
-    <w:lsdException w:name="Light List Accent 2" w:semiHidden="0" w:uiPriority="61" w:unhideWhenUsed="0"/>
-    <w:lsdException w:name="Light Grid Accent 2" w:semiHidden="0" w:uiPriority="62" w:unhideWhenUsed="0"/>
-    <w:lsdException w:name="Medium Shading 1 Accent 2" w:semiHidden="0" w:uiPriority="63" w:unhideWhenUsed="0"/>
-    <w:lsdException w:name="Medium Shading 2 Accent 2" w:semiHidden="0" w:uiPriority="64" w:unhideWhenUsed="0"/>
-    <w:lsdException w:name="Medium List 1 Accent 2" w:semiHidden="0" w:uiPriority="65" w:unhideWhenUsed="0"/>
-    <w:lsdException w:name="Medium List 2 Accent 2" w:semiHidden="0" w:uiPriority="66" w:unhideWhenUsed="0"/>
-    <w:lsdException w:name="Medium Grid 1 Accent 2" w:semiHidden="0" w:uiPriority="67" w:unhideWhenUsed="0"/>
-    <w:lsdException w:name="Medium Grid 2 Accent 2" w:semiHidden="0" w:uiPriority="68" w:unhideWhenUsed="0"/>
-    <w:lsdException w:name="Medium Grid 3 Accent 2" w:semiHidden="0" w:uiPriority="69" w:unhideWhenUsed="0"/>
-    <w:lsdException w:name="Dark List Accent 2" w:semiHidden="0" w:uiPriority="70" w:unhideWhenUsed="0"/>
-    <w:lsdException w:name="Colorful Shading Accent 2" w:semiHidden="0" w:uiPriority="71" w:unhideWhenUsed="0"/>
-    <w:lsdException w:name="Colorful List Accent 2" w:semiHidden="0" w:uiPriority="72" w:unhideWhenUsed="0"/>
-    <w:lsdException w:name="Colorful Grid Accent 2" w:semiHidden="0" w:uiPriority="73" w:unhideWhenUsed="0"/>
-    <w:lsdException w:name="Light Shading Accent 3" w:semiHidden="0" w:uiPriority="60" w:unhideWhenUsed="0"/>
-    <w:lsdException w:name="Light List Accent 3" w:semiHidden="0" w:uiPriority="61" w:unhideWhenUsed="0"/>
-    <w:lsdException w:name="Light Grid Accent 3" w:semiHidden="0" w:uiPriority="62" w:unhideWhenUsed="0"/>
-    <w:lsdException w:name="Medium Shading 1 Accent 3" w:semiHidden="0" w:uiPriority="63" w:unhideWhenUsed="0"/>
-    <w:lsdException w:name="Medium Shading 2 Accent 3" w:semiHidden="0" w:uiPriority="64" w:unhideWhenUsed="0"/>
-    <w:lsdException w:name="Medium List 1 Accent 3" w:semiHidden="0" w:uiPriority="65" w:unhideWhenUsed="0"/>
-    <w:lsdException w:name="Medium List 2 Accent 3" w:semiHidden="0" w:uiPriority="66" w:unhideWhenUsed="0"/>
-    <w:lsdException w:name="Medium Grid 1 Accent 3" w:semiHidden="0" w:uiPriority="67" w:unhideWhenUsed="0"/>
-    <w:lsdException w:name="Medium Grid 2 Accent 3" w:semiHidden="0" w:uiPriority="68" w:unhideWhenUsed="0"/>
-    <w:lsdException w:name="Medium Grid 3 Accent 3" w:semiHidden="0" w:uiPriority="69" w:unhideWhenUsed="0"/>
-    <w:lsdException w:name="Dark List Accent 3" w:semiHidden="0" w:uiPriority="70" w:unhideWhenUsed="0"/>
-    <w:lsdException w:name="Colorful Shading Accent 3" w:semiHidden="0" w:uiPriority="71" w:unhideWhenUsed="0"/>
-    <w:lsdException w:name="Colorful List Accent 3" w:semiHidden="0" w:uiPriority="72" w:unhideWhenUsed="0"/>
-    <w:lsdException w:name="Colorful Grid Accent 3" w:semiHidden="0" w:uiPriority="73" w:unhideWhenUsed="0"/>
-    <w:lsdException w:name="Light Shading Accent 4" w:semiHidden="0" w:uiPriority="60" w:unhideWhenUsed="0"/>
-    <w:lsdException w:name="Light List Accent 4" w:semiHidden="0" w:uiPriority="61" w:unhideWhenUsed="0"/>
-    <w:lsdException w:name="Light Grid Accent 4" w:semiHidden="0" w:uiPriority="62" w:unhideWhenUsed="0"/>
-    <w:lsdException w:name="Medium Shading 1 Accent 4" w:semiHidden="0" w:uiPriority="63" w:unhideWhenUsed="0"/>
-    <w:lsdException w:name="Medium Shading 2 Accent 4" w:semiHidden="0" w:uiPriority="64" w:unhideWhenUsed="0"/>
-    <w:lsdException w:name="Medium List 1 Accent 4" w:semiHidden="0" w:uiPriority="65" w:unhideWhenUsed="0"/>
-    <w:lsdException w:name="Medium List 2 Accent 4" w:semiHidden="0" w:uiPriority="66" w:unhideWhenUsed="0"/>
-    <w:lsdException w:name="Medium Grid 1 Accent 4" w:semiHidden="0" w:uiPriority="67" w:unhideWhenUsed="0"/>
-    <w:lsdException w:name="Medium Grid 2 Accent 4" w:semiHidden="0" w:uiPriority="68" w:unhideWhenUsed="0"/>
-    <w:lsdException w:name="Medium Grid 3 Accent 4" w:semiHidden="0" w:uiPriority="69" w:unhideWhenUsed="0"/>
-    <w:lsdException w:name="Dark List Accent 4" w:semiHidden="0" w:uiPriority="70" w:unhideWhenUsed="0"/>
-    <w:lsdException w:name="Colorful Shading Accent 4" w:semiHidden="0" w:uiPriority="71" w:unhideWhenUsed="0"/>
-    <w:lsdException w:name="Colorful List Accent 4" w:semiHidden="0" w:uiPriority="72" w:unhideWhenUsed="0"/>
-    <w:lsdException w:name="Colorful Grid Accent 4" w:semiHidden="0" w:uiPriority="73" w:unhideWhenUsed="0"/>
-    <w:lsdException w:name="Light Shading Accent 5" w:semiHidden="0" w:uiPriority="60" w:unhideWhenUsed="0"/>
-    <w:lsdException w:name="Light List Accent 5" w:semiHidden="0" w:uiPriority="61" w:unhideWhenUsed="0"/>
-    <w:lsdException w:name="Light Grid Accent 5" w:semiHidden="0" w:uiPriority="62" w:unhideWhenUsed="0"/>
-    <w:lsdException w:name="Medium Shading 1 Accent 5" w:semiHidden="0" w:uiPriority="63" w:unhideWhenUsed="0"/>
-    <w:lsdException w:name="Medium Shading 2 Accent 5" w:semiHidden="0" w:uiPriority="64" w:unhideWhenUsed="0"/>
-    <w:lsdException w:name="Medium List 1 Accent 5" w:semiHidden="0" w:uiPriority="65" w:unhideWhenUsed="0"/>
-    <w:lsdException w:name="Medium List 2 Accent 5" w:semiHidden="0" w:uiPriority="66" w:unhideWhenUsed="0"/>
-    <w:lsdException w:name="Medium Grid 1 Accent 5" w:semiHidden="0" w:uiPriority="67" w:unhideWhenUsed="0"/>
-    <w:lsdException w:name="Medium Grid 2 Accent 5" w:semiHidden="0" w:uiPriority="68" w:unhideWhenUsed="0"/>
-    <w:lsdException w:name="Medium Grid 3 Accent 5" w:semiHidden="0" w:uiPriority="69" w:unhideWhenUsed="0"/>
-    <w:lsdException w:name="Dark List Accent 5" w:semiHidden="0" w:uiPriority="70" w:unhideWhenUsed="0"/>
-    <w:lsdException w:name="Colorful Shading Accent 5" w:semiHidden="0" w:uiPriority="71" w:unhideWhenUsed="0"/>
-    <w:lsdException w:name="Colorful List Accent 5" w:semiHidden="0" w:uiPriority="72" w:unhideWhenUsed="0"/>
-    <w:lsdException w:name="Colorful Grid Accent 5" w:semiHidden="0" w:uiPriority="73" w:unhideWhenUsed="0"/>
-    <w:lsdException w:name="Light Shading Accent 6" w:semiHidden="0" w:uiPriority="60" w:unhideWhenUsed="0"/>
-    <w:lsdException w:name="Light List Accent 6" w:semiHidden="0" w:uiPriority="61" w:unhideWhenUsed="0"/>
-    <w:lsdException w:name="Light Grid Accent 6" w:semiHidden="0" w:uiPriority="62" w:unhideWhenUsed="0"/>
-    <w:lsdException w:name="Medium Shading 1 Accent 6" w:semiHidden="0" w:uiPriority="63" w:unhideWhenUsed="0"/>
-    <w:lsdException w:name="Medium Shading 2 Accent 6" w:semiHidden="0" w:uiPriority="64" w:unhideWhenUsed="0"/>
-    <w:lsdException w:name="Medium List 1 Accent 6" w:semiHidden="0" w:uiPriority="65" w:unhideWhenUsed="0"/>
-    <w:lsdException w:name="Medium List 2 Accent 6" w:semiHidden="0" w:uiPriority="66" w:unhideWhenUsed="0"/>
-    <w:lsdException w:name="Medium Grid 1 Accent 6" w:semiHidden="0" w:uiPriority="67" w:unhideWhenUsed="0"/>
-    <w:lsdException w:name="Medium Grid 2 Accent 6" w:semiHidden="0" w:uiPriority="68" w:unhideWhenUsed="0"/>
-    <w:lsdException w:name="Medium Grid 3 Accent 6" w:semiHidden="0" w:uiPriority="69" w:unhideWhenUsed="0"/>
-    <w:lsdException w:name="Dark List Accent 6" w:semiHidden="0" w:uiPriority="70" w:unhideWhenUsed="0"/>
-    <w:lsdException w:name="Colorful Shading Accent 6" w:semiHidden="0" w:uiPriority="71" w:unhideWhenUsed="0"/>
-    <w:lsdException w:name="Colorful List Accent 6" w:semiHidden="0" w:uiPriority="72" w:unhideWhenUsed="0"/>
-    <w:lsdException w:name="Colorful Grid Accent 6" w:semiHidden="0" w:uiPriority="73" w:unhideWhenUsed="0"/>
-    <w:lsdException w:name="Subtle Emphasis" w:semiHidden="0" w:uiPriority="19" w:unhideWhenUsed="0" w:qFormat="1"/>
-    <w:lsdException w:name="Intense Emphasis" w:semiHidden="0" w:uiPriority="21" w:unhideWhenUsed="0" w:qFormat="1"/>
-    <w:lsdException w:name="Subtle Reference" w:semiHidden="0" w:uiPriority="31" w:unhideWhenUsed="0" w:qFormat="1"/>
-    <w:lsdException w:name="Intense Reference" w:semiHidden="0" w:uiPriority="32" w:unhideWhenUsed="0" w:qFormat="1"/>
-    <w:lsdException w:name="Book Title" w:semiHidden="0" w:uiPriority="33" w:unhideWhenUsed="0" w:qFormat="1"/>
-    <w:lsdException w:name="Bibliography" w:uiPriority="37"/>
-    <w:lsdException w:name="TOC Heading" w:uiPriority="39" w:qFormat="1"/>
-  </w:latentStyles>
-  <w:style w:type="paragraph" w:default="1" w:styleId="Normal">
-    <w:name w:val="Normal"/>
-    <w:qFormat/>
-    <w:rsid w:val="003E25D1"/>
-  </w:style>
-  <w:style w:type="paragraph" w:styleId="Heading1">
-    <w:name w:val="heading 1"/>
-    <w:basedOn w:val="Normal"/>
-    <w:next w:val="Normal"/>
-    <w:uiPriority w:val="9"/>
-    <w:qFormat/>
-    <w:pPr>
-      <w:keepNext/>
-      <w:pBdr>
-        <w:bottom w:val="single" w:sz="4" w:space="1" w:color="000001"/>
-      </w:pBdr>
-      <w:ind w:left="-360"/>
-      <w:outlineLvl w:val="0"/>
-    </w:pPr>
-    <w:rPr>
-      <w:b/>
-      <w:smallCaps/>
-      <w:sz w:val="24"/>
-      <w:szCs w:val="24"/>
-    </w:rPr>
-  </w:style>
-  <w:style w:type="paragraph" w:styleId="Heading2">
-    <w:name w:val="heading 2"/>
-    <w:basedOn w:val="Normal"/>
-    <w:next w:val="Normal"/>
-    <w:uiPriority w:val="9"/>
-    <w:semiHidden/>
-    <w:unhideWhenUsed/>
-    <w:qFormat/>
-    <w:pPr>
-      <w:keepNext/>
-      <w:ind w:left="576" w:hanging="576"/>
-      <w:outlineLvl w:val="1"/>
-    </w:pPr>
-    <w:rPr>
-      <w:b/>
-      <w:i/>
-      <w:sz w:val="24"/>
-      <w:szCs w:val="24"/>
-    </w:rPr>
-  </w:style>
-  <w:style w:type="paragraph" w:styleId="Heading3">
-    <w:name w:val="heading 3"/>
-    <w:basedOn w:val="Normal"/>
-    <w:next w:val="Normal"/>
-    <w:uiPriority w:val="9"/>
-    <w:semiHidden/>
-    <w:unhideWhenUsed/>
-    <w:qFormat/>
-    <w:pPr>
-      <w:keepNext/>
-      <w:spacing w:before="240" w:after="60"/>
-      <w:ind w:left="720" w:hanging="720"/>
-      <w:outlineLvl w:val="2"/>
-    </w:pPr>
-    <w:rPr>
-      <w:sz w:val="24"/>
-      <w:szCs w:val="24"/>
-    </w:rPr>
-  </w:style>
-  <w:style w:type="paragraph" w:styleId="Heading4">
-    <w:name w:val="heading 4"/>
-    <w:basedOn w:val="Normal"/>
-    <w:next w:val="Normal"/>
-    <w:uiPriority w:val="9"/>
-    <w:semiHidden/>
-    <w:unhideWhenUsed/>
-    <w:qFormat/>
-    <w:pPr>
-      <w:keepNext/>
-      <w:keepLines/>
-      <w:spacing w:before="240" w:after="40"/>
-      <w:outlineLvl w:val="3"/>
-    </w:pPr>
-    <w:rPr>
-      <w:b/>
-      <w:sz w:val="24"/>
-      <w:szCs w:val="24"/>
-    </w:rPr>
-  </w:style>
-  <w:style w:type="paragraph" w:styleId="Heading5">
-    <w:name w:val="heading 5"/>
-    <w:basedOn w:val="Normal"/>
-    <w:next w:val="Normal"/>
-    <w:uiPriority w:val="9"/>
-    <w:semiHidden/>
-    <w:unhideWhenUsed/>
-    <w:qFormat/>
-    <w:pPr>
-      <w:keepNext/>
-      <w:keepLines/>
-      <w:spacing w:before="220" w:after="40"/>
-      <w:outlineLvl w:val="4"/>
-    </w:pPr>
-    <w:rPr>
-      <w:b/>
-      <w:sz w:val="22"/>
-      <w:szCs w:val="22"/>
-    </w:rPr>
-  </w:style>
-  <w:style w:type="paragraph" w:styleId="Heading6">
-    <w:name w:val="heading 6"/>
-    <w:basedOn w:val="Normal"/>
-    <w:next w:val="Normal"/>
-    <w:uiPriority w:val="9"/>
-    <w:semiHidden/>
-    <w:unhideWhenUsed/>
-    <w:qFormat/>
-    <w:pPr>
-      <w:keepNext/>
-      <w:keepLines/>
-      <w:spacing w:before="200" w:after="40"/>
-      <w:outlineLvl w:val="5"/>
-    </w:pPr>
-    <w:rPr>
-      <w:b/>
-    </w:rPr>
-  </w:style>
-  <w:style w:type="character" w:default="1" w:styleId="DefaultParagraphFont">
-    <w:name w:val="Default Paragraph Font"/>
-    <w:uiPriority w:val="1"/>
-    <w:semiHidden/>
-    <w:unhideWhenUsed/>
-  </w:style>
-  <w:style w:type="table" w:default="1" w:styleId="TableNormal">
-    <w:name w:val="Normal Table"/>
-    <w:uiPriority w:val="99"/>
-    <w:semiHidden/>
-    <w:unhideWhenUsed/>
-    <w:tblPr>
-      <w:tblInd w:w="0" w:type="dxa"/>
-      <w:tblCellMar>
-        <w:top w:w="0" w:type="dxa"/>
-        <w:left w:w="108" w:type="dxa"/>
-        <w:bottom w:w="0" w:type="dxa"/>
-        <w:right w:w="108" w:type="dxa"/>
-      </w:tblCellMar>
-    </w:tblPr>
-  </w:style>
-  <w:style w:type="numbering" w:default="1" w:styleId="NoList">
-    <w:name w:val="No List"/>
-    <w:uiPriority w:val="99"/>
-    <w:semiHidden/>
-    <w:unhideWhenUsed/>
-  </w:style>
-  <w:style w:type="paragraph" w:styleId="Title">
-    <w:name w:val="Title"/>
-    <w:basedOn w:val="Normal"/>
-    <w:next w:val="Normal"/>
-    <w:uiPriority w:val="10"/>
-    <w:qFormat/>
-    <w:pPr>
-      <w:keepNext/>
-      <w:keepLines/>
-      <w:spacing w:before="480" w:after="120"/>
-    </w:pPr>
-    <w:rPr>
-      <w:b/>
-      <w:sz w:val="72"/>
-      <w:szCs w:val="72"/>
-    </w:rPr>
-  </w:style>
-  <w:style w:type="paragraph" w:styleId="Subtitle">
-    <w:name w:val="Subtitle"/>
-    <w:basedOn w:val="Normal"/>
-    <w:next w:val="Normal"/>
-    <w:uiPriority w:val="11"/>
-    <w:qFormat/>
-    <w:pPr>
-      <w:keepNext/>
-      <w:keepLines/>
-      <w:spacing w:before="360" w:after="80"/>
-    </w:pPr>
-    <w:rPr>
-      <w:rFonts w:ascii="Georgia" w:eastAsia="Georgia" w:hAnsi="Georgia" w:cs="Georgia"/>
-      <w:i/>
-      <w:color w:val="666666"/>
-      <w:sz w:val="48"/>
-      <w:szCs w:val="48"/>
-    </w:rPr>
-  </w:style>
-  <w:style w:type="table" w:customStyle="1" w:styleId="a">
-    <w:basedOn w:val="TableNormal"/>
-    <w:tblPr>
-      <w:tblStyleRowBandSize w:val="1"/>
-      <w:tblStyleColBandSize w:val="1"/>
-      <w:tblInd w:w="0" w:type="dxa"/>
-      <w:tblCellMar>
-        <w:top w:w="0" w:type="dxa"/>
-        <w:left w:w="108" w:type="dxa"/>
-        <w:bottom w:w="0" w:type="dxa"/>
-        <w:right w:w="108" w:type="dxa"/>
-      </w:tblCellMar>
     </w:tblPr>
   </w:style>
   <w:style w:type="paragraph" w:styleId="Header">

</xml_diff>

<commit_message>
Revert "Revert "fixer upper""
This reverts commit 34ffa27ac59c942f37c70d9ebdac5c7ff6edd764.
</commit_message>
<xml_diff>
--- a/resume.docx
+++ b/resume.docx
@@ -2,6 +2,11 @@
 <file path=word/document.xml><?xml version="1.0" encoding="utf-8"?>
 <w:document xmlns:wpc="http://schemas.microsoft.com/office/word/2010/wordprocessingCanvas" xmlns:cx="http://schemas.microsoft.com/office/drawing/2014/chartex" xmlns:cx1="http://schemas.microsoft.com/office/drawing/2015/9/8/chartex" xmlns:cx2="http://schemas.microsoft.com/office/drawing/2015/10/21/chartex" xmlns:cx3="http://schemas.microsoft.com/office/drawing/2016/5/9/chartex" xmlns:cx4="http://schemas.microsoft.com/office/drawing/2016/5/10/chartex" xmlns:cx5="http://schemas.microsoft.com/office/drawing/2016/5/11/chartex" xmlns:cx6="http://schemas.microsoft.com/office/drawing/2016/5/12/chartex" xmlns:cx7="http://schemas.microsoft.com/office/drawing/2016/5/13/chartex" xmlns:cx8="http://schemas.microsoft.com/office/drawing/2016/5/14/chartex" xmlns:mc="http://schemas.openxmlformats.org/markup-compatibility/2006" xmlns:aink="http://schemas.microsoft.com/office/drawing/2016/ink" xmlns:am3d="http://schemas.microsoft.com/office/drawing/2017/model3d" xmlns:o="urn:schemas-microsoft-com:office:office" xmlns:oel="http://schemas.microsoft.com/office/2019/extlst" xmlns:r="http://schemas.openxmlformats.org/officeDocument/2006/relationships" xmlns:m="http://schemas.openxmlformats.org/officeDocument/2006/math" xmlns:v="urn:schemas-microsoft-com:vml" xmlns:wp14="http://schemas.microsoft.com/office/word/2010/wordprocessingDrawing" xmlns:wp="http://schemas.openxmlformats.org/drawingml/2006/wordprocessingDrawing" xmlns:w10="urn:schemas-microsoft-com:office:word" xmlns:w="http://schemas.openxmlformats.org/wordprocessingml/2006/main" xmlns:w14="http://schemas.microsoft.com/office/word/2010/wordml" xmlns:w15="http://schemas.microsoft.com/office/word/2012/wordml" xmlns:w16cex="http://schemas.microsoft.com/office/word/2018/wordml/cex" xmlns:w16cid="http://schemas.microsoft.com/office/word/2016/wordml/cid" xmlns:w16="http://schemas.microsoft.com/office/word/2018/wordml" xmlns:w16sdtdh="http://schemas.microsoft.com/office/word/2020/wordml/sdtdatahash" xmlns:w16se="http://schemas.microsoft.com/office/word/2015/wordml/symex" xmlns:wpg="http://schemas.microsoft.com/office/word/2010/wordprocessingGroup" xmlns:wpi="http://schemas.microsoft.com/office/word/2010/wordprocessingInk" xmlns:wne="http://schemas.microsoft.com/office/word/2006/wordml" xmlns:wps="http://schemas.microsoft.com/office/word/2010/wordprocessingShape" mc:Ignorable="w14 w15 w16se w16cid w16 w16cex w16sdtdh wp14">
   <w:body>
+    <w:p>
+      <w:pPr>
+        <w:pStyle w:val="Heading1"/>
+      </w:pPr>
+    </w:p>
     <w:p>
       <w:pPr>
         <w:pStyle w:val="Heading1"/>
@@ -98,11 +103,49 @@
               <w:ind w:left="360"/>
             </w:pPr>
             <w:r>
-              <w:t>Inventor of github.com/jacoby149/</w:t>
+              <w:t>CMU Buggy Record Holder (Men’s SDCA 2017)</w:t>
+            </w:r>
+          </w:p>
+          <w:p>
+            <w:pPr>
+              <w:numPr>
+                <w:ilvl w:val="0"/>
+                <w:numId w:val="2"/>
+              </w:numPr>
+              <w:ind w:left="360"/>
+            </w:pPr>
+            <w:r>
+              <w:t>Inventor</w:t>
             </w:r>
             <w:r>
-              <w:t xml:space="preserve">web10 </w:t>
+              <w:t xml:space="preserve"> of </w:t>
             </w:r>
+            <w:r>
+              <w:t>web10 (</w:t>
+            </w:r>
+            <w:r>
+              <w:t>https://web10.app</w:t>
+            </w:r>
+            <w:r>
+              <w:t>)</w:t>
+            </w:r>
+          </w:p>
+          <w:p>
+            <w:pPr>
+              <w:numPr>
+                <w:ilvl w:val="0"/>
+                <w:numId w:val="2"/>
+              </w:numPr>
+              <w:ind w:left="360"/>
+            </w:pPr>
+            <w:r>
+              <w:t>Dean’s List Spring 2018</w:t>
+            </w:r>
+          </w:p>
+          <w:p>
+            <w:pPr>
+              <w:ind w:left="360"/>
+            </w:pPr>
           </w:p>
         </w:tc>
         <w:tc>
@@ -150,13 +193,51 @@
               <w:ind w:left="360"/>
             </w:pPr>
             <w:r>
-              <w:t xml:space="preserve">(15-351) Algorithms and Advanced Data Structures </w:t>
+              <w:t>(15-351) Algorithms and Advanced Data Structures</w:t>
+            </w:r>
+          </w:p>
+          <w:p>
+            <w:pPr>
+              <w:numPr>
+                <w:ilvl w:val="0"/>
+                <w:numId w:val="2"/>
+              </w:numPr>
+              <w:ind w:left="360"/>
+            </w:pPr>
+            <w:r>
+              <w:t xml:space="preserve">(18-370) Fundamentals </w:t>
+            </w:r>
+            <w:proofErr w:type="gramStart"/>
+            <w:r>
+              <w:t>Of</w:t>
+            </w:r>
+            <w:proofErr w:type="gramEnd"/>
+            <w:r>
+              <w:t xml:space="preserve"> Control</w:t>
+            </w:r>
+            <w:r>
+              <w:t xml:space="preserve"> Theory</w:t>
+            </w:r>
+          </w:p>
+          <w:p>
+            <w:pPr>
+              <w:numPr>
+                <w:ilvl w:val="0"/>
+                <w:numId w:val="2"/>
+              </w:numPr>
+              <w:ind w:left="360"/>
+            </w:pPr>
+            <w:r>
+              <w:t>(18-491) Digital Signal Processing</w:t>
             </w:r>
           </w:p>
           <w:p>
             <w:pPr>
               <w:ind w:left="360"/>
             </w:pPr>
+            <w:r>
+              <w:t xml:space="preserve"> </w:t>
+            </w:r>
           </w:p>
         </w:tc>
       </w:tr>
@@ -179,9 +260,9 @@
           <w:right w:val="nil"/>
           <w:between w:val="nil"/>
         </w:pBdr>
-        <w:ind w:left="360" w:firstLine="360"/>
-        <w:rPr>
-          <w:color w:val="000000"/>
+        <w:spacing w:line="276" w:lineRule="auto"/>
+        <w:rPr>
+          <w:i/>
         </w:rPr>
       </w:pPr>
     </w:p>
@@ -208,43 +289,7 @@
         <w:rPr>
           <w:b/>
         </w:rPr>
-        <w:t>web10</w:t>
-      </w:r>
-      <w:r>
-        <w:rPr>
-          <w:b/>
-        </w:rPr>
-        <w:t xml:space="preserve"> | </w:t>
-      </w:r>
-      <w:r>
-        <w:rPr>
-          <w:b/>
-        </w:rPr>
-        <w:t>Inventor</w:t>
-      </w:r>
-      <w:r>
-        <w:rPr>
-          <w:b/>
-        </w:rPr>
-        <w:t xml:space="preserve"> </w:t>
-      </w:r>
-      <w:r>
-        <w:rPr>
-          <w:b/>
-        </w:rPr>
-        <w:t xml:space="preserve">| </w:t>
-      </w:r>
-      <w:r>
-        <w:rPr>
-          <w:b/>
-        </w:rPr>
-        <w:t>December 2022</w:t>
-      </w:r>
-      <w:r>
-        <w:rPr>
-          <w:b/>
-        </w:rPr>
-        <w:t xml:space="preserve"> – Current</w:t>
+        <w:t>IBM | Artificial Intelligence Engineer | November 2021 – August 2022</w:t>
       </w:r>
     </w:p>
     <w:p>
@@ -260,7 +305,7 @@
         <w:ind w:left="360"/>
       </w:pPr>
       <w:r>
-        <w:t>Invented a new kind of internet called web10 that gives users full autonomy and authority over their data,</w:t>
+        <w:t xml:space="preserve">Developed and evaluated Natural Language Processing Contextual QA models for the APEL U.S. Navy search engine. </w:t>
       </w:r>
     </w:p>
     <w:p>
@@ -274,9 +319,24 @@
         </w:pBdr>
         <w:spacing w:line="276" w:lineRule="auto"/>
         <w:ind w:left="360"/>
-      </w:pPr>
-      <w:r>
-        <w:t>web10 is currently advised by Slava Oks [ V.P. of Research @ MongoDB ]</w:t>
+        <w:rPr>
+          <w:i/>
+        </w:rPr>
+      </w:pPr>
+      <w:r>
+        <w:t>Contributed to underwater machine learning classification systems.</w:t>
+      </w:r>
+      <w:r>
+        <w:rPr>
+          <w:i/>
+        </w:rPr>
+        <w:t xml:space="preserve"> </w:t>
+      </w:r>
+      <w:r>
+        <w:rPr>
+          <w:i/>
+        </w:rPr>
+        <w:t>Classified</w:t>
       </w:r>
     </w:p>
     <w:p>
@@ -318,7 +378,111 @@
         <w:rPr>
           <w:b/>
         </w:rPr>
-        <w:t>IBM | Artificial Intelligence Engineer | November 2021 – August 2022</w:t>
+        <w:t xml:space="preserve">Johns Hopkins Applied Physics Laboratory | Data Scientist | May 2021 </w:t>
+      </w:r>
+      <w:r>
+        <w:rPr>
+          <w:b/>
+        </w:rPr>
+        <w:t>–</w:t>
+      </w:r>
+      <w:r>
+        <w:rPr>
+          <w:b/>
+        </w:rPr>
+        <w:t xml:space="preserve"> </w:t>
+      </w:r>
+      <w:r>
+        <w:rPr>
+          <w:b/>
+        </w:rPr>
+        <w:t>November 2021</w:t>
+      </w:r>
+    </w:p>
+    <w:p>
+      <w:pPr>
+        <w:spacing w:line="276" w:lineRule="auto"/>
+        <w:ind w:left="360"/>
+        <w:rPr>
+          <w:b/>
+        </w:rPr>
+      </w:pPr>
+      <w:r>
+        <w:t>Develop</w:t>
+      </w:r>
+      <w:r>
+        <w:t>ed</w:t>
+      </w:r>
+      <w:r>
+        <w:t xml:space="preserve"> decision making algorithms for U.S. </w:t>
+      </w:r>
+      <w:r>
+        <w:t>anti-missile</w:t>
+      </w:r>
+      <w:r>
+        <w:t xml:space="preserve"> systems</w:t>
+      </w:r>
+      <w:r>
+        <w:t xml:space="preserve"> </w:t>
+      </w:r>
+      <w:r>
+        <w:t xml:space="preserve">similar to Israel’s famous Iron Dome </w:t>
+      </w:r>
+      <w:proofErr w:type="gramStart"/>
+      <w:r>
+        <w:t>system</w:t>
+      </w:r>
+      <w:r>
+        <w:t>,</w:t>
+      </w:r>
+      <w:r>
+        <w:t xml:space="preserve"> </w:t>
+      </w:r>
+      <w:r>
+        <w:t>but</w:t>
+      </w:r>
+      <w:proofErr w:type="gramEnd"/>
+      <w:r>
+        <w:t xml:space="preserve"> used for much more dangerous threats</w:t>
+      </w:r>
+      <w:r>
+        <w:t>.</w:t>
+      </w:r>
+      <w:r>
+        <w:t xml:space="preserve"> </w:t>
+      </w:r>
+      <w:r>
+        <w:t>Contributed</w:t>
+      </w:r>
+      <w:r>
+        <w:t xml:space="preserve"> machine learnin</w:t>
+      </w:r>
+      <w:r>
+        <w:t>g</w:t>
+      </w:r>
+      <w:r>
+        <w:t xml:space="preserve"> and control theory</w:t>
+      </w:r>
+      <w:r>
+        <w:t xml:space="preserve"> skills</w:t>
+      </w:r>
+      <w:r>
+        <w:t xml:space="preserve">. </w:t>
+      </w:r>
+      <w:r>
+        <w:rPr>
+          <w:i/>
+        </w:rPr>
+        <w:t>Classified</w:t>
+      </w:r>
+      <w:r>
+        <w:rPr>
+          <w:i/>
+        </w:rPr>
+        <w:t>.</w:t>
+      </w:r>
+      <w:r>
+        <w:t xml:space="preserve"> </w:t>
       </w:r>
     </w:p>
     <w:p>
@@ -331,75 +495,6 @@
           <w:between w:val="nil"/>
         </w:pBdr>
         <w:spacing w:line="276" w:lineRule="auto"/>
-        <w:ind w:left="360"/>
-      </w:pPr>
-      <w:r>
-        <w:t>Develop</w:t>
-      </w:r>
-      <w:r>
-        <w:t>ed</w:t>
-      </w:r>
-      <w:r>
-        <w:t xml:space="preserve"> and evaluat</w:t>
-      </w:r>
-      <w:r>
-        <w:t>ed</w:t>
-      </w:r>
-      <w:r>
-        <w:t xml:space="preserve"> Natural Language Processing Contextual QA models for the APEL U.S. Navy search engine. </w:t>
-      </w:r>
-    </w:p>
-    <w:p>
-      <w:pPr>
-        <w:pBdr>
-          <w:top w:val="nil"/>
-          <w:left w:val="nil"/>
-          <w:bottom w:val="nil"/>
-          <w:right w:val="nil"/>
-          <w:between w:val="nil"/>
-        </w:pBdr>
-        <w:spacing w:line="276" w:lineRule="auto"/>
-        <w:ind w:left="360"/>
-        <w:rPr>
-          <w:i/>
-        </w:rPr>
-      </w:pPr>
-      <w:r>
-        <w:t xml:space="preserve">Contributed to </w:t>
-      </w:r>
-      <w:r>
-        <w:t xml:space="preserve">underwater </w:t>
-      </w:r>
-      <w:r>
-        <w:t xml:space="preserve">machine learning </w:t>
-      </w:r>
-      <w:r>
-        <w:t>classification systems.</w:t>
-      </w:r>
-      <w:r>
-        <w:rPr>
-          <w:i/>
-        </w:rPr>
-        <w:t xml:space="preserve"> </w:t>
-      </w:r>
-      <w:r>
-        <w:rPr>
-          <w:i/>
-        </w:rPr>
-        <w:t>Classified</w:t>
-      </w:r>
-    </w:p>
-    <w:p>
-      <w:pPr>
-        <w:pBdr>
-          <w:top w:val="nil"/>
-          <w:left w:val="nil"/>
-          <w:bottom w:val="nil"/>
-          <w:right w:val="nil"/>
-          <w:between w:val="nil"/>
-        </w:pBdr>
-        <w:spacing w:line="276" w:lineRule="auto"/>
-        <w:ind w:left="360"/>
         <w:rPr>
           <w:b/>
         </w:rPr>
@@ -420,119 +515,32 @@
         </w:pBdr>
         <w:spacing w:line="276" w:lineRule="auto"/>
         <w:ind w:left="360" w:hanging="360"/>
+      </w:pPr>
+      <w:r>
         <w:rPr>
           <w:b/>
-        </w:rPr>
-      </w:pPr>
+          <w:color w:val="000000"/>
+        </w:rPr>
+        <w:t>Greenstar</w:t>
+      </w:r>
+      <w:r>
+        <w:rPr>
+          <w:color w:val="000000"/>
+        </w:rPr>
+        <w:t xml:space="preserve"> </w:t>
+      </w:r>
       <w:r>
         <w:rPr>
           <w:b/>
-        </w:rPr>
-        <w:t xml:space="preserve">Johns Hopkins Applied Physics Laboratory | Data Scientist | May 2021 </w:t>
+          <w:color w:val="000000"/>
+        </w:rPr>
+        <w:t xml:space="preserve">Group | Software Contractor | December 2020 – </w:t>
       </w:r>
       <w:r>
         <w:rPr>
           <w:b/>
         </w:rPr>
-        <w:t>–</w:t>
-      </w:r>
-      <w:r>
-        <w:rPr>
-          <w:b/>
-        </w:rPr>
-        <w:t xml:space="preserve"> </w:t>
-      </w:r>
-      <w:r>
-        <w:rPr>
-          <w:b/>
-        </w:rPr>
-        <w:t>November 2021</w:t>
-      </w:r>
-    </w:p>
-    <w:p>
-      <w:pPr>
-        <w:spacing w:line="276" w:lineRule="auto"/>
-        <w:ind w:left="360"/>
-        <w:rPr>
-          <w:b/>
-        </w:rPr>
-      </w:pPr>
-      <w:r>
-        <w:t>Develop</w:t>
-      </w:r>
-      <w:r>
-        <w:t>ed</w:t>
-      </w:r>
-      <w:r>
-        <w:t xml:space="preserve"> decision making algorithms for U.S. </w:t>
-      </w:r>
-      <w:r>
-        <w:t>anti-missile</w:t>
-      </w:r>
-      <w:r>
-        <w:t xml:space="preserve"> systems</w:t>
-      </w:r>
-      <w:r>
-        <w:t xml:space="preserve"> </w:t>
-      </w:r>
-      <w:r>
-        <w:t xml:space="preserve">similar to Israel’s famous Iron Dome </w:t>
-      </w:r>
-      <w:proofErr w:type="gramStart"/>
-      <w:r>
-        <w:t>system</w:t>
-      </w:r>
-      <w:r>
-        <w:t>,</w:t>
-      </w:r>
-      <w:r>
-        <w:t xml:space="preserve"> </w:t>
-      </w:r>
-      <w:r>
-        <w:t>but</w:t>
-      </w:r>
-      <w:proofErr w:type="gramEnd"/>
-      <w:r>
-        <w:t xml:space="preserve"> used for much more dangerous threats</w:t>
-      </w:r>
-      <w:r>
-        <w:t>.</w:t>
-      </w:r>
-      <w:r>
-        <w:t xml:space="preserve"> </w:t>
-      </w:r>
-      <w:r>
-        <w:t>Contributed</w:t>
-      </w:r>
-      <w:r>
-        <w:t xml:space="preserve"> machine learnin</w:t>
-      </w:r>
-      <w:r>
-        <w:t>g</w:t>
-      </w:r>
-      <w:r>
-        <w:t xml:space="preserve"> and control theory</w:t>
-      </w:r>
-      <w:r>
-        <w:t xml:space="preserve"> skills</w:t>
-      </w:r>
-      <w:r>
-        <w:t xml:space="preserve">. </w:t>
-      </w:r>
-      <w:r>
-        <w:rPr>
-          <w:i/>
-        </w:rPr>
-        <w:t>Classified</w:t>
-      </w:r>
-      <w:r>
-        <w:rPr>
-          <w:i/>
-        </w:rPr>
-        <w:t>.</w:t>
-      </w:r>
-      <w:r>
-        <w:t xml:space="preserve"> </w:t>
+        <w:t>April 2021</w:t>
       </w:r>
     </w:p>
     <w:p>
@@ -545,8 +553,50 @@
           <w:between w:val="nil"/>
         </w:pBdr>
         <w:spacing w:line="276" w:lineRule="auto"/>
-        <w:rPr>
-          <w:b/>
+        <w:ind w:left="360"/>
+        <w:rPr>
+          <w:color w:val="000000"/>
+        </w:rPr>
+      </w:pPr>
+      <w:bookmarkStart w:id="0" w:name="_gjdgxs" w:colFirst="0" w:colLast="0"/>
+      <w:bookmarkEnd w:id="0"/>
+      <w:r>
+        <w:t>Developed full</w:t>
+      </w:r>
+      <w:r>
+        <w:t xml:space="preserve"> </w:t>
+      </w:r>
+      <w:r>
+        <w:t xml:space="preserve">stack </w:t>
+      </w:r>
+      <w:r>
+        <w:t xml:space="preserve">technology </w:t>
+      </w:r>
+      <w:r>
+        <w:t xml:space="preserve">for Sentact LLC. (healthcare) and Cardiff, </w:t>
+      </w:r>
+      <w:proofErr w:type="spellStart"/>
+      <w:r>
+        <w:t>Provins</w:t>
+      </w:r>
+      <w:proofErr w:type="spellEnd"/>
+      <w:r>
+        <w:t xml:space="preserve"> &amp; Angel LLC. (finance)</w:t>
+      </w:r>
+    </w:p>
+    <w:p>
+      <w:pPr>
+        <w:pBdr>
+          <w:top w:val="nil"/>
+          <w:left w:val="nil"/>
+          <w:bottom w:val="nil"/>
+          <w:right w:val="nil"/>
+          <w:between w:val="nil"/>
+        </w:pBdr>
+        <w:spacing w:line="276" w:lineRule="auto"/>
+        <w:ind w:left="360"/>
+        <w:rPr>
+          <w:color w:val="000000"/>
         </w:rPr>
       </w:pPr>
     </w:p>
@@ -571,26 +621,7 @@
           <w:b/>
           <w:color w:val="000000"/>
         </w:rPr>
-        <w:t>Greenstar</w:t>
-      </w:r>
-      <w:r>
-        <w:rPr>
-          <w:color w:val="000000"/>
-        </w:rPr>
-        <w:t xml:space="preserve"> </w:t>
-      </w:r>
-      <w:r>
-        <w:rPr>
-          <w:b/>
-          <w:color w:val="000000"/>
-        </w:rPr>
-        <w:t xml:space="preserve">Group | Software Contractor | December 2020 – </w:t>
-      </w:r>
-      <w:r>
-        <w:rPr>
-          <w:b/>
-        </w:rPr>
-        <w:t>April 2021</w:t>
+        <w:t xml:space="preserve">Uncommon Core | Software Engineer | November 2019 - November 2020 </w:t>
       </w:r>
     </w:p>
     <w:p>
@@ -608,30 +639,53 @@
           <w:color w:val="000000"/>
         </w:rPr>
       </w:pPr>
-      <w:bookmarkStart w:id="0" w:name="_gjdgxs" w:colFirst="0" w:colLast="0"/>
-      <w:bookmarkEnd w:id="0"/>
-      <w:r>
-        <w:t>Developed full</w:t>
-      </w:r>
-      <w:r>
+      <w:r>
+        <w:rPr>
+          <w:color w:val="000000"/>
+        </w:rPr>
+        <w:t>Developed an automatic grading API incorporating techniques such as Hough Line Transforms, Gaussian Blur an</w:t>
+      </w:r>
+      <w:r>
+        <w:rPr>
+          <w:color w:val="000000"/>
+        </w:rPr>
+        <w:t xml:space="preserve">d Convolutional Neural </w:t>
+      </w:r>
+      <w:r>
+        <w:rPr>
+          <w:color w:val="000000"/>
+        </w:rPr>
+        <w:t>Networks. Moved the</w:t>
+      </w:r>
+      <w:r>
+        <w:rPr>
+          <w:color w:val="000000"/>
+        </w:rPr>
         <w:t xml:space="preserve"> </w:t>
       </w:r>
       <w:r>
-        <w:t xml:space="preserve">stack </w:t>
-      </w:r>
-      <w:r>
-        <w:t xml:space="preserve">technology </w:t>
-      </w:r>
-      <w:r>
-        <w:t xml:space="preserve">for Sentact LLC. (healthcare) and Cardiff, </w:t>
-      </w:r>
-      <w:proofErr w:type="spellStart"/>
-      <w:r>
-        <w:t>Provins</w:t>
-      </w:r>
-      <w:proofErr w:type="spellEnd"/>
-      <w:r>
-        <w:t xml:space="preserve"> &amp; Angel LLC. (finance)</w:t>
+        <w:rPr>
+          <w:color w:val="000000"/>
+        </w:rPr>
+        <w:t>team</w:t>
+      </w:r>
+      <w:r>
+        <w:rPr>
+          <w:color w:val="000000"/>
+        </w:rPr>
+        <w:t xml:space="preserve"> onto a </w:t>
+      </w:r>
+      <w:r>
+        <w:rPr>
+          <w:color w:val="000000"/>
+        </w:rPr>
+        <w:t>Google C</w:t>
+      </w:r>
+      <w:r>
+        <w:rPr>
+          <w:color w:val="000000"/>
+        </w:rPr>
+        <w:t>loud solution utilizing Docker and Kubernetes.</w:t>
       </w:r>
     </w:p>
     <w:p>
@@ -671,7 +725,29 @@
           <w:b/>
           <w:color w:val="000000"/>
         </w:rPr>
-        <w:t xml:space="preserve">Uncommon Core | Software Engineer | November 2019 - November 2020 </w:t>
+        <w:t xml:space="preserve">CMU Dept. Of ECE | Teaching Assistant For (Graduate) Introduction </w:t>
+      </w:r>
+      <w:proofErr w:type="gramStart"/>
+      <w:r>
+        <w:rPr>
+          <w:b/>
+          <w:color w:val="000000"/>
+        </w:rPr>
+        <w:t>To</w:t>
+      </w:r>
+      <w:proofErr w:type="gramEnd"/>
+      <w:r>
+        <w:rPr>
+          <w:b/>
+          <w:color w:val="000000"/>
+        </w:rPr>
+        <w:t xml:space="preserve"> Machine Learning | Spring 2020 </w:t>
+      </w:r>
+      <w:r>
+        <w:rPr>
+          <w:color w:val="000000"/>
+        </w:rPr>
+        <w:t xml:space="preserve"> </w:t>
       </w:r>
     </w:p>
     <w:p>
@@ -683,7 +759,6 @@
           <w:right w:val="nil"/>
           <w:between w:val="nil"/>
         </w:pBdr>
-        <w:spacing w:line="276" w:lineRule="auto"/>
         <w:ind w:left="360"/>
         <w:rPr>
           <w:color w:val="000000"/>
@@ -693,49 +768,7 @@
         <w:rPr>
           <w:color w:val="000000"/>
         </w:rPr>
-        <w:t>Developed an automatic grading API incorporating techniques such as Hough Line Transforms, Gaussian Blur an</w:t>
-      </w:r>
-      <w:r>
-        <w:rPr>
-          <w:color w:val="000000"/>
-        </w:rPr>
-        <w:t xml:space="preserve">d Convolutional Neural </w:t>
-      </w:r>
-      <w:r>
-        <w:rPr>
-          <w:color w:val="000000"/>
-        </w:rPr>
-        <w:t>Networks. Moved the</w:t>
-      </w:r>
-      <w:r>
-        <w:rPr>
-          <w:color w:val="000000"/>
-        </w:rPr>
-        <w:t xml:space="preserve"> </w:t>
-      </w:r>
-      <w:r>
-        <w:rPr>
-          <w:color w:val="000000"/>
-        </w:rPr>
-        <w:t>team</w:t>
-      </w:r>
-      <w:r>
-        <w:rPr>
-          <w:color w:val="000000"/>
-        </w:rPr>
-        <w:t xml:space="preserve"> onto a </w:t>
-      </w:r>
-      <w:r>
-        <w:rPr>
-          <w:color w:val="000000"/>
-        </w:rPr>
-        <w:t>Google C</w:t>
-      </w:r>
-      <w:r>
-        <w:rPr>
-          <w:color w:val="000000"/>
-        </w:rPr>
-        <w:t>loud solution utilizing Docker and Kubernetes.</w:t>
+        <w:t>Taught graduate students fundamental machine learning techniques such as Linear Regression, Naïve Bayes, Logistic Regression, Multiclass Classification, SVMs, Nearest Neighbors, Decision Trees, Ensemble Methods, Neural Networks, Clustering, PCA, Online Learning, and Reinforcement Learning.</w:t>
       </w:r>
     </w:p>
     <w:p>
@@ -747,7 +780,6 @@
           <w:right w:val="nil"/>
           <w:between w:val="nil"/>
         </w:pBdr>
-        <w:spacing w:line="276" w:lineRule="auto"/>
         <w:ind w:left="360"/>
         <w:rPr>
           <w:color w:val="000000"/>
@@ -775,29 +807,7 @@
           <w:b/>
           <w:color w:val="000000"/>
         </w:rPr>
-        <w:t xml:space="preserve">CMU Dept. Of ECE | Teaching Assistant For (Graduate) Introduction </w:t>
-      </w:r>
-      <w:proofErr w:type="gramStart"/>
-      <w:r>
-        <w:rPr>
-          <w:b/>
-          <w:color w:val="000000"/>
-        </w:rPr>
-        <w:t>To</w:t>
-      </w:r>
-      <w:proofErr w:type="gramEnd"/>
-      <w:r>
-        <w:rPr>
-          <w:b/>
-          <w:color w:val="000000"/>
-        </w:rPr>
-        <w:t xml:space="preserve"> Machine Learning | Spring 2020 </w:t>
-      </w:r>
-      <w:r>
-        <w:rPr>
-          <w:color w:val="000000"/>
-        </w:rPr>
-        <w:t xml:space="preserve"> </w:t>
+        <w:t>General Motors | Embedded Controls Intern | Stability of Vehicle | Summer of 2019</w:t>
       </w:r>
     </w:p>
     <w:p>
@@ -818,7 +828,7 @@
         <w:rPr>
           <w:color w:val="000000"/>
         </w:rPr>
-        <w:t>Taught graduate students fundamental machine learning techniques such as Linear Regression, Naïve Bayes, Logistic Regression, Multiclass Classification, SVMs, Nearest Neighbors, Decision Trees, Ensemble Methods, Neural Networks, Clustering, PCA, Online Learning, and Reinforcement Learning.</w:t>
+        <w:t>Applied control theory concepts to design a brake system for a trailer. The system included ABS and ESC safety features. The system detected instability of a trailer in real time and dampened trailer sway by engaging the brakes.</w:t>
       </w:r>
     </w:p>
     <w:p>
@@ -830,7 +840,29 @@
           <w:right w:val="nil"/>
           <w:between w:val="nil"/>
         </w:pBdr>
-        <w:ind w:left="360"/>
+        <w:rPr>
+          <w:color w:val="000000"/>
+        </w:rPr>
+      </w:pPr>
+    </w:p>
+    <w:p>
+      <w:pPr>
+        <w:pStyle w:val="Heading1"/>
+        <w:ind w:firstLine="360"/>
+      </w:pPr>
+      <w:r>
+        <w:t>Skills</w:t>
+      </w:r>
+    </w:p>
+    <w:p>
+      <w:pPr>
+        <w:pBdr>
+          <w:top w:val="nil"/>
+          <w:left w:val="nil"/>
+          <w:bottom w:val="nil"/>
+          <w:right w:val="nil"/>
+          <w:between w:val="nil"/>
+        </w:pBdr>
         <w:rPr>
           <w:color w:val="000000"/>
         </w:rPr>
@@ -852,78 +884,219 @@
         <w:spacing w:line="276" w:lineRule="auto"/>
         <w:ind w:left="360" w:hanging="360"/>
       </w:pPr>
-      <w:r>
-        <w:rPr>
-          <w:b/>
-          <w:color w:val="000000"/>
-        </w:rPr>
-        <w:t>General Motors | Embedded Controls Intern | Stability of Vehicle | Summer of 2019</w:t>
-      </w:r>
-    </w:p>
-    <w:p>
-      <w:pPr>
-        <w:pBdr>
-          <w:top w:val="nil"/>
-          <w:left w:val="nil"/>
-          <w:bottom w:val="nil"/>
-          <w:right w:val="nil"/>
-          <w:between w:val="nil"/>
-        </w:pBdr>
-        <w:ind w:left="360"/>
-        <w:rPr>
-          <w:color w:val="000000"/>
-        </w:rPr>
-      </w:pPr>
-      <w:r>
-        <w:rPr>
-          <w:color w:val="000000"/>
-        </w:rPr>
-        <w:t>Applied control theory concepts to design a brake system for a trailer. The system included ABS and ESC safety features. The system detected instability of a trailer in real time and dampened trailer sway by engaging the brakes.</w:t>
-      </w:r>
-    </w:p>
-    <w:p>
-      <w:pPr>
-        <w:pBdr>
-          <w:top w:val="nil"/>
-          <w:left w:val="nil"/>
-          <w:bottom w:val="nil"/>
-          <w:right w:val="nil"/>
-          <w:between w:val="nil"/>
-        </w:pBdr>
-        <w:rPr>
-          <w:color w:val="000000"/>
-        </w:rPr>
-      </w:pPr>
-    </w:p>
-    <w:p>
-      <w:pPr>
-        <w:pStyle w:val="Heading1"/>
-        <w:ind w:firstLine="360"/>
-      </w:pPr>
-      <w:r>
-        <w:t>Skills</w:t>
-      </w:r>
-    </w:p>
-    <w:p>
-      <w:pPr>
-        <w:pBdr>
-          <w:top w:val="nil"/>
-          <w:left w:val="nil"/>
-          <w:bottom w:val="nil"/>
-          <w:right w:val="nil"/>
-          <w:between w:val="nil"/>
-        </w:pBdr>
-        <w:rPr>
-          <w:color w:val="000000"/>
-        </w:rPr>
-      </w:pPr>
-    </w:p>
-    <w:p>
-      <w:pPr>
-        <w:numPr>
-          <w:ilvl w:val="0"/>
-          <w:numId w:val="2"/>
-        </w:numPr>
+      <w:proofErr w:type="spellStart"/>
+      <w:r>
+        <w:rPr>
+          <w:color w:val="000000"/>
+        </w:rPr>
+        <w:t>Pytorch</w:t>
+      </w:r>
+      <w:proofErr w:type="spellEnd"/>
+      <w:r>
+        <w:rPr>
+          <w:color w:val="000000"/>
+        </w:rPr>
+        <w:t xml:space="preserve"> | </w:t>
+      </w:r>
+      <w:proofErr w:type="spellStart"/>
+      <w:r>
+        <w:rPr>
+          <w:color w:val="000000"/>
+        </w:rPr>
+        <w:t>Tensorflow</w:t>
+      </w:r>
+      <w:proofErr w:type="spellEnd"/>
+      <w:r>
+        <w:rPr>
+          <w:color w:val="000000"/>
+        </w:rPr>
+        <w:t xml:space="preserve"> | </w:t>
+      </w:r>
+      <w:proofErr w:type="spellStart"/>
+      <w:r>
+        <w:rPr>
+          <w:color w:val="000000"/>
+        </w:rPr>
+        <w:t>Numpy</w:t>
+      </w:r>
+      <w:proofErr w:type="spellEnd"/>
+      <w:r>
+        <w:rPr>
+          <w:color w:val="000000"/>
+        </w:rPr>
+        <w:t xml:space="preserve"> | Pandas |</w:t>
+      </w:r>
+      <w:r>
+        <w:rPr>
+          <w:color w:val="000000"/>
+        </w:rPr>
+        <w:t xml:space="preserve"> Computer Vision |</w:t>
+      </w:r>
+      <w:r>
+        <w:rPr>
+          <w:color w:val="000000"/>
+        </w:rPr>
+        <w:t xml:space="preserve"> </w:t>
+      </w:r>
+      <w:r>
+        <w:rPr>
+          <w:color w:val="000000"/>
+        </w:rPr>
+        <w:t>Docker | Kubernetes | Python | Flask</w:t>
+      </w:r>
+      <w:r>
+        <w:rPr>
+          <w:color w:val="000000"/>
+        </w:rPr>
+        <w:t xml:space="preserve"> | </w:t>
+      </w:r>
+      <w:proofErr w:type="spellStart"/>
+      <w:r>
+        <w:rPr>
+          <w:color w:val="000000"/>
+        </w:rPr>
+        <w:t>FastAPI</w:t>
+      </w:r>
+      <w:proofErr w:type="spellEnd"/>
+      <w:r>
+        <w:rPr>
+          <w:color w:val="000000"/>
+        </w:rPr>
+        <w:t xml:space="preserve"> |</w:t>
+      </w:r>
+      <w:r>
+        <w:rPr>
+          <w:color w:val="000000"/>
+        </w:rPr>
+        <w:t xml:space="preserve"> </w:t>
+      </w:r>
+      <w:r>
+        <w:rPr>
+          <w:color w:val="000000"/>
+        </w:rPr>
+        <w:t>JS | HTML |</w:t>
+      </w:r>
+      <w:r>
+        <w:rPr>
+          <w:color w:val="000000"/>
+        </w:rPr>
+        <w:t xml:space="preserve"> </w:t>
+      </w:r>
+      <w:r>
+        <w:rPr>
+          <w:color w:val="000000"/>
+        </w:rPr>
+        <w:t>CSS | React | REST | FLUX | Selenium |</w:t>
+      </w:r>
+      <w:r>
+        <w:rPr>
+          <w:color w:val="000000"/>
+        </w:rPr>
+        <w:t xml:space="preserve"> Test Driven Development</w:t>
+      </w:r>
+      <w:r>
+        <w:rPr>
+          <w:color w:val="000000"/>
+        </w:rPr>
+        <w:t xml:space="preserve"> | </w:t>
+      </w:r>
+      <w:r>
+        <w:rPr>
+          <w:color w:val="000000"/>
+        </w:rPr>
+        <w:t>CI/CD |</w:t>
+      </w:r>
+      <w:r>
+        <w:rPr>
+          <w:color w:val="000000"/>
+        </w:rPr>
+        <w:t xml:space="preserve"> MongoDB</w:t>
+      </w:r>
+      <w:r>
+        <w:rPr>
+          <w:color w:val="000000"/>
+        </w:rPr>
+        <w:t xml:space="preserve"> </w:t>
+      </w:r>
+      <w:r>
+        <w:rPr>
+          <w:color w:val="000000"/>
+        </w:rPr>
+        <w:t xml:space="preserve">| </w:t>
+      </w:r>
+      <w:r>
+        <w:rPr>
+          <w:color w:val="000000"/>
+        </w:rPr>
+        <w:t>My</w:t>
+      </w:r>
+      <w:r>
+        <w:rPr>
+          <w:color w:val="000000"/>
+        </w:rPr>
+        <w:t xml:space="preserve">SQL </w:t>
+      </w:r>
+      <w:r>
+        <w:rPr>
+          <w:color w:val="000000"/>
+        </w:rPr>
+        <w:t>| PostgreSQL</w:t>
+      </w:r>
+      <w:r>
+        <w:rPr>
+          <w:color w:val="000000"/>
+        </w:rPr>
+        <w:t xml:space="preserve"> | </w:t>
+      </w:r>
+      <w:r>
+        <w:rPr>
+          <w:color w:val="000000"/>
+        </w:rPr>
+        <w:t xml:space="preserve">Google Cloud | AWS </w:t>
+      </w:r>
+      <w:r>
+        <w:rPr>
+          <w:color w:val="000000"/>
+        </w:rPr>
+        <w:t>|</w:t>
+      </w:r>
+      <w:r>
+        <w:rPr>
+          <w:color w:val="000000"/>
+        </w:rPr>
+        <w:t xml:space="preserve"> </w:t>
+      </w:r>
+      <w:r>
+        <w:rPr>
+          <w:color w:val="000000"/>
+        </w:rPr>
+        <w:t xml:space="preserve">Rust | Golang | </w:t>
+      </w:r>
+      <w:proofErr w:type="spellStart"/>
+      <w:r>
+        <w:rPr>
+          <w:color w:val="000000"/>
+        </w:rPr>
+        <w:t>gRPC</w:t>
+      </w:r>
+      <w:proofErr w:type="spellEnd"/>
+      <w:r>
+        <w:rPr>
+          <w:color w:val="000000"/>
+        </w:rPr>
+        <w:t xml:space="preserve"> | MATLAB | R | C | Unix | Linux | Git | PowerShell | C++ | Java | </w:t>
+      </w:r>
+      <w:proofErr w:type="gramStart"/>
+      <w:r>
+        <w:rPr>
+          <w:color w:val="000000"/>
+        </w:rPr>
+        <w:t>Kotlin</w:t>
+      </w:r>
+      <w:proofErr w:type="gramEnd"/>
+    </w:p>
+    <w:p>
+      <w:pPr>
         <w:pBdr>
           <w:top w:val="nil"/>
           <w:left w:val="nil"/>
@@ -932,270 +1105,6 @@
           <w:between w:val="nil"/>
         </w:pBdr>
         <w:spacing w:line="276" w:lineRule="auto"/>
-        <w:ind w:left="360" w:hanging="360"/>
-      </w:pPr>
-      <w:proofErr w:type="spellStart"/>
-      <w:r>
-        <w:rPr>
-          <w:color w:val="000000"/>
-        </w:rPr>
-        <w:t>Pytorch</w:t>
-      </w:r>
-      <w:proofErr w:type="spellEnd"/>
-      <w:r>
-        <w:rPr>
-          <w:color w:val="000000"/>
-        </w:rPr>
-        <w:t xml:space="preserve"> | </w:t>
-      </w:r>
-      <w:proofErr w:type="spellStart"/>
-      <w:r>
-        <w:rPr>
-          <w:color w:val="000000"/>
-        </w:rPr>
-        <w:t>Tensorflow</w:t>
-      </w:r>
-      <w:proofErr w:type="spellEnd"/>
-      <w:r>
-        <w:rPr>
-          <w:color w:val="000000"/>
-        </w:rPr>
-        <w:t xml:space="preserve"> | </w:t>
-      </w:r>
-      <w:proofErr w:type="spellStart"/>
-      <w:r>
-        <w:rPr>
-          <w:color w:val="000000"/>
-        </w:rPr>
-        <w:t>Numpy</w:t>
-      </w:r>
-      <w:proofErr w:type="spellEnd"/>
-      <w:r>
-        <w:rPr>
-          <w:color w:val="000000"/>
-        </w:rPr>
-        <w:t xml:space="preserve"> | Pandas |</w:t>
-      </w:r>
-      <w:r>
-        <w:rPr>
-          <w:color w:val="000000"/>
-        </w:rPr>
-        <w:t xml:space="preserve"> Computer Vision |</w:t>
-      </w:r>
-      <w:r>
-        <w:rPr>
-          <w:color w:val="000000"/>
-        </w:rPr>
-        <w:t xml:space="preserve"> </w:t>
-      </w:r>
-      <w:r>
-        <w:rPr>
-          <w:color w:val="000000"/>
-        </w:rPr>
-        <w:t>Docker | Kubernetes | Python | Flask</w:t>
-      </w:r>
-      <w:r>
-        <w:rPr>
-          <w:color w:val="000000"/>
-        </w:rPr>
-        <w:t xml:space="preserve"> | </w:t>
-      </w:r>
-      <w:proofErr w:type="spellStart"/>
-      <w:r>
-        <w:rPr>
-          <w:color w:val="000000"/>
-        </w:rPr>
-        <w:t>FastAPI</w:t>
-      </w:r>
-      <w:proofErr w:type="spellEnd"/>
-      <w:r>
-        <w:rPr>
-          <w:color w:val="000000"/>
-        </w:rPr>
-        <w:t xml:space="preserve"> |</w:t>
-      </w:r>
-      <w:r>
-        <w:rPr>
-          <w:color w:val="000000"/>
-        </w:rPr>
-        <w:t xml:space="preserve"> APIs </w:t>
-      </w:r>
-      <w:r>
-        <w:rPr>
-          <w:color w:val="000000"/>
-        </w:rPr>
-        <w:t>|</w:t>
-      </w:r>
-      <w:r>
-        <w:rPr>
-          <w:color w:val="000000"/>
-        </w:rPr>
-        <w:t xml:space="preserve"> Django | JS | HTML |</w:t>
-      </w:r>
-      <w:r>
-        <w:rPr>
-          <w:color w:val="000000"/>
-        </w:rPr>
-        <w:t xml:space="preserve"> </w:t>
-      </w:r>
-      <w:proofErr w:type="spellStart"/>
-      <w:r>
-        <w:rPr>
-          <w:color w:val="000000"/>
-        </w:rPr>
-        <w:t>JQuery</w:t>
-      </w:r>
-      <w:proofErr w:type="spellEnd"/>
-      <w:r>
-        <w:rPr>
-          <w:color w:val="000000"/>
-        </w:rPr>
-        <w:t xml:space="preserve"> | </w:t>
-      </w:r>
-      <w:r>
-        <w:rPr>
-          <w:color w:val="000000"/>
-        </w:rPr>
-        <w:t>CSS | React | REST | FLUX | Selenium |</w:t>
-      </w:r>
-      <w:r>
-        <w:rPr>
-          <w:color w:val="000000"/>
-        </w:rPr>
-        <w:t xml:space="preserve"> Test Driven Development</w:t>
-      </w:r>
-      <w:r>
-        <w:rPr>
-          <w:color w:val="000000"/>
-        </w:rPr>
-        <w:t xml:space="preserve"> | </w:t>
-      </w:r>
-      <w:r>
-        <w:rPr>
-          <w:color w:val="000000"/>
-        </w:rPr>
-        <w:t>CI/CD |</w:t>
-      </w:r>
-      <w:r>
-        <w:rPr>
-          <w:color w:val="000000"/>
-        </w:rPr>
-        <w:t xml:space="preserve"> </w:t>
-      </w:r>
-      <w:proofErr w:type="spellStart"/>
-      <w:r>
-        <w:rPr>
-          <w:color w:val="000000"/>
-        </w:rPr>
-        <w:t>ElasticSearch</w:t>
-      </w:r>
-      <w:proofErr w:type="spellEnd"/>
-      <w:r>
-        <w:rPr>
-          <w:color w:val="000000"/>
-        </w:rPr>
-        <w:t xml:space="preserve"> | </w:t>
-      </w:r>
-      <w:r>
-        <w:rPr>
-          <w:color w:val="000000"/>
-        </w:rPr>
-        <w:t xml:space="preserve">Microservices | NoSQL </w:t>
-      </w:r>
-      <w:r>
-        <w:rPr>
-          <w:color w:val="000000"/>
-        </w:rPr>
-        <w:t xml:space="preserve">| SQL </w:t>
-      </w:r>
-      <w:r>
-        <w:rPr>
-          <w:color w:val="000000"/>
-        </w:rPr>
-        <w:t>| PostgreSQL</w:t>
-      </w:r>
-      <w:r>
-        <w:rPr>
-          <w:color w:val="000000"/>
-        </w:rPr>
-        <w:t xml:space="preserve"> | Data Mining</w:t>
-      </w:r>
-      <w:r>
-        <w:rPr>
-          <w:color w:val="000000"/>
-        </w:rPr>
-        <w:t xml:space="preserve"> |</w:t>
-      </w:r>
-      <w:r>
-        <w:rPr>
-          <w:color w:val="000000"/>
-        </w:rPr>
-        <w:t xml:space="preserve"> Google Cloud | AWS </w:t>
-      </w:r>
-      <w:r>
-        <w:rPr>
-          <w:color w:val="000000"/>
-        </w:rPr>
-        <w:t>|</w:t>
-      </w:r>
-      <w:r>
-        <w:rPr>
-          <w:color w:val="000000"/>
-        </w:rPr>
-        <w:t xml:space="preserve"> Distributed Systems |</w:t>
-      </w:r>
-      <w:r>
-        <w:rPr>
-          <w:color w:val="000000"/>
-        </w:rPr>
-        <w:t xml:space="preserve"> </w:t>
-      </w:r>
-      <w:r>
-        <w:rPr>
-          <w:color w:val="000000"/>
-        </w:rPr>
-        <w:t xml:space="preserve">Rust | Golang | </w:t>
-      </w:r>
-      <w:proofErr w:type="spellStart"/>
-      <w:r>
-        <w:rPr>
-          <w:color w:val="000000"/>
-        </w:rPr>
-        <w:t>gRPC</w:t>
-      </w:r>
-      <w:proofErr w:type="spellEnd"/>
-      <w:r>
-        <w:rPr>
-          <w:color w:val="000000"/>
-        </w:rPr>
-        <w:t xml:space="preserve"> | </w:t>
-      </w:r>
-      <w:proofErr w:type="spellStart"/>
-      <w:r>
-        <w:rPr>
-          <w:color w:val="000000"/>
-        </w:rPr>
-        <w:t>webRTC</w:t>
-      </w:r>
-      <w:proofErr w:type="spellEnd"/>
-      <w:r>
-        <w:rPr>
-          <w:color w:val="000000"/>
-        </w:rPr>
-        <w:t xml:space="preserve"> | MATLAB | R | C | Unix | Linux | Git | PowerShell | C++ | Java | Kotlin</w:t>
-      </w:r>
-    </w:p>
-    <w:p>
-      <w:pPr>
-        <w:pBdr>
-          <w:top w:val="nil"/>
-          <w:left w:val="nil"/>
-          <w:bottom w:val="nil"/>
-          <w:right w:val="nil"/>
-          <w:between w:val="nil"/>
-        </w:pBdr>
-        <w:spacing w:line="276" w:lineRule="auto"/>
-        <w:ind w:left="360"/>
       </w:pPr>
     </w:p>
     <w:p>

</xml_diff>

<commit_message>
final form of my resume
</commit_message>
<xml_diff>
--- a/resume.docx
+++ b/resume.docx
@@ -149,7 +149,15 @@
               <w:ind w:left="360"/>
             </w:pPr>
             <w:r>
-              <w:t>(15-410) Operating System Design And Implementation</w:t>
+              <w:t xml:space="preserve">(15-410) Operating System Design </w:t>
+            </w:r>
+            <w:proofErr w:type="gramStart"/>
+            <w:r>
+              <w:t>And</w:t>
+            </w:r>
+            <w:proofErr w:type="gramEnd"/>
+            <w:r>
+              <w:t xml:space="preserve"> Implementation</w:t>
             </w:r>
           </w:p>
           <w:p>
@@ -185,7 +193,15 @@
               <w:ind w:left="360"/>
             </w:pPr>
             <w:r>
-              <w:t>(18-370) Fundamentals Of Control Theory</w:t>
+              <w:t xml:space="preserve">(18-370) Fundamentals </w:t>
+            </w:r>
+            <w:proofErr w:type="gramStart"/>
+            <w:r>
+              <w:t>Of</w:t>
+            </w:r>
+            <w:proofErr w:type="gramEnd"/>
+            <w:r>
+              <w:t xml:space="preserve"> Control Theory</w:t>
             </w:r>
           </w:p>
           <w:p>
@@ -300,12 +316,6 @@
         <w:rPr>
           <w:b/>
         </w:rPr>
-        <w:t xml:space="preserve">Engineer </w:t>
-      </w:r>
-      <w:r>
-        <w:rPr>
-          <w:b/>
-        </w:rPr>
         <w:t>| August 2022 – Current</w:t>
       </w:r>
     </w:p>
@@ -381,8 +391,13 @@
       <w:r>
         <w:t xml:space="preserve"> </w:t>
       </w:r>
-      <w:r>
-        <w:t xml:space="preserve">non blocking background </w:t>
+      <w:proofErr w:type="spellStart"/>
+      <w:r>
+        <w:t>non blocking</w:t>
+      </w:r>
+      <w:proofErr w:type="spellEnd"/>
+      <w:r>
+        <w:t xml:space="preserve"> background </w:t>
       </w:r>
       <w:r>
         <w:t>tasks</w:t>
@@ -570,7 +585,15 @@
         </w:rPr>
       </w:pPr>
       <w:r>
-        <w:t xml:space="preserve">Developed decision making algorithms for U.S. anti-missile systems similar to Israel’s famous Iron Dome system, but used for much more dangerous threats. Contributed machine learning and control theory skills. </w:t>
+        <w:t xml:space="preserve">Developed decision making algorithms for U.S. anti-missile systems similar to Israel’s famous Iron Dome </w:t>
+      </w:r>
+      <w:proofErr w:type="gramStart"/>
+      <w:r>
+        <w:t>system, but</w:t>
+      </w:r>
+      <w:proofErr w:type="gramEnd"/>
+      <w:r>
+        <w:t xml:space="preserve"> used for much more dangerous threats. Contributed machine learning and control theory skills. </w:t>
       </w:r>
       <w:r>
         <w:rPr>
@@ -671,7 +694,15 @@
         <w:t xml:space="preserve">technology </w:t>
       </w:r>
       <w:r>
-        <w:t>for Sentact LLC. (healthcare) and Cardiff, Provins &amp; Angel LLC. (finance)</w:t>
+        <w:t xml:space="preserve">for Sentact LLC. (healthcare) and Cardiff, </w:t>
+      </w:r>
+      <w:proofErr w:type="spellStart"/>
+      <w:r>
+        <w:t>Provins</w:t>
+      </w:r>
+      <w:proofErr w:type="spellEnd"/>
+      <w:r>
+        <w:t xml:space="preserve"> &amp; Angel LLC. (finance)</w:t>
       </w:r>
     </w:p>
     <w:p>
@@ -899,17 +930,47 @@
         <w:spacing w:line="276" w:lineRule="auto"/>
         <w:ind w:left="360" w:hanging="360"/>
       </w:pPr>
-      <w:r>
-        <w:rPr>
-          <w:color w:val="000000"/>
-        </w:rPr>
-        <w:t xml:space="preserve">Pytorch | Tensorflow | </w:t>
-      </w:r>
-      <w:r>
-        <w:rPr>
-          <w:color w:val="000000"/>
-        </w:rPr>
-        <w:t>Numpy | Pandas |</w:t>
+      <w:proofErr w:type="spellStart"/>
+      <w:r>
+        <w:rPr>
+          <w:color w:val="000000"/>
+        </w:rPr>
+        <w:t>Pytorch</w:t>
+      </w:r>
+      <w:proofErr w:type="spellEnd"/>
+      <w:r>
+        <w:rPr>
+          <w:color w:val="000000"/>
+        </w:rPr>
+        <w:t xml:space="preserve"> | </w:t>
+      </w:r>
+      <w:proofErr w:type="spellStart"/>
+      <w:r>
+        <w:rPr>
+          <w:color w:val="000000"/>
+        </w:rPr>
+        <w:t>Tensorflow</w:t>
+      </w:r>
+      <w:proofErr w:type="spellEnd"/>
+      <w:r>
+        <w:rPr>
+          <w:color w:val="000000"/>
+        </w:rPr>
+        <w:t xml:space="preserve"> | </w:t>
+      </w:r>
+      <w:proofErr w:type="spellStart"/>
+      <w:r>
+        <w:rPr>
+          <w:color w:val="000000"/>
+        </w:rPr>
+        <w:t>Numpy</w:t>
+      </w:r>
+      <w:proofErr w:type="spellEnd"/>
+      <w:r>
+        <w:rPr>
+          <w:color w:val="000000"/>
+        </w:rPr>
+        <w:t xml:space="preserve"> | Pandas |</w:t>
       </w:r>
       <w:r>
         <w:rPr>
@@ -933,7 +994,21 @@
         <w:rPr>
           <w:color w:val="000000"/>
         </w:rPr>
-        <w:t xml:space="preserve"> | FastAPI |</w:t>
+        <w:t xml:space="preserve"> | </w:t>
+      </w:r>
+      <w:proofErr w:type="spellStart"/>
+      <w:r>
+        <w:rPr>
+          <w:color w:val="000000"/>
+        </w:rPr>
+        <w:t>FastAPI</w:t>
+      </w:r>
+      <w:proofErr w:type="spellEnd"/>
+      <w:r>
+        <w:rPr>
+          <w:color w:val="000000"/>
+        </w:rPr>
+        <w:t xml:space="preserve"> |</w:t>
       </w:r>
       <w:r>
         <w:rPr>
@@ -1041,7 +1116,21 @@
         <w:rPr>
           <w:color w:val="000000"/>
         </w:rPr>
-        <w:t>Rust | Golang | gRPC | MATLAB | R | C | Linux | Git | PowerShell | C++ | Java</w:t>
+        <w:t xml:space="preserve">Rust | Golang | </w:t>
+      </w:r>
+      <w:proofErr w:type="spellStart"/>
+      <w:r>
+        <w:rPr>
+          <w:color w:val="000000"/>
+        </w:rPr>
+        <w:t>gRPC</w:t>
+      </w:r>
+      <w:proofErr w:type="spellEnd"/>
+      <w:r>
+        <w:rPr>
+          <w:color w:val="000000"/>
+        </w:rPr>
+        <w:t xml:space="preserve"> | MATLAB | R | C | Linux | Git | PowerShell | C++ | Java</w:t>
       </w:r>
       <w:r>
         <w:rPr>

</xml_diff>